<commit_message>
Rifinitura del modello dei dati + vari fix
</commit_message>
<xml_diff>
--- a/Lilliurl - Documentazione.docx
+++ b/Lilliurl - Documentazione.docx
@@ -347,15 +347,7 @@
             <w:rPr>
               <w:sz w:val="44"/>
             </w:rPr>
-            <w:t>S</w:t>
-          </w:r>
-          <w:bookmarkStart w:id="0" w:name="_GoBack"/>
-          <w:bookmarkEnd w:id="0"/>
-          <w:r>
-            <w:rPr>
-              <w:sz w:val="44"/>
-            </w:rPr>
-            <w:t>ommario</w:t>
+            <w:t>Sommario</w:t>
           </w:r>
         </w:p>
         <w:p>
@@ -928,7 +920,7 @@
           <w:b/>
         </w:rPr>
       </w:pPr>
-      <w:bookmarkStart w:id="1" w:name="_Toc434331810"/>
+      <w:bookmarkStart w:id="0" w:name="_Toc434331810"/>
       <w:r>
         <w:rPr>
           <w:rFonts w:ascii="Garamond" w:hAnsi="Garamond"/>
@@ -944,7 +936,7 @@
         </w:rPr>
         <w:t>Storia e motivazione del contesto</w:t>
       </w:r>
-      <w:bookmarkEnd w:id="1"/>
+      <w:bookmarkEnd w:id="0"/>
     </w:p>
     <w:p>
       <w:pPr>
@@ -1380,7 +1372,28 @@
           <w:rFonts w:ascii="Garamond" w:hAnsi="Garamond"/>
           <w:sz w:val="28"/>
         </w:rPr>
-        <w:t>numero di click su un dato short</w:t>
+        <w:t xml:space="preserve">tracciamento del </w:t>
+      </w:r>
+      <w:r>
+        <w:rPr>
+          <w:rFonts w:ascii="Garamond" w:hAnsi="Garamond"/>
+          <w:sz w:val="28"/>
+        </w:rPr>
+        <w:t>numero di click</w:t>
+      </w:r>
+      <w:r>
+        <w:rPr>
+          <w:rFonts w:ascii="Garamond" w:hAnsi="Garamond"/>
+          <w:sz w:val="28"/>
+        </w:rPr>
+        <w:t xml:space="preserve"> effettuati</w:t>
+      </w:r>
+      <w:r>
+        <w:rPr>
+          <w:rFonts w:ascii="Garamond" w:hAnsi="Garamond"/>
+          <w:sz w:val="28"/>
+        </w:rPr>
+        <w:t xml:space="preserve"> su un dato short</w:t>
       </w:r>
       <w:r>
         <w:rPr>
@@ -1642,7 +1655,7 @@
           <w:b/>
         </w:rPr>
       </w:pPr>
-      <w:bookmarkStart w:id="2" w:name="_Toc434331811"/>
+      <w:bookmarkStart w:id="1" w:name="_Toc434331811"/>
       <w:r>
         <w:rPr>
           <w:rFonts w:ascii="Garamond" w:hAnsi="Garamond"/>
@@ -1658,7 +1671,7 @@
         </w:rPr>
         <w:t>Analisi delle funzionalità</w:t>
       </w:r>
-      <w:bookmarkEnd w:id="2"/>
+      <w:bookmarkEnd w:id="1"/>
     </w:p>
     <w:p>
       <w:pPr>
@@ -2168,6 +2181,11 @@
           </w:tcPr>
           <w:p>
             <w:pPr>
+              <w:pStyle w:val="Paragrafoelenco"/>
+              <w:numPr>
+                <w:ilvl w:val="0"/>
+                <w:numId w:val="29"/>
+              </w:numPr>
               <w:rPr>
                 <w:rFonts w:ascii="Garamond" w:hAnsi="Garamond"/>
                 <w:sz w:val="28"/>
@@ -2186,6 +2204,11 @@
           </w:p>
           <w:p>
             <w:pPr>
+              <w:pStyle w:val="Paragrafoelenco"/>
+              <w:numPr>
+                <w:ilvl w:val="0"/>
+                <w:numId w:val="29"/>
+              </w:numPr>
               <w:rPr>
                 <w:rFonts w:ascii="Garamond" w:hAnsi="Garamond"/>
                 <w:sz w:val="28"/>
@@ -2212,11 +2235,15 @@
           </w:p>
           <w:p>
             <w:pPr>
-              <w:rPr>
-                <w:rFonts w:ascii="Garamond" w:eastAsia="Times New Roman" w:hAnsi="Garamond" w:cs="Times New Roman"/>
-                <w:sz w:val="28"/>
-                <w:szCs w:val="28"/>
-                <w:lang w:eastAsia="it-IT"/>
+              <w:pStyle w:val="Paragrafoelenco"/>
+              <w:numPr>
+                <w:ilvl w:val="0"/>
+                <w:numId w:val="29"/>
+              </w:numPr>
+              <w:rPr>
+                <w:rFonts w:ascii="Garamond" w:hAnsi="Garamond"/>
+                <w:sz w:val="28"/>
+                <w:szCs w:val="28"/>
               </w:rPr>
             </w:pPr>
             <w:r>
@@ -2312,6 +2339,11 @@
           </w:tcPr>
           <w:p>
             <w:pPr>
+              <w:pStyle w:val="Paragrafoelenco"/>
+              <w:numPr>
+                <w:ilvl w:val="0"/>
+                <w:numId w:val="28"/>
+              </w:numPr>
               <w:rPr>
                 <w:rFonts w:ascii="Garamond" w:hAnsi="Garamond"/>
                 <w:sz w:val="28"/>
@@ -2330,6 +2362,11 @@
           </w:p>
           <w:p>
             <w:pPr>
+              <w:pStyle w:val="Paragrafoelenco"/>
+              <w:numPr>
+                <w:ilvl w:val="0"/>
+                <w:numId w:val="28"/>
+              </w:numPr>
               <w:rPr>
                 <w:rFonts w:ascii="Garamond" w:hAnsi="Garamond"/>
                 <w:sz w:val="28"/>
@@ -2356,11 +2393,15 @@
           </w:p>
           <w:p>
             <w:pPr>
-              <w:rPr>
-                <w:rFonts w:ascii="Garamond" w:eastAsia="Times New Roman" w:hAnsi="Garamond" w:cs="Times New Roman"/>
-                <w:sz w:val="28"/>
-                <w:szCs w:val="28"/>
-                <w:lang w:eastAsia="it-IT"/>
+              <w:pStyle w:val="Paragrafoelenco"/>
+              <w:numPr>
+                <w:ilvl w:val="0"/>
+                <w:numId w:val="28"/>
+              </w:numPr>
+              <w:rPr>
+                <w:rFonts w:ascii="Garamond" w:hAnsi="Garamond"/>
+                <w:sz w:val="28"/>
+                <w:szCs w:val="28"/>
               </w:rPr>
             </w:pPr>
             <w:r>
@@ -2865,6 +2906,11 @@
           </w:tcPr>
           <w:p>
             <w:pPr>
+              <w:pStyle w:val="Paragrafoelenco"/>
+              <w:numPr>
+                <w:ilvl w:val="0"/>
+                <w:numId w:val="26"/>
+              </w:numPr>
               <w:rPr>
                 <w:rFonts w:ascii="Garamond" w:hAnsi="Garamond"/>
                 <w:sz w:val="28"/>
@@ -2900,6 +2946,11 @@
           </w:p>
           <w:p>
             <w:pPr>
+              <w:pStyle w:val="Paragrafoelenco"/>
+              <w:numPr>
+                <w:ilvl w:val="0"/>
+                <w:numId w:val="26"/>
+              </w:numPr>
               <w:rPr>
                 <w:rFonts w:ascii="Garamond" w:hAnsi="Garamond"/>
                 <w:sz w:val="28"/>
@@ -2926,11 +2977,15 @@
           </w:p>
           <w:p>
             <w:pPr>
-              <w:rPr>
-                <w:rFonts w:ascii="Garamond" w:eastAsia="Times New Roman" w:hAnsi="Garamond" w:cs="Times New Roman"/>
-                <w:sz w:val="28"/>
-                <w:szCs w:val="28"/>
-                <w:lang w:eastAsia="it-IT"/>
+              <w:pStyle w:val="Paragrafoelenco"/>
+              <w:numPr>
+                <w:ilvl w:val="0"/>
+                <w:numId w:val="26"/>
+              </w:numPr>
+              <w:rPr>
+                <w:rFonts w:ascii="Garamond" w:hAnsi="Garamond"/>
+                <w:sz w:val="28"/>
+                <w:szCs w:val="28"/>
               </w:rPr>
             </w:pPr>
             <w:r>
@@ -3058,6 +3113,11 @@
           </w:tcPr>
           <w:p>
             <w:pPr>
+              <w:pStyle w:val="Paragrafoelenco"/>
+              <w:numPr>
+                <w:ilvl w:val="0"/>
+                <w:numId w:val="27"/>
+              </w:numPr>
               <w:rPr>
                 <w:rFonts w:ascii="Garamond" w:hAnsi="Garamond"/>
                 <w:sz w:val="28"/>
@@ -3093,6 +3153,11 @@
           </w:p>
           <w:p>
             <w:pPr>
+              <w:pStyle w:val="Paragrafoelenco"/>
+              <w:numPr>
+                <w:ilvl w:val="0"/>
+                <w:numId w:val="27"/>
+              </w:numPr>
               <w:rPr>
                 <w:rFonts w:ascii="Garamond" w:hAnsi="Garamond"/>
                 <w:sz w:val="28"/>
@@ -3119,11 +3184,15 @@
           </w:p>
           <w:p>
             <w:pPr>
-              <w:rPr>
-                <w:rFonts w:ascii="Garamond" w:eastAsia="Times New Roman" w:hAnsi="Garamond" w:cs="Times New Roman"/>
-                <w:sz w:val="28"/>
-                <w:szCs w:val="28"/>
-                <w:lang w:eastAsia="it-IT"/>
+              <w:pStyle w:val="Paragrafoelenco"/>
+              <w:numPr>
+                <w:ilvl w:val="0"/>
+                <w:numId w:val="27"/>
+              </w:numPr>
+              <w:rPr>
+                <w:rFonts w:ascii="Garamond" w:hAnsi="Garamond"/>
+                <w:sz w:val="28"/>
+                <w:szCs w:val="28"/>
               </w:rPr>
             </w:pPr>
             <w:r>
@@ -3432,6 +3501,7 @@
                 <w:sz w:val="28"/>
                 <w:szCs w:val="28"/>
               </w:rPr>
+              <w:lastRenderedPageBreak/>
               <w:t>Attore primario</w:t>
             </w:r>
           </w:p>
@@ -3490,6 +3560,11 @@
           </w:tcPr>
           <w:p>
             <w:pPr>
+              <w:pStyle w:val="Paragrafoelenco"/>
+              <w:numPr>
+                <w:ilvl w:val="0"/>
+                <w:numId w:val="30"/>
+              </w:numPr>
               <w:rPr>
                 <w:rFonts w:ascii="Garamond" w:hAnsi="Garamond"/>
                 <w:sz w:val="28"/>
@@ -3525,8 +3600,13 @@
           </w:p>
           <w:p>
             <w:pPr>
-              <w:rPr>
-                <w:rFonts w:ascii="Garamond" w:hAnsi="Garamond" w:cs="Times New Roman"/>
+              <w:pStyle w:val="Paragrafoelenco"/>
+              <w:numPr>
+                <w:ilvl w:val="0"/>
+                <w:numId w:val="30"/>
+              </w:numPr>
+              <w:rPr>
+                <w:rFonts w:ascii="Garamond" w:hAnsi="Garamond"/>
                 <w:sz w:val="28"/>
                 <w:szCs w:val="28"/>
               </w:rPr>
@@ -3537,7 +3617,6 @@
                 <w:sz w:val="28"/>
                 <w:szCs w:val="28"/>
               </w:rPr>
-              <w:lastRenderedPageBreak/>
               <w:t>L’utente preme il tasto “Reindirizza”.</w:t>
             </w:r>
           </w:p>
@@ -3886,6 +3965,11 @@
           </w:tcPr>
           <w:p>
             <w:pPr>
+              <w:pStyle w:val="Paragrafoelenco"/>
+              <w:numPr>
+                <w:ilvl w:val="0"/>
+                <w:numId w:val="25"/>
+              </w:numPr>
               <w:rPr>
                 <w:rFonts w:ascii="Garamond" w:hAnsi="Garamond" w:cs="Times New Roman"/>
                 <w:sz w:val="28"/>
@@ -3903,6 +3987,11 @@
           </w:p>
           <w:p>
             <w:pPr>
+              <w:pStyle w:val="Paragrafoelenco"/>
+              <w:numPr>
+                <w:ilvl w:val="0"/>
+                <w:numId w:val="25"/>
+              </w:numPr>
               <w:rPr>
                 <w:rFonts w:ascii="Garamond" w:hAnsi="Garamond" w:cs="Times New Roman"/>
                 <w:sz w:val="28"/>
@@ -3920,6 +4009,11 @@
           </w:p>
           <w:p>
             <w:pPr>
+              <w:pStyle w:val="Paragrafoelenco"/>
+              <w:numPr>
+                <w:ilvl w:val="0"/>
+                <w:numId w:val="25"/>
+              </w:numPr>
               <w:rPr>
                 <w:rFonts w:ascii="Garamond" w:hAnsi="Garamond" w:cs="Times New Roman"/>
                 <w:sz w:val="28"/>
@@ -3933,6 +4027,14 @@
                 <w:szCs w:val="28"/>
               </w:rPr>
               <w:t>Il sistema mostra all’utente le statistiche dello short URL</w:t>
+            </w:r>
+            <w:r>
+              <w:rPr>
+                <w:rFonts w:ascii="Garamond" w:hAnsi="Garamond" w:cs="Times New Roman"/>
+                <w:sz w:val="28"/>
+                <w:szCs w:val="28"/>
+              </w:rPr>
+              <w:t>.</w:t>
             </w:r>
           </w:p>
         </w:tc>
@@ -4078,7 +4180,7 @@
           <w:sz w:val="44"/>
         </w:rPr>
       </w:pPr>
-      <w:bookmarkStart w:id="3" w:name="_Toc434331812"/>
+      <w:bookmarkStart w:id="2" w:name="_Toc434331812"/>
       <w:r>
         <w:rPr>
           <w:rFonts w:ascii="Garamond" w:hAnsi="Garamond"/>
@@ -4093,36 +4195,153 @@
         </w:rPr>
         <w:t>Analisi dei costi delle operazioni</w:t>
       </w:r>
+      <w:bookmarkEnd w:id="2"/>
+    </w:p>
+    <w:p>
+      <w:pPr>
+        <w:rPr>
+          <w:rFonts w:ascii="Garamond" w:hAnsi="Garamond"/>
+          <w:sz w:val="32"/>
+        </w:rPr>
+      </w:pPr>
+    </w:p>
+    <w:p>
+      <w:pPr>
+        <w:rPr>
+          <w:rFonts w:ascii="Garamond" w:hAnsi="Garamond"/>
+          <w:sz w:val="28"/>
+        </w:rPr>
+      </w:pPr>
+      <w:r>
+        <w:rPr>
+          <w:rFonts w:ascii="Garamond" w:hAnsi="Garamond"/>
+          <w:sz w:val="28"/>
+        </w:rPr>
+        <w:t xml:space="preserve">Di seguito sono </w:t>
+      </w:r>
+      <w:r>
+        <w:rPr>
+          <w:rFonts w:ascii="Garamond" w:hAnsi="Garamond"/>
+          <w:sz w:val="28"/>
+        </w:rPr>
+        <w:t>elencat</w:t>
+      </w:r>
+      <w:r>
+        <w:rPr>
+          <w:rFonts w:ascii="Garamond" w:hAnsi="Garamond"/>
+          <w:sz w:val="28"/>
+        </w:rPr>
+        <w:t xml:space="preserve">e </w:t>
+      </w:r>
+      <w:r>
+        <w:rPr>
+          <w:rFonts w:ascii="Garamond" w:hAnsi="Garamond"/>
+          <w:sz w:val="28"/>
+        </w:rPr>
+        <w:t>le</w:t>
+      </w:r>
+      <w:r>
+        <w:rPr>
+          <w:rFonts w:ascii="Garamond" w:hAnsi="Garamond"/>
+          <w:sz w:val="28"/>
+        </w:rPr>
+        <w:t xml:space="preserve"> operazioni effettuate sul database</w:t>
+      </w:r>
+      <w:r>
+        <w:rPr>
+          <w:rFonts w:ascii="Garamond" w:hAnsi="Garamond"/>
+          <w:sz w:val="28"/>
+        </w:rPr>
+        <w:t xml:space="preserve"> e i</w:t>
+      </w:r>
+      <w:bookmarkStart w:id="3" w:name="_GoBack"/>
       <w:bookmarkEnd w:id="3"/>
-    </w:p>
-    <w:p>
-      <w:pPr>
-        <w:rPr>
-          <w:rFonts w:ascii="Garamond" w:hAnsi="Garamond"/>
-          <w:sz w:val="32"/>
-        </w:rPr>
-      </w:pPr>
-    </w:p>
-    <w:p>
-      <w:pPr>
-        <w:rPr>
-          <w:rFonts w:ascii="Garamond" w:hAnsi="Garamond"/>
-          <w:sz w:val="28"/>
-        </w:rPr>
-      </w:pPr>
-      <w:r>
-        <w:rPr>
-          <w:rFonts w:ascii="Garamond" w:hAnsi="Garamond"/>
-          <w:sz w:val="28"/>
-        </w:rPr>
-        <w:t xml:space="preserve">Di seguito sono </w:t>
-      </w:r>
-      <w:r>
-        <w:rPr>
-          <w:rFonts w:ascii="Garamond" w:hAnsi="Garamond"/>
-          <w:sz w:val="28"/>
-        </w:rPr>
-        <w:t>elencati</w:t>
+      <w:r>
+        <w:rPr>
+          <w:rFonts w:ascii="Garamond" w:hAnsi="Garamond"/>
+          <w:sz w:val="28"/>
+        </w:rPr>
+        <w:t xml:space="preserve"> relativi costi</w:t>
+      </w:r>
+      <w:r>
+        <w:rPr>
+          <w:rFonts w:ascii="Garamond" w:hAnsi="Garamond"/>
+          <w:sz w:val="28"/>
+        </w:rPr>
+        <w:t xml:space="preserve">: </w:t>
+      </w:r>
+    </w:p>
+    <w:p>
+      <w:pPr>
+        <w:rPr>
+          <w:rFonts w:ascii="Garamond" w:hAnsi="Garamond"/>
+          <w:sz w:val="28"/>
+        </w:rPr>
+      </w:pPr>
+    </w:p>
+    <w:p>
+      <w:pPr>
+        <w:rPr>
+          <w:rFonts w:ascii="Garamond" w:hAnsi="Garamond"/>
+          <w:sz w:val="28"/>
+        </w:rPr>
+      </w:pPr>
+      <w:r>
+        <w:rPr>
+          <w:rFonts w:ascii="Garamond" w:hAnsi="Garamond"/>
+          <w:sz w:val="28"/>
+        </w:rPr>
+        <w:t>Creazione short URL automatico:</w:t>
+      </w:r>
+    </w:p>
+    <w:p>
+      <w:pPr>
+        <w:rPr>
+          <w:rFonts w:ascii="Garamond" w:hAnsi="Garamond"/>
+          <w:sz w:val="28"/>
+        </w:rPr>
+      </w:pPr>
+      <w:r>
+        <w:rPr>
+          <w:rFonts w:ascii="Garamond" w:hAnsi="Garamond"/>
+          <w:sz w:val="28"/>
+        </w:rPr>
+        <w:t xml:space="preserve">Il sistema </w:t>
+      </w:r>
+      <w:r>
+        <w:rPr>
+          <w:rFonts w:ascii="Garamond" w:hAnsi="Garamond"/>
+          <w:sz w:val="28"/>
+        </w:rPr>
+        <w:t>controlla nel database se esiste già uno short URL associato</w:t>
+      </w:r>
+      <w:r>
+        <w:rPr>
+          <w:rFonts w:ascii="Garamond" w:hAnsi="Garamond"/>
+          <w:sz w:val="28"/>
+        </w:rPr>
+        <w:t xml:space="preserve"> al long URL i</w:t>
+      </w:r>
+      <w:r>
+        <w:rPr>
+          <w:rFonts w:ascii="Garamond" w:hAnsi="Garamond"/>
+          <w:sz w:val="28"/>
+        </w:rPr>
+        <w:t xml:space="preserve">mmesso (1 lettura). In caso affermativo restituisce all’utente lo short URL già presente, </w:t>
+      </w:r>
+      <w:r>
+        <w:rPr>
+          <w:rFonts w:ascii="Garamond" w:hAnsi="Garamond"/>
+          <w:sz w:val="28"/>
+        </w:rPr>
+        <w:t xml:space="preserve">mentre </w:t>
+      </w:r>
+      <w:r>
+        <w:rPr>
+          <w:rFonts w:ascii="Garamond" w:hAnsi="Garamond"/>
+          <w:sz w:val="28"/>
+        </w:rPr>
+        <w:t>in caso negativo</w:t>
       </w:r>
       <w:r>
         <w:rPr>
@@ -4136,101 +4355,21 @@
           <w:rFonts w:ascii="Garamond" w:hAnsi="Garamond"/>
           <w:sz w:val="28"/>
         </w:rPr>
-        <w:t>le</w:t>
-      </w:r>
-      <w:r>
-        <w:rPr>
-          <w:rFonts w:ascii="Garamond" w:hAnsi="Garamond"/>
-          <w:sz w:val="28"/>
-        </w:rPr>
-        <w:t xml:space="preserve"> operazioni effettuate sul database</w:t>
-      </w:r>
-      <w:r>
-        <w:rPr>
-          <w:rFonts w:ascii="Garamond" w:hAnsi="Garamond"/>
-          <w:sz w:val="28"/>
-        </w:rPr>
-        <w:t xml:space="preserve"> e i relativi costi</w:t>
-      </w:r>
-      <w:r>
-        <w:rPr>
-          <w:rFonts w:ascii="Garamond" w:hAnsi="Garamond"/>
-          <w:sz w:val="28"/>
-        </w:rPr>
-        <w:t xml:space="preserve">: </w:t>
-      </w:r>
-    </w:p>
-    <w:p>
-      <w:pPr>
-        <w:rPr>
-          <w:rFonts w:ascii="Garamond" w:hAnsi="Garamond"/>
-          <w:sz w:val="28"/>
-        </w:rPr>
-      </w:pPr>
-    </w:p>
-    <w:p>
-      <w:pPr>
-        <w:rPr>
-          <w:rFonts w:ascii="Garamond" w:hAnsi="Garamond"/>
-          <w:sz w:val="28"/>
-        </w:rPr>
-      </w:pPr>
-      <w:r>
-        <w:rPr>
-          <w:rFonts w:ascii="Garamond" w:hAnsi="Garamond"/>
-          <w:sz w:val="28"/>
-        </w:rPr>
-        <w:t>Creazione short URL automatico:</w:t>
-      </w:r>
-    </w:p>
-    <w:p>
-      <w:pPr>
-        <w:rPr>
-          <w:rFonts w:ascii="Garamond" w:hAnsi="Garamond"/>
-          <w:sz w:val="28"/>
-        </w:rPr>
-      </w:pPr>
-      <w:r>
-        <w:rPr>
-          <w:rFonts w:ascii="Garamond" w:hAnsi="Garamond"/>
-          <w:sz w:val="28"/>
-        </w:rPr>
-        <w:t xml:space="preserve">Il sistema </w:t>
-      </w:r>
-      <w:r>
-        <w:rPr>
-          <w:rFonts w:ascii="Garamond" w:hAnsi="Garamond"/>
-          <w:sz w:val="28"/>
-        </w:rPr>
-        <w:t>controlla nel database se esiste già uno short URL associato</w:t>
-      </w:r>
-      <w:r>
-        <w:rPr>
-          <w:rFonts w:ascii="Garamond" w:hAnsi="Garamond"/>
-          <w:sz w:val="28"/>
-        </w:rPr>
-        <w:t xml:space="preserve"> al long URL i</w:t>
-      </w:r>
-      <w:r>
-        <w:rPr>
-          <w:rFonts w:ascii="Garamond" w:hAnsi="Garamond"/>
-          <w:sz w:val="28"/>
-        </w:rPr>
-        <w:t xml:space="preserve">mmesso (1 lettura). In caso affermativo restituisce all’utente lo short URL già presente, </w:t>
-      </w:r>
-      <w:r>
-        <w:rPr>
-          <w:rFonts w:ascii="Garamond" w:hAnsi="Garamond"/>
-          <w:sz w:val="28"/>
-        </w:rPr>
-        <w:t xml:space="preserve">mentre </w:t>
-      </w:r>
-      <w:r>
-        <w:rPr>
-          <w:rFonts w:ascii="Garamond" w:hAnsi="Garamond"/>
-          <w:sz w:val="28"/>
-        </w:rPr>
-        <w:t>in caso negativo</w:t>
+        <w:t>viene</w:t>
+      </w:r>
+      <w:r>
+        <w:rPr>
+          <w:rFonts w:ascii="Garamond" w:hAnsi="Garamond"/>
+          <w:sz w:val="28"/>
+        </w:rPr>
+        <w:t xml:space="preserve"> generato un nuovo short</w:t>
+      </w:r>
+      <w:r>
+        <w:rPr>
+          <w:rFonts w:ascii="Garamond" w:hAnsi="Garamond"/>
+          <w:sz w:val="28"/>
+        </w:rPr>
+        <w:t xml:space="preserve"> URL e, insieme alle relative informazioni, viene salvato nel database</w:t>
       </w:r>
       <w:r>
         <w:rPr>
@@ -4244,34 +4383,6 @@
           <w:rFonts w:ascii="Garamond" w:hAnsi="Garamond"/>
           <w:sz w:val="28"/>
         </w:rPr>
-        <w:t>viene</w:t>
-      </w:r>
-      <w:r>
-        <w:rPr>
-          <w:rFonts w:ascii="Garamond" w:hAnsi="Garamond"/>
-          <w:sz w:val="28"/>
-        </w:rPr>
-        <w:t xml:space="preserve"> generato un nuovo short</w:t>
-      </w:r>
-      <w:r>
-        <w:rPr>
-          <w:rFonts w:ascii="Garamond" w:hAnsi="Garamond"/>
-          <w:sz w:val="28"/>
-        </w:rPr>
-        <w:t xml:space="preserve"> URL e, insieme alle relative informazioni, viene salvato nel database</w:t>
-      </w:r>
-      <w:r>
-        <w:rPr>
-          <w:rFonts w:ascii="Garamond" w:hAnsi="Garamond"/>
-          <w:sz w:val="28"/>
-        </w:rPr>
-        <w:t xml:space="preserve"> </w:t>
-      </w:r>
-      <w:r>
-        <w:rPr>
-          <w:rFonts w:ascii="Garamond" w:hAnsi="Garamond"/>
-          <w:sz w:val="28"/>
-        </w:rPr>
         <w:t>(1 scrittura)</w:t>
       </w:r>
       <w:r>
@@ -4317,7 +4428,21 @@
           <w:rFonts w:ascii="Garamond" w:hAnsi="Garamond"/>
           <w:sz w:val="28"/>
         </w:rPr>
-        <w:t>Richiede gli stessi costi dello short URL personalizzato.</w:t>
+        <w:t xml:space="preserve">Richiede gli stessi costi dello short URL </w:t>
+      </w:r>
+      <w:r>
+        <w:rPr>
+          <w:rFonts w:ascii="Garamond" w:hAnsi="Garamond"/>
+          <w:sz w:val="28"/>
+        </w:rPr>
+        <w:t>automatico</w:t>
+      </w:r>
+      <w:r>
+        <w:rPr>
+          <w:rFonts w:ascii="Garamond" w:hAnsi="Garamond"/>
+          <w:sz w:val="28"/>
+        </w:rPr>
+        <w:t>.</w:t>
       </w:r>
     </w:p>
     <w:p>
@@ -4755,7 +4880,7 @@
           <w:sz w:val="28"/>
           <w:szCs w:val="28"/>
         </w:rPr>
-        <w:t>;</w:t>
+        <w:t>,</w:t>
       </w:r>
     </w:p>
     <w:p>
@@ -4825,7 +4950,7 @@
           <w:sz w:val="28"/>
           <w:szCs w:val="28"/>
         </w:rPr>
-        <w:t>;</w:t>
+        <w:t>,</w:t>
       </w:r>
     </w:p>
     <w:p>
@@ -4868,6 +4993,76 @@
           <w:sz w:val="28"/>
           <w:szCs w:val="28"/>
         </w:rPr>
+        <w:t>isCustom</w:t>
+      </w:r>
+      <w:proofErr w:type="spellEnd"/>
+      <w:r>
+        <w:rPr>
+          <w:rFonts w:ascii="Garamond" w:hAnsi="Garamond" w:cs="Times New Roman"/>
+          <w:sz w:val="28"/>
+          <w:szCs w:val="28"/>
+        </w:rPr>
+        <w:t xml:space="preserve">”: </w:t>
+      </w:r>
+      <w:proofErr w:type="spellStart"/>
+      <w:r>
+        <w:rPr>
+          <w:rFonts w:ascii="Garamond" w:hAnsi="Garamond" w:cs="Times New Roman"/>
+          <w:sz w:val="28"/>
+          <w:szCs w:val="28"/>
+        </w:rPr>
+        <w:t>Boolean</w:t>
+      </w:r>
+      <w:proofErr w:type="spellEnd"/>
+      <w:r>
+        <w:rPr>
+          <w:rFonts w:ascii="Garamond" w:hAnsi="Garamond" w:cs="Times New Roman"/>
+          <w:sz w:val="28"/>
+          <w:szCs w:val="28"/>
+        </w:rPr>
+        <w:t>,</w:t>
+      </w:r>
+    </w:p>
+    <w:p>
+      <w:pPr>
+        <w:rPr>
+          <w:rFonts w:ascii="Garamond" w:hAnsi="Garamond" w:cs="Times New Roman"/>
+          <w:sz w:val="28"/>
+          <w:szCs w:val="28"/>
+        </w:rPr>
+      </w:pPr>
+      <w:r>
+        <w:rPr>
+          <w:rFonts w:ascii="Garamond" w:hAnsi="Garamond" w:cs="Times New Roman"/>
+          <w:sz w:val="28"/>
+          <w:szCs w:val="28"/>
+        </w:rPr>
+        <w:tab/>
+      </w:r>
+      <w:r>
+        <w:rPr>
+          <w:rFonts w:ascii="Garamond" w:hAnsi="Garamond" w:cs="Times New Roman"/>
+          <w:sz w:val="28"/>
+          <w:szCs w:val="28"/>
+        </w:rPr>
+        <w:tab/>
+      </w:r>
+      <w:r>
+        <w:rPr>
+          <w:rFonts w:ascii="Garamond" w:hAnsi="Garamond" w:cs="Times New Roman"/>
+          <w:sz w:val="28"/>
+          <w:szCs w:val="28"/>
+        </w:rPr>
+        <w:tab/>
+        <w:t>“</w:t>
+      </w:r>
+      <w:proofErr w:type="spellStart"/>
+      <w:r>
+        <w:rPr>
+          <w:rFonts w:ascii="Garamond" w:hAnsi="Garamond" w:cs="Times New Roman"/>
+          <w:sz w:val="28"/>
+          <w:szCs w:val="28"/>
+        </w:rPr>
         <w:t>createdOn</w:t>
       </w:r>
       <w:proofErr w:type="spellEnd"/>
@@ -4877,11 +5072,326 @@
           <w:sz w:val="28"/>
           <w:szCs w:val="28"/>
         </w:rPr>
-        <w:t>”: Date;</w:t>
-      </w:r>
-    </w:p>
-    <w:p>
-      <w:pPr>
+        <w:t>”: Date,</w:t>
+      </w:r>
+    </w:p>
+    <w:p>
+      <w:pPr>
+        <w:rPr>
+          <w:rFonts w:ascii="Garamond" w:hAnsi="Garamond" w:cs="Times New Roman"/>
+          <w:sz w:val="28"/>
+          <w:szCs w:val="28"/>
+        </w:rPr>
+      </w:pPr>
+      <w:r>
+        <w:rPr>
+          <w:rFonts w:ascii="Garamond" w:hAnsi="Garamond" w:cs="Times New Roman"/>
+          <w:sz w:val="28"/>
+          <w:szCs w:val="28"/>
+        </w:rPr>
+        <w:tab/>
+      </w:r>
+      <w:r>
+        <w:rPr>
+          <w:rFonts w:ascii="Garamond" w:hAnsi="Garamond" w:cs="Times New Roman"/>
+          <w:sz w:val="28"/>
+          <w:szCs w:val="28"/>
+        </w:rPr>
+        <w:tab/>
+      </w:r>
+      <w:r>
+        <w:rPr>
+          <w:rFonts w:ascii="Garamond" w:hAnsi="Garamond" w:cs="Times New Roman"/>
+          <w:sz w:val="28"/>
+          <w:szCs w:val="28"/>
+        </w:rPr>
+        <w:tab/>
+        <w:t>“</w:t>
+      </w:r>
+      <w:proofErr w:type="spellStart"/>
+      <w:r>
+        <w:rPr>
+          <w:rFonts w:ascii="Garamond" w:hAnsi="Garamond" w:cs="Times New Roman"/>
+          <w:sz w:val="28"/>
+          <w:szCs w:val="28"/>
+        </w:rPr>
+        <w:t>totalClicks</w:t>
+      </w:r>
+      <w:proofErr w:type="spellEnd"/>
+      <w:r>
+        <w:rPr>
+          <w:rFonts w:ascii="Garamond" w:hAnsi="Garamond" w:cs="Times New Roman"/>
+          <w:sz w:val="28"/>
+          <w:szCs w:val="28"/>
+        </w:rPr>
+        <w:t xml:space="preserve">”: </w:t>
+      </w:r>
+      <w:proofErr w:type="spellStart"/>
+      <w:r>
+        <w:rPr>
+          <w:rFonts w:ascii="Garamond" w:hAnsi="Garamond" w:cs="Times New Roman"/>
+          <w:sz w:val="28"/>
+          <w:szCs w:val="28"/>
+        </w:rPr>
+        <w:t>Integer</w:t>
+      </w:r>
+      <w:proofErr w:type="spellEnd"/>
+      <w:r>
+        <w:rPr>
+          <w:rFonts w:ascii="Garamond" w:hAnsi="Garamond" w:cs="Times New Roman"/>
+          <w:sz w:val="28"/>
+          <w:szCs w:val="28"/>
+        </w:rPr>
+        <w:t>,</w:t>
+      </w:r>
+    </w:p>
+    <w:p>
+      <w:pPr>
+        <w:rPr>
+          <w:rFonts w:ascii="Garamond" w:hAnsi="Garamond" w:cs="Times New Roman"/>
+          <w:sz w:val="28"/>
+          <w:szCs w:val="28"/>
+        </w:rPr>
+      </w:pPr>
+      <w:r>
+        <w:rPr>
+          <w:rFonts w:ascii="Garamond" w:hAnsi="Garamond" w:cs="Times New Roman"/>
+          <w:sz w:val="28"/>
+          <w:szCs w:val="28"/>
+        </w:rPr>
+        <w:tab/>
+      </w:r>
+      <w:r>
+        <w:rPr>
+          <w:rFonts w:ascii="Garamond" w:hAnsi="Garamond" w:cs="Times New Roman"/>
+          <w:sz w:val="28"/>
+          <w:szCs w:val="28"/>
+        </w:rPr>
+        <w:tab/>
+      </w:r>
+      <w:r>
+        <w:rPr>
+          <w:rFonts w:ascii="Garamond" w:hAnsi="Garamond" w:cs="Times New Roman"/>
+          <w:sz w:val="28"/>
+          <w:szCs w:val="28"/>
+        </w:rPr>
+        <w:tab/>
+        <w:t>“</w:t>
+      </w:r>
+      <w:r>
+        <w:rPr>
+          <w:rFonts w:ascii="Garamond" w:hAnsi="Garamond" w:cs="Times New Roman"/>
+          <w:sz w:val="28"/>
+          <w:szCs w:val="28"/>
+        </w:rPr>
+        <w:t>browser</w:t>
+      </w:r>
+      <w:r>
+        <w:rPr>
+          <w:rFonts w:ascii="Garamond" w:hAnsi="Garamond" w:cs="Times New Roman"/>
+          <w:sz w:val="28"/>
+          <w:szCs w:val="28"/>
+        </w:rPr>
+        <w:t>”:</w:t>
+      </w:r>
+      <w:r>
+        <w:rPr>
+          <w:rFonts w:ascii="Garamond" w:hAnsi="Garamond" w:cs="Times New Roman"/>
+          <w:sz w:val="28"/>
+          <w:szCs w:val="28"/>
+        </w:rPr>
+        <w:t>{</w:t>
+      </w:r>
+    </w:p>
+    <w:p>
+      <w:pPr>
+        <w:ind w:left="2832" w:firstLine="708"/>
+        <w:rPr>
+          <w:rFonts w:ascii="Garamond" w:hAnsi="Garamond" w:cs="Times New Roman"/>
+          <w:sz w:val="28"/>
+          <w:szCs w:val="28"/>
+        </w:rPr>
+      </w:pPr>
+      <w:r>
+        <w:rPr>
+          <w:rFonts w:ascii="Garamond" w:hAnsi="Garamond" w:cs="Times New Roman"/>
+          <w:sz w:val="28"/>
+          <w:szCs w:val="28"/>
+        </w:rPr>
+        <w:t>“</w:t>
+      </w:r>
+      <w:proofErr w:type="spellStart"/>
+      <w:r>
+        <w:rPr>
+          <w:rFonts w:ascii="Garamond" w:hAnsi="Garamond" w:cs="Times New Roman"/>
+          <w:sz w:val="28"/>
+          <w:szCs w:val="28"/>
+        </w:rPr>
+        <w:t>Chrome</w:t>
+      </w:r>
+      <w:proofErr w:type="spellEnd"/>
+      <w:r>
+        <w:rPr>
+          <w:rFonts w:ascii="Garamond" w:hAnsi="Garamond" w:cs="Times New Roman"/>
+          <w:sz w:val="28"/>
+          <w:szCs w:val="28"/>
+        </w:rPr>
+        <w:t xml:space="preserve">”: </w:t>
+      </w:r>
+      <w:proofErr w:type="spellStart"/>
+      <w:r>
+        <w:rPr>
+          <w:rFonts w:ascii="Garamond" w:hAnsi="Garamond" w:cs="Times New Roman"/>
+          <w:sz w:val="28"/>
+          <w:szCs w:val="28"/>
+        </w:rPr>
+        <w:t>Integer</w:t>
+      </w:r>
+      <w:proofErr w:type="spellEnd"/>
+      <w:r>
+        <w:rPr>
+          <w:rFonts w:ascii="Garamond" w:hAnsi="Garamond" w:cs="Times New Roman"/>
+          <w:sz w:val="28"/>
+          <w:szCs w:val="28"/>
+        </w:rPr>
+        <w:t>,</w:t>
+      </w:r>
+      <w:r>
+        <w:rPr>
+          <w:rFonts w:ascii="Garamond" w:hAnsi="Garamond" w:cs="Times New Roman"/>
+          <w:sz w:val="28"/>
+          <w:szCs w:val="28"/>
+        </w:rPr>
+        <w:t xml:space="preserve"> </w:t>
+      </w:r>
+    </w:p>
+    <w:p>
+      <w:pPr>
+        <w:ind w:left="2832" w:firstLine="708"/>
+        <w:rPr>
+          <w:rFonts w:ascii="Garamond" w:hAnsi="Garamond" w:cs="Times New Roman"/>
+          <w:sz w:val="28"/>
+          <w:szCs w:val="28"/>
+        </w:rPr>
+      </w:pPr>
+      <w:r>
+        <w:rPr>
+          <w:rFonts w:ascii="Garamond" w:hAnsi="Garamond" w:cs="Times New Roman"/>
+          <w:sz w:val="28"/>
+          <w:szCs w:val="28"/>
+        </w:rPr>
+        <w:t>“</w:t>
+      </w:r>
+      <w:proofErr w:type="spellStart"/>
+      <w:r>
+        <w:rPr>
+          <w:rFonts w:ascii="Garamond" w:hAnsi="Garamond" w:cs="Times New Roman"/>
+          <w:sz w:val="28"/>
+          <w:szCs w:val="28"/>
+        </w:rPr>
+        <w:t>Firefox</w:t>
+      </w:r>
+      <w:proofErr w:type="spellEnd"/>
+      <w:r>
+        <w:rPr>
+          <w:rFonts w:ascii="Garamond" w:hAnsi="Garamond" w:cs="Times New Roman"/>
+          <w:sz w:val="28"/>
+          <w:szCs w:val="28"/>
+        </w:rPr>
+        <w:t xml:space="preserve">”: </w:t>
+      </w:r>
+      <w:proofErr w:type="spellStart"/>
+      <w:r>
+        <w:rPr>
+          <w:rFonts w:ascii="Garamond" w:hAnsi="Garamond" w:cs="Times New Roman"/>
+          <w:sz w:val="28"/>
+          <w:szCs w:val="28"/>
+        </w:rPr>
+        <w:t>Integer</w:t>
+      </w:r>
+      <w:proofErr w:type="spellEnd"/>
+      <w:r>
+        <w:rPr>
+          <w:rFonts w:ascii="Garamond" w:hAnsi="Garamond" w:cs="Times New Roman"/>
+          <w:sz w:val="28"/>
+          <w:szCs w:val="28"/>
+        </w:rPr>
+        <w:t>,</w:t>
+      </w:r>
+    </w:p>
+    <w:p>
+      <w:pPr>
+        <w:ind w:left="2832" w:firstLine="708"/>
+        <w:rPr>
+          <w:rFonts w:ascii="Garamond" w:hAnsi="Garamond" w:cs="Times New Roman"/>
+          <w:sz w:val="28"/>
+          <w:szCs w:val="28"/>
+        </w:rPr>
+      </w:pPr>
+      <w:r>
+        <w:rPr>
+          <w:rFonts w:ascii="Garamond" w:hAnsi="Garamond" w:cs="Times New Roman"/>
+          <w:sz w:val="28"/>
+          <w:szCs w:val="28"/>
+        </w:rPr>
+        <w:t>“</w:t>
+      </w:r>
+      <w:r>
+        <w:rPr>
+          <w:rFonts w:ascii="Garamond" w:hAnsi="Garamond" w:cs="Times New Roman"/>
+          <w:sz w:val="28"/>
+          <w:szCs w:val="28"/>
+        </w:rPr>
+        <w:t>Opera</w:t>
+      </w:r>
+      <w:r>
+        <w:rPr>
+          <w:rFonts w:ascii="Garamond" w:hAnsi="Garamond" w:cs="Times New Roman"/>
+          <w:sz w:val="28"/>
+          <w:szCs w:val="28"/>
+        </w:rPr>
+        <w:t xml:space="preserve">”: </w:t>
+      </w:r>
+      <w:proofErr w:type="spellStart"/>
+      <w:r>
+        <w:rPr>
+          <w:rFonts w:ascii="Garamond" w:hAnsi="Garamond" w:cs="Times New Roman"/>
+          <w:sz w:val="28"/>
+          <w:szCs w:val="28"/>
+        </w:rPr>
+        <w:t>Integer</w:t>
+      </w:r>
+      <w:proofErr w:type="spellEnd"/>
+      <w:r>
+        <w:rPr>
+          <w:rFonts w:ascii="Garamond" w:hAnsi="Garamond" w:cs="Times New Roman"/>
+          <w:sz w:val="28"/>
+          <w:szCs w:val="28"/>
+        </w:rPr>
+        <w:t>,</w:t>
+      </w:r>
+    </w:p>
+    <w:p>
+      <w:pPr>
+        <w:ind w:left="3540" w:firstLine="708"/>
+        <w:rPr>
+          <w:rFonts w:ascii="Garamond" w:hAnsi="Garamond" w:cs="Times New Roman"/>
+          <w:sz w:val="28"/>
+          <w:szCs w:val="28"/>
+        </w:rPr>
+      </w:pPr>
+      <w:r>
+        <w:rPr>
+          <w:rFonts w:ascii="Garamond" w:hAnsi="Garamond" w:cs="Times New Roman"/>
+          <w:sz w:val="28"/>
+          <w:szCs w:val="28"/>
+        </w:rPr>
+        <w:t>…</w:t>
+      </w:r>
+    </w:p>
+    <w:p>
+      <w:pPr>
+        <w:ind w:left="1416" w:firstLine="708"/>
         <w:rPr>
           <w:rFonts w:ascii="Garamond" w:hAnsi="Garamond" w:cs="Times New Roman"/>
           <w:sz w:val="28"/>
@@ -4896,6 +5406,550 @@
         </w:rPr>
         <w:t>}</w:t>
       </w:r>
+      <w:r>
+        <w:rPr>
+          <w:rFonts w:ascii="Garamond" w:hAnsi="Garamond" w:cs="Times New Roman"/>
+          <w:sz w:val="28"/>
+          <w:szCs w:val="28"/>
+        </w:rPr>
+        <w:t>,</w:t>
+      </w:r>
+    </w:p>
+    <w:p>
+      <w:pPr>
+        <w:rPr>
+          <w:rFonts w:ascii="Garamond" w:hAnsi="Garamond" w:cs="Times New Roman"/>
+          <w:sz w:val="28"/>
+          <w:szCs w:val="28"/>
+        </w:rPr>
+      </w:pPr>
+      <w:r>
+        <w:rPr>
+          <w:rFonts w:ascii="Garamond" w:hAnsi="Garamond" w:cs="Times New Roman"/>
+          <w:sz w:val="28"/>
+          <w:szCs w:val="28"/>
+        </w:rPr>
+        <w:tab/>
+      </w:r>
+      <w:r>
+        <w:rPr>
+          <w:rFonts w:ascii="Garamond" w:hAnsi="Garamond" w:cs="Times New Roman"/>
+          <w:sz w:val="28"/>
+          <w:szCs w:val="28"/>
+        </w:rPr>
+        <w:tab/>
+      </w:r>
+      <w:r>
+        <w:rPr>
+          <w:rFonts w:ascii="Garamond" w:hAnsi="Garamond" w:cs="Times New Roman"/>
+          <w:sz w:val="28"/>
+          <w:szCs w:val="28"/>
+        </w:rPr>
+        <w:tab/>
+      </w:r>
+      <w:r>
+        <w:rPr>
+          <w:rFonts w:ascii="Garamond" w:hAnsi="Garamond" w:cs="Times New Roman"/>
+          <w:sz w:val="28"/>
+          <w:szCs w:val="28"/>
+        </w:rPr>
+        <w:t>“</w:t>
+      </w:r>
+      <w:r>
+        <w:rPr>
+          <w:rFonts w:ascii="Garamond" w:hAnsi="Garamond" w:cs="Times New Roman"/>
+          <w:sz w:val="28"/>
+          <w:szCs w:val="28"/>
+        </w:rPr>
+        <w:t>OS</w:t>
+      </w:r>
+      <w:r>
+        <w:rPr>
+          <w:rFonts w:ascii="Garamond" w:hAnsi="Garamond" w:cs="Times New Roman"/>
+          <w:sz w:val="28"/>
+          <w:szCs w:val="28"/>
+        </w:rPr>
+        <w:t>”:</w:t>
+      </w:r>
+      <w:r>
+        <w:rPr>
+          <w:rFonts w:ascii="Garamond" w:hAnsi="Garamond" w:cs="Times New Roman"/>
+          <w:sz w:val="28"/>
+          <w:szCs w:val="28"/>
+        </w:rPr>
+        <w:t>{</w:t>
+      </w:r>
+    </w:p>
+    <w:p>
+      <w:pPr>
+        <w:ind w:left="2832" w:firstLine="708"/>
+        <w:rPr>
+          <w:rFonts w:ascii="Garamond" w:hAnsi="Garamond" w:cs="Times New Roman"/>
+          <w:sz w:val="28"/>
+          <w:szCs w:val="28"/>
+        </w:rPr>
+      </w:pPr>
+      <w:r>
+        <w:rPr>
+          <w:rFonts w:ascii="Garamond" w:hAnsi="Garamond" w:cs="Times New Roman"/>
+          <w:sz w:val="28"/>
+          <w:szCs w:val="28"/>
+        </w:rPr>
+        <w:t>“</w:t>
+      </w:r>
+      <w:r>
+        <w:rPr>
+          <w:rFonts w:ascii="Garamond" w:hAnsi="Garamond" w:cs="Times New Roman"/>
+          <w:sz w:val="28"/>
+          <w:szCs w:val="28"/>
+        </w:rPr>
+        <w:t>Windows</w:t>
+      </w:r>
+      <w:r>
+        <w:rPr>
+          <w:rFonts w:ascii="Garamond" w:hAnsi="Garamond" w:cs="Times New Roman"/>
+          <w:sz w:val="28"/>
+          <w:szCs w:val="28"/>
+        </w:rPr>
+        <w:t xml:space="preserve">”: </w:t>
+      </w:r>
+      <w:proofErr w:type="spellStart"/>
+      <w:r>
+        <w:rPr>
+          <w:rFonts w:ascii="Garamond" w:hAnsi="Garamond" w:cs="Times New Roman"/>
+          <w:sz w:val="28"/>
+          <w:szCs w:val="28"/>
+        </w:rPr>
+        <w:t>Integer</w:t>
+      </w:r>
+      <w:proofErr w:type="spellEnd"/>
+      <w:r>
+        <w:rPr>
+          <w:rFonts w:ascii="Garamond" w:hAnsi="Garamond" w:cs="Times New Roman"/>
+          <w:sz w:val="28"/>
+          <w:szCs w:val="28"/>
+        </w:rPr>
+        <w:t>,</w:t>
+      </w:r>
+      <w:r>
+        <w:rPr>
+          <w:rFonts w:ascii="Garamond" w:hAnsi="Garamond" w:cs="Times New Roman"/>
+          <w:sz w:val="28"/>
+          <w:szCs w:val="28"/>
+        </w:rPr>
+        <w:t xml:space="preserve"> </w:t>
+      </w:r>
+    </w:p>
+    <w:p>
+      <w:pPr>
+        <w:ind w:left="2832" w:firstLine="708"/>
+        <w:rPr>
+          <w:rFonts w:ascii="Garamond" w:hAnsi="Garamond" w:cs="Times New Roman"/>
+          <w:sz w:val="28"/>
+          <w:szCs w:val="28"/>
+        </w:rPr>
+      </w:pPr>
+      <w:r>
+        <w:rPr>
+          <w:rFonts w:ascii="Garamond" w:hAnsi="Garamond" w:cs="Times New Roman"/>
+          <w:sz w:val="28"/>
+          <w:szCs w:val="28"/>
+        </w:rPr>
+        <w:t>“</w:t>
+      </w:r>
+      <w:proofErr w:type="spellStart"/>
+      <w:r>
+        <w:rPr>
+          <w:rFonts w:ascii="Garamond" w:hAnsi="Garamond" w:cs="Times New Roman"/>
+          <w:sz w:val="28"/>
+          <w:szCs w:val="28"/>
+        </w:rPr>
+        <w:t>CentOS</w:t>
+      </w:r>
+      <w:proofErr w:type="spellEnd"/>
+      <w:r>
+        <w:rPr>
+          <w:rFonts w:ascii="Garamond" w:hAnsi="Garamond" w:cs="Times New Roman"/>
+          <w:sz w:val="28"/>
+          <w:szCs w:val="28"/>
+        </w:rPr>
+        <w:t xml:space="preserve">”: </w:t>
+      </w:r>
+      <w:proofErr w:type="spellStart"/>
+      <w:r>
+        <w:rPr>
+          <w:rFonts w:ascii="Garamond" w:hAnsi="Garamond" w:cs="Times New Roman"/>
+          <w:sz w:val="28"/>
+          <w:szCs w:val="28"/>
+        </w:rPr>
+        <w:t>Integer</w:t>
+      </w:r>
+      <w:proofErr w:type="spellEnd"/>
+      <w:r>
+        <w:rPr>
+          <w:rFonts w:ascii="Garamond" w:hAnsi="Garamond" w:cs="Times New Roman"/>
+          <w:sz w:val="28"/>
+          <w:szCs w:val="28"/>
+        </w:rPr>
+        <w:t>,</w:t>
+      </w:r>
+    </w:p>
+    <w:p>
+      <w:pPr>
+        <w:ind w:left="2832" w:firstLine="708"/>
+        <w:rPr>
+          <w:rFonts w:ascii="Garamond" w:hAnsi="Garamond" w:cs="Times New Roman"/>
+          <w:sz w:val="28"/>
+          <w:szCs w:val="28"/>
+        </w:rPr>
+      </w:pPr>
+      <w:r>
+        <w:rPr>
+          <w:rFonts w:ascii="Garamond" w:hAnsi="Garamond" w:cs="Times New Roman"/>
+          <w:sz w:val="28"/>
+          <w:szCs w:val="28"/>
+        </w:rPr>
+        <w:t>“</w:t>
+      </w:r>
+      <w:r>
+        <w:rPr>
+          <w:rFonts w:ascii="Garamond" w:hAnsi="Garamond" w:cs="Times New Roman"/>
+          <w:sz w:val="28"/>
+          <w:szCs w:val="28"/>
+        </w:rPr>
+        <w:t>OS X</w:t>
+      </w:r>
+      <w:r>
+        <w:rPr>
+          <w:rFonts w:ascii="Garamond" w:hAnsi="Garamond" w:cs="Times New Roman"/>
+          <w:sz w:val="28"/>
+          <w:szCs w:val="28"/>
+        </w:rPr>
+        <w:t xml:space="preserve">”: </w:t>
+      </w:r>
+      <w:proofErr w:type="spellStart"/>
+      <w:r>
+        <w:rPr>
+          <w:rFonts w:ascii="Garamond" w:hAnsi="Garamond" w:cs="Times New Roman"/>
+          <w:sz w:val="28"/>
+          <w:szCs w:val="28"/>
+        </w:rPr>
+        <w:t>Integer</w:t>
+      </w:r>
+      <w:proofErr w:type="spellEnd"/>
+      <w:r>
+        <w:rPr>
+          <w:rFonts w:ascii="Garamond" w:hAnsi="Garamond" w:cs="Times New Roman"/>
+          <w:sz w:val="28"/>
+          <w:szCs w:val="28"/>
+        </w:rPr>
+        <w:t>,</w:t>
+      </w:r>
+    </w:p>
+    <w:p>
+      <w:pPr>
+        <w:ind w:left="3540" w:firstLine="708"/>
+        <w:rPr>
+          <w:rFonts w:ascii="Garamond" w:hAnsi="Garamond" w:cs="Times New Roman"/>
+          <w:sz w:val="28"/>
+          <w:szCs w:val="28"/>
+        </w:rPr>
+      </w:pPr>
+      <w:r>
+        <w:rPr>
+          <w:rFonts w:ascii="Garamond" w:hAnsi="Garamond" w:cs="Times New Roman"/>
+          <w:sz w:val="28"/>
+          <w:szCs w:val="28"/>
+        </w:rPr>
+        <w:t>…</w:t>
+      </w:r>
+    </w:p>
+    <w:p>
+      <w:pPr>
+        <w:ind w:left="1416" w:firstLine="708"/>
+        <w:rPr>
+          <w:rFonts w:ascii="Garamond" w:hAnsi="Garamond" w:cs="Times New Roman"/>
+          <w:sz w:val="28"/>
+          <w:szCs w:val="28"/>
+        </w:rPr>
+      </w:pPr>
+      <w:r>
+        <w:rPr>
+          <w:rFonts w:ascii="Garamond" w:hAnsi="Garamond" w:cs="Times New Roman"/>
+          <w:sz w:val="28"/>
+          <w:szCs w:val="28"/>
+        </w:rPr>
+        <w:lastRenderedPageBreak/>
+        <w:t>},</w:t>
+      </w:r>
+    </w:p>
+    <w:p>
+      <w:pPr>
+        <w:rPr>
+          <w:rFonts w:ascii="Garamond" w:hAnsi="Garamond" w:cs="Times New Roman"/>
+          <w:sz w:val="28"/>
+          <w:szCs w:val="28"/>
+        </w:rPr>
+      </w:pPr>
+      <w:r>
+        <w:rPr>
+          <w:rFonts w:ascii="Garamond" w:hAnsi="Garamond" w:cs="Times New Roman"/>
+          <w:sz w:val="28"/>
+          <w:szCs w:val="28"/>
+        </w:rPr>
+        <w:tab/>
+      </w:r>
+      <w:r>
+        <w:rPr>
+          <w:rFonts w:ascii="Garamond" w:hAnsi="Garamond" w:cs="Times New Roman"/>
+          <w:sz w:val="28"/>
+          <w:szCs w:val="28"/>
+        </w:rPr>
+        <w:tab/>
+      </w:r>
+      <w:r>
+        <w:rPr>
+          <w:rFonts w:ascii="Garamond" w:hAnsi="Garamond" w:cs="Times New Roman"/>
+          <w:sz w:val="28"/>
+          <w:szCs w:val="28"/>
+        </w:rPr>
+        <w:tab/>
+      </w:r>
+      <w:r>
+        <w:rPr>
+          <w:rFonts w:ascii="Garamond" w:hAnsi="Garamond" w:cs="Times New Roman"/>
+          <w:sz w:val="28"/>
+          <w:szCs w:val="28"/>
+        </w:rPr>
+        <w:t>“</w:t>
+      </w:r>
+      <w:r>
+        <w:rPr>
+          <w:rFonts w:ascii="Garamond" w:hAnsi="Garamond" w:cs="Times New Roman"/>
+          <w:sz w:val="28"/>
+          <w:szCs w:val="28"/>
+        </w:rPr>
+        <w:t>Country</w:t>
+      </w:r>
+      <w:r>
+        <w:rPr>
+          <w:rFonts w:ascii="Garamond" w:hAnsi="Garamond" w:cs="Times New Roman"/>
+          <w:sz w:val="28"/>
+          <w:szCs w:val="28"/>
+        </w:rPr>
+        <w:t>”:</w:t>
+      </w:r>
+      <w:r>
+        <w:rPr>
+          <w:rFonts w:ascii="Garamond" w:hAnsi="Garamond" w:cs="Times New Roman"/>
+          <w:sz w:val="28"/>
+          <w:szCs w:val="28"/>
+        </w:rPr>
+        <w:t>{</w:t>
+      </w:r>
+    </w:p>
+    <w:p>
+      <w:pPr>
+        <w:ind w:left="2832" w:firstLine="708"/>
+        <w:rPr>
+          <w:rFonts w:ascii="Garamond" w:hAnsi="Garamond" w:cs="Times New Roman"/>
+          <w:sz w:val="28"/>
+          <w:szCs w:val="28"/>
+        </w:rPr>
+      </w:pPr>
+      <w:r>
+        <w:rPr>
+          <w:rFonts w:ascii="Garamond" w:hAnsi="Garamond" w:cs="Times New Roman"/>
+          <w:sz w:val="28"/>
+          <w:szCs w:val="28"/>
+        </w:rPr>
+        <w:t>“</w:t>
+      </w:r>
+      <w:proofErr w:type="spellStart"/>
+      <w:r>
+        <w:rPr>
+          <w:rFonts w:ascii="Garamond" w:hAnsi="Garamond" w:cs="Times New Roman"/>
+          <w:sz w:val="28"/>
+          <w:szCs w:val="28"/>
+        </w:rPr>
+        <w:t>Italy</w:t>
+      </w:r>
+      <w:proofErr w:type="spellEnd"/>
+      <w:r>
+        <w:rPr>
+          <w:rFonts w:ascii="Garamond" w:hAnsi="Garamond" w:cs="Times New Roman"/>
+          <w:sz w:val="28"/>
+          <w:szCs w:val="28"/>
+        </w:rPr>
+        <w:t xml:space="preserve">”: </w:t>
+      </w:r>
+      <w:proofErr w:type="spellStart"/>
+      <w:r>
+        <w:rPr>
+          <w:rFonts w:ascii="Garamond" w:hAnsi="Garamond" w:cs="Times New Roman"/>
+          <w:sz w:val="28"/>
+          <w:szCs w:val="28"/>
+        </w:rPr>
+        <w:t>Integer</w:t>
+      </w:r>
+      <w:proofErr w:type="spellEnd"/>
+      <w:r>
+        <w:rPr>
+          <w:rFonts w:ascii="Garamond" w:hAnsi="Garamond" w:cs="Times New Roman"/>
+          <w:sz w:val="28"/>
+          <w:szCs w:val="28"/>
+        </w:rPr>
+        <w:t>,</w:t>
+      </w:r>
+      <w:r>
+        <w:rPr>
+          <w:rFonts w:ascii="Garamond" w:hAnsi="Garamond" w:cs="Times New Roman"/>
+          <w:sz w:val="28"/>
+          <w:szCs w:val="28"/>
+        </w:rPr>
+        <w:t xml:space="preserve"> </w:t>
+      </w:r>
+    </w:p>
+    <w:p>
+      <w:pPr>
+        <w:ind w:left="2832" w:firstLine="708"/>
+        <w:rPr>
+          <w:rFonts w:ascii="Garamond" w:hAnsi="Garamond" w:cs="Times New Roman"/>
+          <w:sz w:val="28"/>
+          <w:szCs w:val="28"/>
+        </w:rPr>
+      </w:pPr>
+      <w:r>
+        <w:rPr>
+          <w:rFonts w:ascii="Garamond" w:hAnsi="Garamond" w:cs="Times New Roman"/>
+          <w:sz w:val="28"/>
+          <w:szCs w:val="28"/>
+        </w:rPr>
+        <w:t>“Germany</w:t>
+      </w:r>
+      <w:r>
+        <w:rPr>
+          <w:rFonts w:ascii="Garamond" w:hAnsi="Garamond" w:cs="Times New Roman"/>
+          <w:sz w:val="28"/>
+          <w:szCs w:val="28"/>
+        </w:rPr>
+        <w:t xml:space="preserve">”: </w:t>
+      </w:r>
+      <w:proofErr w:type="spellStart"/>
+      <w:r>
+        <w:rPr>
+          <w:rFonts w:ascii="Garamond" w:hAnsi="Garamond" w:cs="Times New Roman"/>
+          <w:sz w:val="28"/>
+          <w:szCs w:val="28"/>
+        </w:rPr>
+        <w:t>Integer</w:t>
+      </w:r>
+      <w:proofErr w:type="spellEnd"/>
+      <w:r>
+        <w:rPr>
+          <w:rFonts w:ascii="Garamond" w:hAnsi="Garamond" w:cs="Times New Roman"/>
+          <w:sz w:val="28"/>
+          <w:szCs w:val="28"/>
+        </w:rPr>
+        <w:t>,</w:t>
+      </w:r>
+    </w:p>
+    <w:p>
+      <w:pPr>
+        <w:ind w:left="2832" w:firstLine="708"/>
+        <w:rPr>
+          <w:rFonts w:ascii="Garamond" w:hAnsi="Garamond" w:cs="Times New Roman"/>
+          <w:sz w:val="28"/>
+          <w:szCs w:val="28"/>
+        </w:rPr>
+      </w:pPr>
+      <w:r>
+        <w:rPr>
+          <w:rFonts w:ascii="Garamond" w:hAnsi="Garamond" w:cs="Times New Roman"/>
+          <w:sz w:val="28"/>
+          <w:szCs w:val="28"/>
+        </w:rPr>
+        <w:t>“France</w:t>
+      </w:r>
+      <w:r>
+        <w:rPr>
+          <w:rFonts w:ascii="Garamond" w:hAnsi="Garamond" w:cs="Times New Roman"/>
+          <w:sz w:val="28"/>
+          <w:szCs w:val="28"/>
+        </w:rPr>
+        <w:t xml:space="preserve">”: </w:t>
+      </w:r>
+      <w:proofErr w:type="spellStart"/>
+      <w:r>
+        <w:rPr>
+          <w:rFonts w:ascii="Garamond" w:hAnsi="Garamond" w:cs="Times New Roman"/>
+          <w:sz w:val="28"/>
+          <w:szCs w:val="28"/>
+        </w:rPr>
+        <w:t>Integer</w:t>
+      </w:r>
+      <w:proofErr w:type="spellEnd"/>
+      <w:r>
+        <w:rPr>
+          <w:rFonts w:ascii="Garamond" w:hAnsi="Garamond" w:cs="Times New Roman"/>
+          <w:sz w:val="28"/>
+          <w:szCs w:val="28"/>
+        </w:rPr>
+        <w:t>,</w:t>
+      </w:r>
+    </w:p>
+    <w:p>
+      <w:pPr>
+        <w:ind w:left="3540" w:firstLine="708"/>
+        <w:rPr>
+          <w:rFonts w:ascii="Garamond" w:hAnsi="Garamond" w:cs="Times New Roman"/>
+          <w:sz w:val="28"/>
+          <w:szCs w:val="28"/>
+        </w:rPr>
+      </w:pPr>
+      <w:r>
+        <w:rPr>
+          <w:rFonts w:ascii="Garamond" w:hAnsi="Garamond" w:cs="Times New Roman"/>
+          <w:sz w:val="28"/>
+          <w:szCs w:val="28"/>
+        </w:rPr>
+        <w:t>…</w:t>
+      </w:r>
+    </w:p>
+    <w:p>
+      <w:pPr>
+        <w:ind w:left="1416" w:firstLine="708"/>
+        <w:rPr>
+          <w:rFonts w:ascii="Garamond" w:hAnsi="Garamond" w:cs="Times New Roman"/>
+          <w:sz w:val="28"/>
+          <w:szCs w:val="28"/>
+        </w:rPr>
+      </w:pPr>
+      <w:r>
+        <w:rPr>
+          <w:rFonts w:ascii="Garamond" w:hAnsi="Garamond" w:cs="Times New Roman"/>
+          <w:sz w:val="28"/>
+          <w:szCs w:val="28"/>
+        </w:rPr>
+        <w:t>},</w:t>
+      </w:r>
+    </w:p>
+    <w:p>
+      <w:pPr>
+        <w:rPr>
+          <w:rFonts w:ascii="Garamond" w:hAnsi="Garamond" w:cs="Times New Roman"/>
+          <w:sz w:val="28"/>
+          <w:szCs w:val="28"/>
+        </w:rPr>
+      </w:pPr>
+      <w:r>
+        <w:rPr>
+          <w:rFonts w:ascii="Garamond" w:hAnsi="Garamond" w:cs="Times New Roman"/>
+          <w:sz w:val="28"/>
+          <w:szCs w:val="28"/>
+        </w:rPr>
+        <w:t>}</w:t>
+      </w:r>
     </w:p>
     <w:p>
       <w:pPr>
@@ -5052,6 +6106,57 @@
           <w:sz w:val="28"/>
           <w:szCs w:val="28"/>
         </w:rPr>
+        <w:t>isCustom</w:t>
+      </w:r>
+      <w:proofErr w:type="spellEnd"/>
+      <w:r>
+        <w:rPr>
+          <w:rFonts w:ascii="Garamond" w:hAnsi="Garamond" w:cs="Times New Roman"/>
+          <w:sz w:val="28"/>
+          <w:szCs w:val="28"/>
+        </w:rPr>
+        <w:t xml:space="preserve">” </w:t>
+      </w:r>
+      <w:r>
+        <w:rPr>
+          <w:rFonts w:ascii="Garamond" w:hAnsi="Garamond" w:cs="Times New Roman"/>
+          <w:sz w:val="28"/>
+          <w:szCs w:val="28"/>
+        </w:rPr>
+        <w:t>determina se lo short URL è stato scelto dall’utente o meno</w:t>
+      </w:r>
+      <w:r>
+        <w:rPr>
+          <w:rFonts w:ascii="Garamond" w:hAnsi="Garamond" w:cs="Times New Roman"/>
+          <w:sz w:val="28"/>
+          <w:szCs w:val="28"/>
+        </w:rPr>
+        <w:t>.</w:t>
+      </w:r>
+    </w:p>
+    <w:p>
+      <w:pPr>
+        <w:rPr>
+          <w:rFonts w:ascii="Garamond" w:hAnsi="Garamond" w:cs="Times New Roman"/>
+          <w:sz w:val="28"/>
+          <w:szCs w:val="28"/>
+        </w:rPr>
+      </w:pPr>
+      <w:r>
+        <w:rPr>
+          <w:rFonts w:ascii="Garamond" w:hAnsi="Garamond" w:cs="Times New Roman"/>
+          <w:sz w:val="28"/>
+          <w:szCs w:val="28"/>
+        </w:rPr>
+        <w:t>Il campo “</w:t>
+      </w:r>
+      <w:proofErr w:type="spellStart"/>
+      <w:r>
+        <w:rPr>
+          <w:rFonts w:ascii="Garamond" w:hAnsi="Garamond" w:cs="Times New Roman"/>
+          <w:sz w:val="28"/>
+          <w:szCs w:val="28"/>
+        </w:rPr>
         <w:t>createOn</w:t>
       </w:r>
       <w:proofErr w:type="spellEnd"/>
@@ -5087,69 +6192,330 @@
           <w:szCs w:val="28"/>
         </w:rPr>
       </w:pPr>
-    </w:p>
-    <w:p>
-      <w:pPr>
-        <w:rPr>
-          <w:rFonts w:ascii="Garamond" w:hAnsi="Garamond"/>
-        </w:rPr>
-      </w:pPr>
-    </w:p>
-    <w:p>
-      <w:pPr>
-        <w:rPr>
-          <w:rFonts w:ascii="Garamond" w:hAnsi="Garamond"/>
-        </w:rPr>
-      </w:pPr>
-    </w:p>
-    <w:p>
-      <w:pPr>
-        <w:rPr>
-          <w:rFonts w:ascii="Garamond" w:hAnsi="Garamond"/>
-        </w:rPr>
-      </w:pPr>
-    </w:p>
-    <w:p>
-      <w:pPr>
-        <w:rPr>
-          <w:rFonts w:ascii="Garamond" w:hAnsi="Garamond"/>
-        </w:rPr>
-      </w:pPr>
-    </w:p>
-    <w:p>
-      <w:pPr>
-        <w:rPr>
-          <w:rFonts w:ascii="Garamond" w:hAnsi="Garamond"/>
-        </w:rPr>
-      </w:pPr>
-    </w:p>
-    <w:p>
-      <w:pPr>
-        <w:rPr>
-          <w:rFonts w:ascii="Garamond" w:hAnsi="Garamond"/>
-        </w:rPr>
-      </w:pPr>
-    </w:p>
-    <w:p>
-      <w:pPr>
-        <w:rPr>
-          <w:rFonts w:ascii="Garamond" w:hAnsi="Garamond"/>
-        </w:rPr>
-      </w:pPr>
-    </w:p>
-    <w:p>
-      <w:pPr>
-        <w:rPr>
-          <w:rFonts w:ascii="Garamond" w:hAnsi="Garamond"/>
-        </w:rPr>
-      </w:pPr>
-    </w:p>
-    <w:p>
-      <w:pPr>
-        <w:rPr>
-          <w:rFonts w:ascii="Garamond" w:hAnsi="Garamond"/>
-        </w:rPr>
-      </w:pPr>
+      <w:r>
+        <w:rPr>
+          <w:rFonts w:ascii="Garamond" w:hAnsi="Garamond" w:cs="Times New Roman"/>
+          <w:sz w:val="28"/>
+          <w:szCs w:val="28"/>
+        </w:rPr>
+        <w:t>Il campo “</w:t>
+      </w:r>
+      <w:proofErr w:type="spellStart"/>
+      <w:r>
+        <w:rPr>
+          <w:rFonts w:ascii="Garamond" w:hAnsi="Garamond" w:cs="Times New Roman"/>
+          <w:sz w:val="28"/>
+          <w:szCs w:val="28"/>
+        </w:rPr>
+        <w:t>totalClicks</w:t>
+      </w:r>
+      <w:proofErr w:type="spellEnd"/>
+      <w:r>
+        <w:rPr>
+          <w:rFonts w:ascii="Garamond" w:hAnsi="Garamond" w:cs="Times New Roman"/>
+          <w:sz w:val="28"/>
+          <w:szCs w:val="28"/>
+        </w:rPr>
+        <w:t xml:space="preserve">” rappresenta </w:t>
+      </w:r>
+      <w:r>
+        <w:rPr>
+          <w:rFonts w:ascii="Garamond" w:hAnsi="Garamond" w:cs="Times New Roman"/>
+          <w:sz w:val="28"/>
+          <w:szCs w:val="28"/>
+        </w:rPr>
+        <w:t>il numero dei click totali ricevuti da</w:t>
+      </w:r>
+      <w:r>
+        <w:rPr>
+          <w:rFonts w:ascii="Garamond" w:hAnsi="Garamond" w:cs="Times New Roman"/>
+          <w:sz w:val="28"/>
+          <w:szCs w:val="28"/>
+        </w:rPr>
+        <w:t xml:space="preserve">llo short </w:t>
+      </w:r>
+      <w:r>
+        <w:rPr>
+          <w:rFonts w:ascii="Garamond" w:hAnsi="Garamond"/>
+          <w:sz w:val="28"/>
+        </w:rPr>
+        <w:t>URL</w:t>
+      </w:r>
+      <w:r>
+        <w:rPr>
+          <w:rFonts w:ascii="Garamond" w:hAnsi="Garamond" w:cs="Times New Roman"/>
+          <w:sz w:val="28"/>
+          <w:szCs w:val="28"/>
+        </w:rPr>
+        <w:t>.</w:t>
+      </w:r>
+    </w:p>
+    <w:p>
+      <w:pPr>
+        <w:rPr>
+          <w:rFonts w:ascii="Garamond" w:hAnsi="Garamond" w:cs="Times New Roman"/>
+          <w:sz w:val="28"/>
+          <w:szCs w:val="28"/>
+        </w:rPr>
+      </w:pPr>
+      <w:r>
+        <w:rPr>
+          <w:rFonts w:ascii="Garamond" w:hAnsi="Garamond" w:cs="Times New Roman"/>
+          <w:sz w:val="28"/>
+          <w:szCs w:val="28"/>
+        </w:rPr>
+        <w:t xml:space="preserve">Il </w:t>
+      </w:r>
+      <w:r>
+        <w:rPr>
+          <w:rFonts w:ascii="Garamond" w:hAnsi="Garamond" w:cs="Times New Roman"/>
+          <w:sz w:val="28"/>
+          <w:szCs w:val="28"/>
+        </w:rPr>
+        <w:t>documento</w:t>
+      </w:r>
+      <w:r>
+        <w:rPr>
+          <w:rFonts w:ascii="Garamond" w:hAnsi="Garamond" w:cs="Times New Roman"/>
+          <w:sz w:val="28"/>
+          <w:szCs w:val="28"/>
+        </w:rPr>
+        <w:t xml:space="preserve"> </w:t>
+      </w:r>
+      <w:r>
+        <w:rPr>
+          <w:rFonts w:ascii="Garamond" w:hAnsi="Garamond" w:cs="Times New Roman"/>
+          <w:sz w:val="28"/>
+          <w:szCs w:val="28"/>
+        </w:rPr>
+        <w:t>“</w:t>
+      </w:r>
+      <w:r>
+        <w:rPr>
+          <w:rFonts w:ascii="Garamond" w:hAnsi="Garamond" w:cs="Times New Roman"/>
+          <w:sz w:val="28"/>
+          <w:szCs w:val="28"/>
+        </w:rPr>
+        <w:t>browser</w:t>
+      </w:r>
+      <w:r>
+        <w:rPr>
+          <w:rFonts w:ascii="Garamond" w:hAnsi="Garamond" w:cs="Times New Roman"/>
+          <w:sz w:val="28"/>
+          <w:szCs w:val="28"/>
+        </w:rPr>
+        <w:t>”</w:t>
+      </w:r>
+      <w:r>
+        <w:rPr>
+          <w:rFonts w:ascii="Garamond" w:hAnsi="Garamond" w:cs="Times New Roman"/>
+          <w:sz w:val="28"/>
+          <w:szCs w:val="28"/>
+        </w:rPr>
+        <w:t xml:space="preserve"> include il numero dei </w:t>
+      </w:r>
+      <w:r>
+        <w:rPr>
+          <w:rFonts w:ascii="Garamond" w:hAnsi="Garamond" w:cs="Times New Roman"/>
+          <w:sz w:val="28"/>
+          <w:szCs w:val="28"/>
+        </w:rPr>
+        <w:t xml:space="preserve">click </w:t>
+      </w:r>
+      <w:r>
+        <w:rPr>
+          <w:rFonts w:ascii="Garamond" w:hAnsi="Garamond" w:cs="Times New Roman"/>
+          <w:sz w:val="28"/>
+          <w:szCs w:val="28"/>
+        </w:rPr>
+        <w:t xml:space="preserve">effettuati sullo short URL dagli </w:t>
+      </w:r>
+      <w:r>
+        <w:rPr>
+          <w:rFonts w:ascii="Garamond" w:hAnsi="Garamond" w:cs="Times New Roman"/>
+          <w:sz w:val="28"/>
+          <w:szCs w:val="28"/>
+        </w:rPr>
+        <w:t xml:space="preserve">utenti che utilizzano un determinato Web </w:t>
+      </w:r>
+      <w:r>
+        <w:rPr>
+          <w:rFonts w:ascii="Garamond" w:hAnsi="Garamond" w:cs="Times New Roman"/>
+          <w:sz w:val="28"/>
+          <w:szCs w:val="28"/>
+        </w:rPr>
+        <w:t>browser</w:t>
+      </w:r>
+      <w:r>
+        <w:rPr>
+          <w:rFonts w:ascii="Garamond" w:hAnsi="Garamond" w:cs="Times New Roman"/>
+          <w:sz w:val="28"/>
+          <w:szCs w:val="28"/>
+        </w:rPr>
+        <w:t>.</w:t>
+      </w:r>
+    </w:p>
+    <w:p>
+      <w:pPr>
+        <w:rPr>
+          <w:rFonts w:ascii="Garamond" w:hAnsi="Garamond" w:cs="Times New Roman"/>
+          <w:sz w:val="28"/>
+          <w:szCs w:val="28"/>
+        </w:rPr>
+      </w:pPr>
+      <w:r>
+        <w:rPr>
+          <w:rFonts w:ascii="Garamond" w:hAnsi="Garamond" w:cs="Times New Roman"/>
+          <w:sz w:val="28"/>
+          <w:szCs w:val="28"/>
+        </w:rPr>
+        <w:t xml:space="preserve">Il documento </w:t>
+      </w:r>
+      <w:r>
+        <w:rPr>
+          <w:rFonts w:ascii="Garamond" w:hAnsi="Garamond" w:cs="Times New Roman"/>
+          <w:sz w:val="28"/>
+          <w:szCs w:val="28"/>
+        </w:rPr>
+        <w:t>“</w:t>
+      </w:r>
+      <w:r>
+        <w:rPr>
+          <w:rFonts w:ascii="Garamond" w:hAnsi="Garamond" w:cs="Times New Roman"/>
+          <w:sz w:val="28"/>
+          <w:szCs w:val="28"/>
+        </w:rPr>
+        <w:t>OS</w:t>
+      </w:r>
+      <w:r>
+        <w:rPr>
+          <w:rFonts w:ascii="Garamond" w:hAnsi="Garamond" w:cs="Times New Roman"/>
+          <w:sz w:val="28"/>
+          <w:szCs w:val="28"/>
+        </w:rPr>
+        <w:t>”</w:t>
+      </w:r>
+      <w:r>
+        <w:rPr>
+          <w:rFonts w:ascii="Garamond" w:hAnsi="Garamond" w:cs="Times New Roman"/>
+          <w:sz w:val="28"/>
+          <w:szCs w:val="28"/>
+        </w:rPr>
+        <w:t xml:space="preserve"> include il numero dei cli</w:t>
+      </w:r>
+      <w:r>
+        <w:rPr>
+          <w:rFonts w:ascii="Garamond" w:hAnsi="Garamond" w:cs="Times New Roman"/>
+          <w:sz w:val="28"/>
+          <w:szCs w:val="28"/>
+        </w:rPr>
+        <w:t xml:space="preserve">ck effettuati sullo short URL dagli </w:t>
+      </w:r>
+      <w:r>
+        <w:rPr>
+          <w:rFonts w:ascii="Garamond" w:hAnsi="Garamond" w:cs="Times New Roman"/>
+          <w:sz w:val="28"/>
+          <w:szCs w:val="28"/>
+        </w:rPr>
+        <w:t>utenti che utilizza</w:t>
+      </w:r>
+      <w:r>
+        <w:rPr>
+          <w:rFonts w:ascii="Garamond" w:hAnsi="Garamond" w:cs="Times New Roman"/>
+          <w:sz w:val="28"/>
+          <w:szCs w:val="28"/>
+        </w:rPr>
+        <w:t>no</w:t>
+      </w:r>
+      <w:r>
+        <w:rPr>
+          <w:rFonts w:ascii="Garamond" w:hAnsi="Garamond" w:cs="Times New Roman"/>
+          <w:sz w:val="28"/>
+          <w:szCs w:val="28"/>
+        </w:rPr>
+        <w:t xml:space="preserve"> un determinato </w:t>
+      </w:r>
+      <w:r>
+        <w:rPr>
+          <w:rFonts w:ascii="Garamond" w:hAnsi="Garamond" w:cs="Times New Roman"/>
+          <w:sz w:val="28"/>
+          <w:szCs w:val="28"/>
+        </w:rPr>
+        <w:t>Sistema Operativo</w:t>
+      </w:r>
+    </w:p>
+    <w:p>
+      <w:pPr>
+        <w:rPr>
+          <w:rFonts w:ascii="Garamond" w:hAnsi="Garamond" w:cs="Times New Roman"/>
+          <w:sz w:val="28"/>
+          <w:szCs w:val="28"/>
+        </w:rPr>
+      </w:pPr>
+      <w:r>
+        <w:rPr>
+          <w:rFonts w:ascii="Garamond" w:hAnsi="Garamond" w:cs="Times New Roman"/>
+          <w:sz w:val="28"/>
+          <w:szCs w:val="28"/>
+        </w:rPr>
+        <w:t xml:space="preserve">Il documento </w:t>
+      </w:r>
+      <w:r>
+        <w:rPr>
+          <w:rFonts w:ascii="Garamond" w:hAnsi="Garamond" w:cs="Times New Roman"/>
+          <w:sz w:val="28"/>
+          <w:szCs w:val="28"/>
+        </w:rPr>
+        <w:t>“</w:t>
+      </w:r>
+      <w:r>
+        <w:rPr>
+          <w:rFonts w:ascii="Garamond" w:hAnsi="Garamond" w:cs="Times New Roman"/>
+          <w:sz w:val="28"/>
+          <w:szCs w:val="28"/>
+        </w:rPr>
+        <w:t>Country</w:t>
+      </w:r>
+      <w:r>
+        <w:rPr>
+          <w:rFonts w:ascii="Garamond" w:hAnsi="Garamond" w:cs="Times New Roman"/>
+          <w:sz w:val="28"/>
+          <w:szCs w:val="28"/>
+        </w:rPr>
+        <w:t>”</w:t>
+      </w:r>
+      <w:r>
+        <w:rPr>
+          <w:rFonts w:ascii="Garamond" w:hAnsi="Garamond" w:cs="Times New Roman"/>
+          <w:sz w:val="28"/>
+          <w:szCs w:val="28"/>
+        </w:rPr>
+        <w:t xml:space="preserve"> include il numero dei </w:t>
+      </w:r>
+      <w:r>
+        <w:rPr>
+          <w:rFonts w:ascii="Garamond" w:hAnsi="Garamond" w:cs="Times New Roman"/>
+          <w:sz w:val="28"/>
+          <w:szCs w:val="28"/>
+        </w:rPr>
+        <w:t>effettuati sullo short URL dagli utenti</w:t>
+      </w:r>
+      <w:r>
+        <w:rPr>
+          <w:rFonts w:ascii="Garamond" w:hAnsi="Garamond" w:cs="Times New Roman"/>
+          <w:sz w:val="28"/>
+          <w:szCs w:val="28"/>
+        </w:rPr>
+        <w:t xml:space="preserve"> residenti in una certa nazione</w:t>
+      </w:r>
+      <w:r>
+        <w:rPr>
+          <w:rFonts w:ascii="Garamond" w:hAnsi="Garamond" w:cs="Times New Roman"/>
+          <w:sz w:val="28"/>
+          <w:szCs w:val="28"/>
+        </w:rPr>
+        <w:t>.</w:t>
+      </w:r>
     </w:p>
     <w:p>
       <w:pPr>
@@ -5181,7 +6547,6 @@
           <w:rFonts w:ascii="Garamond" w:hAnsi="Garamond"/>
           <w:b/>
         </w:rPr>
-        <w:lastRenderedPageBreak/>
         <w:t xml:space="preserve">5. </w:t>
       </w:r>
       <w:r>
@@ -5357,6 +6722,7 @@
           <w:sz w:val="28"/>
           <w:szCs w:val="28"/>
         </w:rPr>
+        <w:lastRenderedPageBreak/>
         <w:t>MongoDB</w:t>
       </w:r>
       <w:proofErr w:type="spellEnd"/>
@@ -5672,7 +7038,23 @@
           <w:rFonts w:ascii="Garamond" w:hAnsi="Garamond"/>
           <w:sz w:val="28"/>
         </w:rPr>
-        <w:t xml:space="preserve">. Le </w:t>
+        <w:t xml:space="preserve">. </w:t>
+      </w:r>
+    </w:p>
+    <w:p>
+      <w:pPr>
+        <w:pStyle w:val="Paragrafoelenco"/>
+        <w:rPr>
+          <w:rFonts w:ascii="Garamond" w:hAnsi="Garamond"/>
+          <w:sz w:val="28"/>
+        </w:rPr>
+      </w:pPr>
+      <w:r>
+        <w:rPr>
+          <w:rFonts w:ascii="Garamond" w:hAnsi="Garamond"/>
+          <w:sz w:val="28"/>
+        </w:rPr>
+        <w:t xml:space="preserve">Le </w:t>
       </w:r>
       <w:proofErr w:type="spellStart"/>
       <w:r>
@@ -6096,6 +7478,92 @@
 <file path=word/numbering.xml><?xml version="1.0" encoding="utf-8"?>
 <w:numbering xmlns:wpc="http://schemas.microsoft.com/office/word/2010/wordprocessingCanvas" xmlns:mc="http://schemas.openxmlformats.org/markup-compatibility/2006" xmlns:o="urn:schemas-microsoft-com:office:office" xmlns:r="http://schemas.openxmlformats.org/officeDocument/2006/relationships" xmlns:m="http://schemas.openxmlformats.org/officeDocument/2006/math" xmlns:v="urn:schemas-microsoft-com:vml" xmlns:wp14="http://schemas.microsoft.com/office/word/2010/wordprocessingDrawing" xmlns:wp="http://schemas.openxmlformats.org/drawingml/2006/wordprocessingDrawing" xmlns:w10="urn:schemas-microsoft-com:office:word" xmlns:w="http://schemas.openxmlformats.org/wordprocessingml/2006/main" xmlns:w14="http://schemas.microsoft.com/office/word/2010/wordml" xmlns:wpg="http://schemas.microsoft.com/office/word/2010/wordprocessingGroup" xmlns:wpi="http://schemas.microsoft.com/office/word/2010/wordprocessingInk" xmlns:wne="http://schemas.microsoft.com/office/word/2006/wordml" xmlns:wps="http://schemas.microsoft.com/office/word/2010/wordprocessingShape" mc:Ignorable="w14 wp14">
   <w:abstractNum w:abstractNumId="0">
+    <w:nsid w:val="03DB2B16"/>
+    <w:multiLevelType w:val="hybridMultilevel"/>
+    <w:tmpl w:val="330E15AC"/>
+    <w:lvl w:ilvl="0" w:tplc="0410000F">
+      <w:start w:val="1"/>
+      <w:numFmt w:val="decimal"/>
+      <w:lvlText w:val="%1."/>
+      <w:lvlJc w:val="left"/>
+      <w:pPr>
+        <w:ind w:left="720" w:hanging="360"/>
+      </w:pPr>
+    </w:lvl>
+    <w:lvl w:ilvl="1" w:tplc="04100019" w:tentative="1">
+      <w:start w:val="1"/>
+      <w:numFmt w:val="lowerLetter"/>
+      <w:lvlText w:val="%2."/>
+      <w:lvlJc w:val="left"/>
+      <w:pPr>
+        <w:ind w:left="1440" w:hanging="360"/>
+      </w:pPr>
+    </w:lvl>
+    <w:lvl w:ilvl="2" w:tplc="0410001B" w:tentative="1">
+      <w:start w:val="1"/>
+      <w:numFmt w:val="lowerRoman"/>
+      <w:lvlText w:val="%3."/>
+      <w:lvlJc w:val="right"/>
+      <w:pPr>
+        <w:ind w:left="2160" w:hanging="180"/>
+      </w:pPr>
+    </w:lvl>
+    <w:lvl w:ilvl="3" w:tplc="0410000F" w:tentative="1">
+      <w:start w:val="1"/>
+      <w:numFmt w:val="decimal"/>
+      <w:lvlText w:val="%4."/>
+      <w:lvlJc w:val="left"/>
+      <w:pPr>
+        <w:ind w:left="2880" w:hanging="360"/>
+      </w:pPr>
+    </w:lvl>
+    <w:lvl w:ilvl="4" w:tplc="04100019" w:tentative="1">
+      <w:start w:val="1"/>
+      <w:numFmt w:val="lowerLetter"/>
+      <w:lvlText w:val="%5."/>
+      <w:lvlJc w:val="left"/>
+      <w:pPr>
+        <w:ind w:left="3600" w:hanging="360"/>
+      </w:pPr>
+    </w:lvl>
+    <w:lvl w:ilvl="5" w:tplc="0410001B" w:tentative="1">
+      <w:start w:val="1"/>
+      <w:numFmt w:val="lowerRoman"/>
+      <w:lvlText w:val="%6."/>
+      <w:lvlJc w:val="right"/>
+      <w:pPr>
+        <w:ind w:left="4320" w:hanging="180"/>
+      </w:pPr>
+    </w:lvl>
+    <w:lvl w:ilvl="6" w:tplc="0410000F" w:tentative="1">
+      <w:start w:val="1"/>
+      <w:numFmt w:val="decimal"/>
+      <w:lvlText w:val="%7."/>
+      <w:lvlJc w:val="left"/>
+      <w:pPr>
+        <w:ind w:left="5040" w:hanging="360"/>
+      </w:pPr>
+    </w:lvl>
+    <w:lvl w:ilvl="7" w:tplc="04100019" w:tentative="1">
+      <w:start w:val="1"/>
+      <w:numFmt w:val="lowerLetter"/>
+      <w:lvlText w:val="%8."/>
+      <w:lvlJc w:val="left"/>
+      <w:pPr>
+        <w:ind w:left="5760" w:hanging="360"/>
+      </w:pPr>
+    </w:lvl>
+    <w:lvl w:ilvl="8" w:tplc="0410001B" w:tentative="1">
+      <w:start w:val="1"/>
+      <w:numFmt w:val="lowerRoman"/>
+      <w:lvlText w:val="%9."/>
+      <w:lvlJc w:val="right"/>
+      <w:pPr>
+        <w:ind w:left="6480" w:hanging="180"/>
+      </w:pPr>
+    </w:lvl>
+  </w:abstractNum>
+  <w:abstractNum w:abstractNumId="1">
     <w:nsid w:val="068009FD"/>
     <w:multiLevelType w:val="hybridMultilevel"/>
     <w:tmpl w:val="C7A6DB6C"/>
@@ -6184,7 +7652,93 @@
       </w:pPr>
     </w:lvl>
   </w:abstractNum>
-  <w:abstractNum w:abstractNumId="1">
+  <w:abstractNum w:abstractNumId="2">
+    <w:nsid w:val="145B0E6D"/>
+    <w:multiLevelType w:val="hybridMultilevel"/>
+    <w:tmpl w:val="5DB43AEA"/>
+    <w:lvl w:ilvl="0" w:tplc="0410000F">
+      <w:start w:val="1"/>
+      <w:numFmt w:val="decimal"/>
+      <w:lvlText w:val="%1."/>
+      <w:lvlJc w:val="left"/>
+      <w:pPr>
+        <w:ind w:left="720" w:hanging="360"/>
+      </w:pPr>
+    </w:lvl>
+    <w:lvl w:ilvl="1" w:tplc="04100019" w:tentative="1">
+      <w:start w:val="1"/>
+      <w:numFmt w:val="lowerLetter"/>
+      <w:lvlText w:val="%2."/>
+      <w:lvlJc w:val="left"/>
+      <w:pPr>
+        <w:ind w:left="1440" w:hanging="360"/>
+      </w:pPr>
+    </w:lvl>
+    <w:lvl w:ilvl="2" w:tplc="0410001B" w:tentative="1">
+      <w:start w:val="1"/>
+      <w:numFmt w:val="lowerRoman"/>
+      <w:lvlText w:val="%3."/>
+      <w:lvlJc w:val="right"/>
+      <w:pPr>
+        <w:ind w:left="2160" w:hanging="180"/>
+      </w:pPr>
+    </w:lvl>
+    <w:lvl w:ilvl="3" w:tplc="0410000F" w:tentative="1">
+      <w:start w:val="1"/>
+      <w:numFmt w:val="decimal"/>
+      <w:lvlText w:val="%4."/>
+      <w:lvlJc w:val="left"/>
+      <w:pPr>
+        <w:ind w:left="2880" w:hanging="360"/>
+      </w:pPr>
+    </w:lvl>
+    <w:lvl w:ilvl="4" w:tplc="04100019" w:tentative="1">
+      <w:start w:val="1"/>
+      <w:numFmt w:val="lowerLetter"/>
+      <w:lvlText w:val="%5."/>
+      <w:lvlJc w:val="left"/>
+      <w:pPr>
+        <w:ind w:left="3600" w:hanging="360"/>
+      </w:pPr>
+    </w:lvl>
+    <w:lvl w:ilvl="5" w:tplc="0410001B" w:tentative="1">
+      <w:start w:val="1"/>
+      <w:numFmt w:val="lowerRoman"/>
+      <w:lvlText w:val="%6."/>
+      <w:lvlJc w:val="right"/>
+      <w:pPr>
+        <w:ind w:left="4320" w:hanging="180"/>
+      </w:pPr>
+    </w:lvl>
+    <w:lvl w:ilvl="6" w:tplc="0410000F" w:tentative="1">
+      <w:start w:val="1"/>
+      <w:numFmt w:val="decimal"/>
+      <w:lvlText w:val="%7."/>
+      <w:lvlJc w:val="left"/>
+      <w:pPr>
+        <w:ind w:left="5040" w:hanging="360"/>
+      </w:pPr>
+    </w:lvl>
+    <w:lvl w:ilvl="7" w:tplc="04100019" w:tentative="1">
+      <w:start w:val="1"/>
+      <w:numFmt w:val="lowerLetter"/>
+      <w:lvlText w:val="%8."/>
+      <w:lvlJc w:val="left"/>
+      <w:pPr>
+        <w:ind w:left="5760" w:hanging="360"/>
+      </w:pPr>
+    </w:lvl>
+    <w:lvl w:ilvl="8" w:tplc="0410001B" w:tentative="1">
+      <w:start w:val="1"/>
+      <w:numFmt w:val="lowerRoman"/>
+      <w:lvlText w:val="%9."/>
+      <w:lvlJc w:val="right"/>
+      <w:pPr>
+        <w:ind w:left="6480" w:hanging="180"/>
+      </w:pPr>
+    </w:lvl>
+  </w:abstractNum>
+  <w:abstractNum w:abstractNumId="3">
     <w:nsid w:val="16E32613"/>
     <w:multiLevelType w:val="hybridMultilevel"/>
     <w:tmpl w:val="C61E006C"/>
@@ -6276,7 +7830,7 @@
       </w:pPr>
     </w:lvl>
   </w:abstractNum>
-  <w:abstractNum w:abstractNumId="2">
+  <w:abstractNum w:abstractNumId="4">
     <w:nsid w:val="22746DEA"/>
     <w:multiLevelType w:val="hybridMultilevel"/>
     <w:tmpl w:val="019E7D04"/>
@@ -6365,7 +7919,7 @@
       </w:pPr>
     </w:lvl>
   </w:abstractNum>
-  <w:abstractNum w:abstractNumId="3">
+  <w:abstractNum w:abstractNumId="5">
     <w:nsid w:val="27BB6A7E"/>
     <w:multiLevelType w:val="hybridMultilevel"/>
     <w:tmpl w:val="5C12A848"/>
@@ -6478,7 +8032,7 @@
       </w:rPr>
     </w:lvl>
   </w:abstractNum>
-  <w:abstractNum w:abstractNumId="4">
+  <w:abstractNum w:abstractNumId="6">
     <w:nsid w:val="2B8F53E8"/>
     <w:multiLevelType w:val="hybridMultilevel"/>
     <w:tmpl w:val="4004244A"/>
@@ -6591,7 +8145,93 @@
       </w:rPr>
     </w:lvl>
   </w:abstractNum>
-  <w:abstractNum w:abstractNumId="5">
+  <w:abstractNum w:abstractNumId="7">
+    <w:nsid w:val="2D5B2640"/>
+    <w:multiLevelType w:val="hybridMultilevel"/>
+    <w:tmpl w:val="22C069EE"/>
+    <w:lvl w:ilvl="0" w:tplc="0410000F">
+      <w:start w:val="1"/>
+      <w:numFmt w:val="decimal"/>
+      <w:lvlText w:val="%1."/>
+      <w:lvlJc w:val="left"/>
+      <w:pPr>
+        <w:ind w:left="720" w:hanging="360"/>
+      </w:pPr>
+    </w:lvl>
+    <w:lvl w:ilvl="1" w:tplc="04100019" w:tentative="1">
+      <w:start w:val="1"/>
+      <w:numFmt w:val="lowerLetter"/>
+      <w:lvlText w:val="%2."/>
+      <w:lvlJc w:val="left"/>
+      <w:pPr>
+        <w:ind w:left="1440" w:hanging="360"/>
+      </w:pPr>
+    </w:lvl>
+    <w:lvl w:ilvl="2" w:tplc="0410001B" w:tentative="1">
+      <w:start w:val="1"/>
+      <w:numFmt w:val="lowerRoman"/>
+      <w:lvlText w:val="%3."/>
+      <w:lvlJc w:val="right"/>
+      <w:pPr>
+        <w:ind w:left="2160" w:hanging="180"/>
+      </w:pPr>
+    </w:lvl>
+    <w:lvl w:ilvl="3" w:tplc="0410000F" w:tentative="1">
+      <w:start w:val="1"/>
+      <w:numFmt w:val="decimal"/>
+      <w:lvlText w:val="%4."/>
+      <w:lvlJc w:val="left"/>
+      <w:pPr>
+        <w:ind w:left="2880" w:hanging="360"/>
+      </w:pPr>
+    </w:lvl>
+    <w:lvl w:ilvl="4" w:tplc="04100019" w:tentative="1">
+      <w:start w:val="1"/>
+      <w:numFmt w:val="lowerLetter"/>
+      <w:lvlText w:val="%5."/>
+      <w:lvlJc w:val="left"/>
+      <w:pPr>
+        <w:ind w:left="3600" w:hanging="360"/>
+      </w:pPr>
+    </w:lvl>
+    <w:lvl w:ilvl="5" w:tplc="0410001B" w:tentative="1">
+      <w:start w:val="1"/>
+      <w:numFmt w:val="lowerRoman"/>
+      <w:lvlText w:val="%6."/>
+      <w:lvlJc w:val="right"/>
+      <w:pPr>
+        <w:ind w:left="4320" w:hanging="180"/>
+      </w:pPr>
+    </w:lvl>
+    <w:lvl w:ilvl="6" w:tplc="0410000F" w:tentative="1">
+      <w:start w:val="1"/>
+      <w:numFmt w:val="decimal"/>
+      <w:lvlText w:val="%7."/>
+      <w:lvlJc w:val="left"/>
+      <w:pPr>
+        <w:ind w:left="5040" w:hanging="360"/>
+      </w:pPr>
+    </w:lvl>
+    <w:lvl w:ilvl="7" w:tplc="04100019" w:tentative="1">
+      <w:start w:val="1"/>
+      <w:numFmt w:val="lowerLetter"/>
+      <w:lvlText w:val="%8."/>
+      <w:lvlJc w:val="left"/>
+      <w:pPr>
+        <w:ind w:left="5760" w:hanging="360"/>
+      </w:pPr>
+    </w:lvl>
+    <w:lvl w:ilvl="8" w:tplc="0410001B" w:tentative="1">
+      <w:start w:val="1"/>
+      <w:numFmt w:val="lowerRoman"/>
+      <w:lvlText w:val="%9."/>
+      <w:lvlJc w:val="right"/>
+      <w:pPr>
+        <w:ind w:left="6480" w:hanging="180"/>
+      </w:pPr>
+    </w:lvl>
+  </w:abstractNum>
+  <w:abstractNum w:abstractNumId="8">
     <w:nsid w:val="33A91648"/>
     <w:multiLevelType w:val="hybridMultilevel"/>
     <w:tmpl w:val="1C322A68"/>
@@ -6704,7 +8344,179 @@
       </w:rPr>
     </w:lvl>
   </w:abstractNum>
-  <w:abstractNum w:abstractNumId="6">
+  <w:abstractNum w:abstractNumId="9">
+    <w:nsid w:val="3605166E"/>
+    <w:multiLevelType w:val="hybridMultilevel"/>
+    <w:tmpl w:val="81727A1C"/>
+    <w:lvl w:ilvl="0" w:tplc="0410000F">
+      <w:start w:val="1"/>
+      <w:numFmt w:val="decimal"/>
+      <w:lvlText w:val="%1."/>
+      <w:lvlJc w:val="left"/>
+      <w:pPr>
+        <w:ind w:left="720" w:hanging="360"/>
+      </w:pPr>
+    </w:lvl>
+    <w:lvl w:ilvl="1" w:tplc="04100019" w:tentative="1">
+      <w:start w:val="1"/>
+      <w:numFmt w:val="lowerLetter"/>
+      <w:lvlText w:val="%2."/>
+      <w:lvlJc w:val="left"/>
+      <w:pPr>
+        <w:ind w:left="1440" w:hanging="360"/>
+      </w:pPr>
+    </w:lvl>
+    <w:lvl w:ilvl="2" w:tplc="0410001B" w:tentative="1">
+      <w:start w:val="1"/>
+      <w:numFmt w:val="lowerRoman"/>
+      <w:lvlText w:val="%3."/>
+      <w:lvlJc w:val="right"/>
+      <w:pPr>
+        <w:ind w:left="2160" w:hanging="180"/>
+      </w:pPr>
+    </w:lvl>
+    <w:lvl w:ilvl="3" w:tplc="0410000F" w:tentative="1">
+      <w:start w:val="1"/>
+      <w:numFmt w:val="decimal"/>
+      <w:lvlText w:val="%4."/>
+      <w:lvlJc w:val="left"/>
+      <w:pPr>
+        <w:ind w:left="2880" w:hanging="360"/>
+      </w:pPr>
+    </w:lvl>
+    <w:lvl w:ilvl="4" w:tplc="04100019" w:tentative="1">
+      <w:start w:val="1"/>
+      <w:numFmt w:val="lowerLetter"/>
+      <w:lvlText w:val="%5."/>
+      <w:lvlJc w:val="left"/>
+      <w:pPr>
+        <w:ind w:left="3600" w:hanging="360"/>
+      </w:pPr>
+    </w:lvl>
+    <w:lvl w:ilvl="5" w:tplc="0410001B" w:tentative="1">
+      <w:start w:val="1"/>
+      <w:numFmt w:val="lowerRoman"/>
+      <w:lvlText w:val="%6."/>
+      <w:lvlJc w:val="right"/>
+      <w:pPr>
+        <w:ind w:left="4320" w:hanging="180"/>
+      </w:pPr>
+    </w:lvl>
+    <w:lvl w:ilvl="6" w:tplc="0410000F" w:tentative="1">
+      <w:start w:val="1"/>
+      <w:numFmt w:val="decimal"/>
+      <w:lvlText w:val="%7."/>
+      <w:lvlJc w:val="left"/>
+      <w:pPr>
+        <w:ind w:left="5040" w:hanging="360"/>
+      </w:pPr>
+    </w:lvl>
+    <w:lvl w:ilvl="7" w:tplc="04100019" w:tentative="1">
+      <w:start w:val="1"/>
+      <w:numFmt w:val="lowerLetter"/>
+      <w:lvlText w:val="%8."/>
+      <w:lvlJc w:val="left"/>
+      <w:pPr>
+        <w:ind w:left="5760" w:hanging="360"/>
+      </w:pPr>
+    </w:lvl>
+    <w:lvl w:ilvl="8" w:tplc="0410001B" w:tentative="1">
+      <w:start w:val="1"/>
+      <w:numFmt w:val="lowerRoman"/>
+      <w:lvlText w:val="%9."/>
+      <w:lvlJc w:val="right"/>
+      <w:pPr>
+        <w:ind w:left="6480" w:hanging="180"/>
+      </w:pPr>
+    </w:lvl>
+  </w:abstractNum>
+  <w:abstractNum w:abstractNumId="10">
+    <w:nsid w:val="37852DA3"/>
+    <w:multiLevelType w:val="hybridMultilevel"/>
+    <w:tmpl w:val="F9F82998"/>
+    <w:lvl w:ilvl="0" w:tplc="0410000F">
+      <w:start w:val="1"/>
+      <w:numFmt w:val="decimal"/>
+      <w:lvlText w:val="%1."/>
+      <w:lvlJc w:val="left"/>
+      <w:pPr>
+        <w:ind w:left="720" w:hanging="360"/>
+      </w:pPr>
+    </w:lvl>
+    <w:lvl w:ilvl="1" w:tplc="04100019" w:tentative="1">
+      <w:start w:val="1"/>
+      <w:numFmt w:val="lowerLetter"/>
+      <w:lvlText w:val="%2."/>
+      <w:lvlJc w:val="left"/>
+      <w:pPr>
+        <w:ind w:left="1440" w:hanging="360"/>
+      </w:pPr>
+    </w:lvl>
+    <w:lvl w:ilvl="2" w:tplc="0410001B" w:tentative="1">
+      <w:start w:val="1"/>
+      <w:numFmt w:val="lowerRoman"/>
+      <w:lvlText w:val="%3."/>
+      <w:lvlJc w:val="right"/>
+      <w:pPr>
+        <w:ind w:left="2160" w:hanging="180"/>
+      </w:pPr>
+    </w:lvl>
+    <w:lvl w:ilvl="3" w:tplc="0410000F" w:tentative="1">
+      <w:start w:val="1"/>
+      <w:numFmt w:val="decimal"/>
+      <w:lvlText w:val="%4."/>
+      <w:lvlJc w:val="left"/>
+      <w:pPr>
+        <w:ind w:left="2880" w:hanging="360"/>
+      </w:pPr>
+    </w:lvl>
+    <w:lvl w:ilvl="4" w:tplc="04100019" w:tentative="1">
+      <w:start w:val="1"/>
+      <w:numFmt w:val="lowerLetter"/>
+      <w:lvlText w:val="%5."/>
+      <w:lvlJc w:val="left"/>
+      <w:pPr>
+        <w:ind w:left="3600" w:hanging="360"/>
+      </w:pPr>
+    </w:lvl>
+    <w:lvl w:ilvl="5" w:tplc="0410001B" w:tentative="1">
+      <w:start w:val="1"/>
+      <w:numFmt w:val="lowerRoman"/>
+      <w:lvlText w:val="%6."/>
+      <w:lvlJc w:val="right"/>
+      <w:pPr>
+        <w:ind w:left="4320" w:hanging="180"/>
+      </w:pPr>
+    </w:lvl>
+    <w:lvl w:ilvl="6" w:tplc="0410000F" w:tentative="1">
+      <w:start w:val="1"/>
+      <w:numFmt w:val="decimal"/>
+      <w:lvlText w:val="%7."/>
+      <w:lvlJc w:val="left"/>
+      <w:pPr>
+        <w:ind w:left="5040" w:hanging="360"/>
+      </w:pPr>
+    </w:lvl>
+    <w:lvl w:ilvl="7" w:tplc="04100019" w:tentative="1">
+      <w:start w:val="1"/>
+      <w:numFmt w:val="lowerLetter"/>
+      <w:lvlText w:val="%8."/>
+      <w:lvlJc w:val="left"/>
+      <w:pPr>
+        <w:ind w:left="5760" w:hanging="360"/>
+      </w:pPr>
+    </w:lvl>
+    <w:lvl w:ilvl="8" w:tplc="0410001B" w:tentative="1">
+      <w:start w:val="1"/>
+      <w:numFmt w:val="lowerRoman"/>
+      <w:lvlText w:val="%9."/>
+      <w:lvlJc w:val="right"/>
+      <w:pPr>
+        <w:ind w:left="6480" w:hanging="180"/>
+      </w:pPr>
+    </w:lvl>
+  </w:abstractNum>
+  <w:abstractNum w:abstractNumId="11">
     <w:nsid w:val="38C6489A"/>
     <w:multiLevelType w:val="hybridMultilevel"/>
     <w:tmpl w:val="B3C6458A"/>
@@ -6795,7 +8607,7 @@
       </w:pPr>
     </w:lvl>
   </w:abstractNum>
-  <w:abstractNum w:abstractNumId="7">
+  <w:abstractNum w:abstractNumId="12">
     <w:nsid w:val="3DBE66DD"/>
     <w:multiLevelType w:val="hybridMultilevel"/>
     <w:tmpl w:val="06568746"/>
@@ -6881,7 +8693,7 @@
       </w:pPr>
     </w:lvl>
   </w:abstractNum>
-  <w:abstractNum w:abstractNumId="8">
+  <w:abstractNum w:abstractNumId="13">
     <w:nsid w:val="3E4A6AE4"/>
     <w:multiLevelType w:val="hybridMultilevel"/>
     <w:tmpl w:val="D3980286"/>
@@ -6967,7 +8779,7 @@
       </w:pPr>
     </w:lvl>
   </w:abstractNum>
-  <w:abstractNum w:abstractNumId="9">
+  <w:abstractNum w:abstractNumId="14">
     <w:nsid w:val="421A2CEF"/>
     <w:multiLevelType w:val="hybridMultilevel"/>
     <w:tmpl w:val="06568746"/>
@@ -7053,7 +8865,7 @@
       </w:pPr>
     </w:lvl>
   </w:abstractNum>
-  <w:abstractNum w:abstractNumId="10">
+  <w:abstractNum w:abstractNumId="15">
     <w:nsid w:val="45CE2331"/>
     <w:multiLevelType w:val="hybridMultilevel"/>
     <w:tmpl w:val="B29A6410"/>
@@ -7166,7 +8978,7 @@
       </w:rPr>
     </w:lvl>
   </w:abstractNum>
-  <w:abstractNum w:abstractNumId="11">
+  <w:abstractNum w:abstractNumId="16">
     <w:nsid w:val="5139389D"/>
     <w:multiLevelType w:val="hybridMultilevel"/>
     <w:tmpl w:val="B204DCA2"/>
@@ -7252,7 +9064,7 @@
       </w:pPr>
     </w:lvl>
   </w:abstractNum>
-  <w:abstractNum w:abstractNumId="12">
+  <w:abstractNum w:abstractNumId="17">
     <w:nsid w:val="547C4ECD"/>
     <w:multiLevelType w:val="hybridMultilevel"/>
     <w:tmpl w:val="C7A6DB6C"/>
@@ -7341,7 +9153,7 @@
       </w:pPr>
     </w:lvl>
   </w:abstractNum>
-  <w:abstractNum w:abstractNumId="13">
+  <w:abstractNum w:abstractNumId="18">
     <w:nsid w:val="55306625"/>
     <w:multiLevelType w:val="hybridMultilevel"/>
     <w:tmpl w:val="C7A6DB6C"/>
@@ -7430,7 +9242,7 @@
       </w:pPr>
     </w:lvl>
   </w:abstractNum>
-  <w:abstractNum w:abstractNumId="14">
+  <w:abstractNum w:abstractNumId="19">
     <w:nsid w:val="58370778"/>
     <w:multiLevelType w:val="hybridMultilevel"/>
     <w:tmpl w:val="8B662FA2"/>
@@ -7543,7 +9355,7 @@
       </w:rPr>
     </w:lvl>
   </w:abstractNum>
-  <w:abstractNum w:abstractNumId="15">
+  <w:abstractNum w:abstractNumId="20">
     <w:nsid w:val="5C66117E"/>
     <w:multiLevelType w:val="hybridMultilevel"/>
     <w:tmpl w:val="06568746"/>
@@ -7629,7 +9441,7 @@
       </w:pPr>
     </w:lvl>
   </w:abstractNum>
-  <w:abstractNum w:abstractNumId="16">
+  <w:abstractNum w:abstractNumId="21">
     <w:nsid w:val="63DA0036"/>
     <w:multiLevelType w:val="hybridMultilevel"/>
     <w:tmpl w:val="7AAE0654"/>
@@ -7742,7 +9554,93 @@
       </w:rPr>
     </w:lvl>
   </w:abstractNum>
-  <w:abstractNum w:abstractNumId="17">
+  <w:abstractNum w:abstractNumId="22">
+    <w:nsid w:val="6B5744E1"/>
+    <w:multiLevelType w:val="hybridMultilevel"/>
+    <w:tmpl w:val="83327D08"/>
+    <w:lvl w:ilvl="0" w:tplc="0410000F">
+      <w:start w:val="1"/>
+      <w:numFmt w:val="decimal"/>
+      <w:lvlText w:val="%1."/>
+      <w:lvlJc w:val="left"/>
+      <w:pPr>
+        <w:ind w:left="720" w:hanging="360"/>
+      </w:pPr>
+    </w:lvl>
+    <w:lvl w:ilvl="1" w:tplc="04100019" w:tentative="1">
+      <w:start w:val="1"/>
+      <w:numFmt w:val="lowerLetter"/>
+      <w:lvlText w:val="%2."/>
+      <w:lvlJc w:val="left"/>
+      <w:pPr>
+        <w:ind w:left="1440" w:hanging="360"/>
+      </w:pPr>
+    </w:lvl>
+    <w:lvl w:ilvl="2" w:tplc="0410001B" w:tentative="1">
+      <w:start w:val="1"/>
+      <w:numFmt w:val="lowerRoman"/>
+      <w:lvlText w:val="%3."/>
+      <w:lvlJc w:val="right"/>
+      <w:pPr>
+        <w:ind w:left="2160" w:hanging="180"/>
+      </w:pPr>
+    </w:lvl>
+    <w:lvl w:ilvl="3" w:tplc="0410000F" w:tentative="1">
+      <w:start w:val="1"/>
+      <w:numFmt w:val="decimal"/>
+      <w:lvlText w:val="%4."/>
+      <w:lvlJc w:val="left"/>
+      <w:pPr>
+        <w:ind w:left="2880" w:hanging="360"/>
+      </w:pPr>
+    </w:lvl>
+    <w:lvl w:ilvl="4" w:tplc="04100019" w:tentative="1">
+      <w:start w:val="1"/>
+      <w:numFmt w:val="lowerLetter"/>
+      <w:lvlText w:val="%5."/>
+      <w:lvlJc w:val="left"/>
+      <w:pPr>
+        <w:ind w:left="3600" w:hanging="360"/>
+      </w:pPr>
+    </w:lvl>
+    <w:lvl w:ilvl="5" w:tplc="0410001B" w:tentative="1">
+      <w:start w:val="1"/>
+      <w:numFmt w:val="lowerRoman"/>
+      <w:lvlText w:val="%6."/>
+      <w:lvlJc w:val="right"/>
+      <w:pPr>
+        <w:ind w:left="4320" w:hanging="180"/>
+      </w:pPr>
+    </w:lvl>
+    <w:lvl w:ilvl="6" w:tplc="0410000F" w:tentative="1">
+      <w:start w:val="1"/>
+      <w:numFmt w:val="decimal"/>
+      <w:lvlText w:val="%7."/>
+      <w:lvlJc w:val="left"/>
+      <w:pPr>
+        <w:ind w:left="5040" w:hanging="360"/>
+      </w:pPr>
+    </w:lvl>
+    <w:lvl w:ilvl="7" w:tplc="04100019" w:tentative="1">
+      <w:start w:val="1"/>
+      <w:numFmt w:val="lowerLetter"/>
+      <w:lvlText w:val="%8."/>
+      <w:lvlJc w:val="left"/>
+      <w:pPr>
+        <w:ind w:left="5760" w:hanging="360"/>
+      </w:pPr>
+    </w:lvl>
+    <w:lvl w:ilvl="8" w:tplc="0410001B" w:tentative="1">
+      <w:start w:val="1"/>
+      <w:numFmt w:val="lowerRoman"/>
+      <w:lvlText w:val="%9."/>
+      <w:lvlJc w:val="right"/>
+      <w:pPr>
+        <w:ind w:left="6480" w:hanging="180"/>
+      </w:pPr>
+    </w:lvl>
+  </w:abstractNum>
+  <w:abstractNum w:abstractNumId="23">
     <w:nsid w:val="72711F52"/>
     <w:multiLevelType w:val="hybridMultilevel"/>
     <w:tmpl w:val="06568746"/>
@@ -7828,7 +9726,7 @@
       </w:pPr>
     </w:lvl>
   </w:abstractNum>
-  <w:abstractNum w:abstractNumId="18">
+  <w:abstractNum w:abstractNumId="24">
     <w:nsid w:val="745E14C7"/>
     <w:multiLevelType w:val="hybridMultilevel"/>
     <w:tmpl w:val="C7A6DB6C"/>
@@ -7917,7 +9815,7 @@
       </w:pPr>
     </w:lvl>
   </w:abstractNum>
-  <w:abstractNum w:abstractNumId="19">
+  <w:abstractNum w:abstractNumId="25">
     <w:nsid w:val="7B7F1B01"/>
     <w:multiLevelType w:val="hybridMultilevel"/>
     <w:tmpl w:val="6504B45A"/>
@@ -8006,7 +9904,7 @@
       </w:pPr>
     </w:lvl>
   </w:abstractNum>
-  <w:abstractNum w:abstractNumId="20">
+  <w:abstractNum w:abstractNumId="26">
     <w:nsid w:val="7CFE77BE"/>
     <w:multiLevelType w:val="hybridMultilevel"/>
     <w:tmpl w:val="C7A6DB6C"/>
@@ -8095,7 +9993,7 @@
       </w:pPr>
     </w:lvl>
   </w:abstractNum>
-  <w:abstractNum w:abstractNumId="21">
+  <w:abstractNum w:abstractNumId="27">
     <w:nsid w:val="7E9A26F9"/>
     <w:multiLevelType w:val="hybridMultilevel"/>
     <w:tmpl w:val="9FA047A2"/>
@@ -8184,7 +10082,7 @@
       </w:pPr>
     </w:lvl>
   </w:abstractNum>
-  <w:abstractNum w:abstractNumId="22">
+  <w:abstractNum w:abstractNumId="28">
     <w:nsid w:val="7E9B52DE"/>
     <w:multiLevelType w:val="hybridMultilevel"/>
     <w:tmpl w:val="B4EA036E"/>
@@ -8270,7 +10168,7 @@
       </w:pPr>
     </w:lvl>
   </w:abstractNum>
-  <w:abstractNum w:abstractNumId="23">
+  <w:abstractNum w:abstractNumId="29">
     <w:nsid w:val="7EBD67D7"/>
     <w:multiLevelType w:val="hybridMultilevel"/>
     <w:tmpl w:val="E5FC9A2C"/>
@@ -8357,76 +10255,94 @@
     </w:lvl>
   </w:abstractNum>
   <w:num w:numId="1">
+    <w:abstractNumId w:val="11"/>
+  </w:num>
+  <w:num w:numId="2">
     <w:abstractNumId w:val="6"/>
   </w:num>
-  <w:num w:numId="2">
+  <w:num w:numId="3">
+    <w:abstractNumId w:val="21"/>
+  </w:num>
+  <w:num w:numId="4">
+    <w:abstractNumId w:val="8"/>
+  </w:num>
+  <w:num w:numId="5">
+    <w:abstractNumId w:val="14"/>
+  </w:num>
+  <w:num w:numId="6">
+    <w:abstractNumId w:val="23"/>
+  </w:num>
+  <w:num w:numId="7">
+    <w:abstractNumId w:val="12"/>
+  </w:num>
+  <w:num w:numId="8">
+    <w:abstractNumId w:val="20"/>
+  </w:num>
+  <w:num w:numId="9">
+    <w:abstractNumId w:val="17"/>
+  </w:num>
+  <w:num w:numId="10">
+    <w:abstractNumId w:val="26"/>
+  </w:num>
+  <w:num w:numId="11">
+    <w:abstractNumId w:val="1"/>
+  </w:num>
+  <w:num w:numId="12">
+    <w:abstractNumId w:val="24"/>
+  </w:num>
+  <w:num w:numId="13">
+    <w:abstractNumId w:val="18"/>
+  </w:num>
+  <w:num w:numId="14">
+    <w:abstractNumId w:val="3"/>
+  </w:num>
+  <w:num w:numId="15">
+    <w:abstractNumId w:val="13"/>
+  </w:num>
+  <w:num w:numId="16">
+    <w:abstractNumId w:val="28"/>
+  </w:num>
+  <w:num w:numId="17">
+    <w:abstractNumId w:val="29"/>
+  </w:num>
+  <w:num w:numId="18">
+    <w:abstractNumId w:val="16"/>
+  </w:num>
+  <w:num w:numId="19">
+    <w:abstractNumId w:val="25"/>
+  </w:num>
+  <w:num w:numId="20">
+    <w:abstractNumId w:val="27"/>
+  </w:num>
+  <w:num w:numId="21">
     <w:abstractNumId w:val="4"/>
   </w:num>
-  <w:num w:numId="3">
-    <w:abstractNumId w:val="16"/>
+  <w:num w:numId="22">
+    <w:abstractNumId w:val="15"/>
   </w:num>
-  <w:num w:numId="4">
+  <w:num w:numId="23">
+    <w:abstractNumId w:val="19"/>
+  </w:num>
+  <w:num w:numId="24">
     <w:abstractNumId w:val="5"/>
   </w:num>
-  <w:num w:numId="5">
+  <w:num w:numId="25">
+    <w:abstractNumId w:val="2"/>
+  </w:num>
+  <w:num w:numId="26">
+    <w:abstractNumId w:val="22"/>
+  </w:num>
+  <w:num w:numId="27">
     <w:abstractNumId w:val="9"/>
   </w:num>
-  <w:num w:numId="6">
-    <w:abstractNumId w:val="17"/>
-  </w:num>
-  <w:num w:numId="7">
+  <w:num w:numId="28">
     <w:abstractNumId w:val="7"/>
   </w:num>
-  <w:num w:numId="8">
-    <w:abstractNumId w:val="15"/>
-  </w:num>
-  <w:num w:numId="9">
-    <w:abstractNumId w:val="12"/>
-  </w:num>
-  <w:num w:numId="10">
-    <w:abstractNumId w:val="20"/>
-  </w:num>
-  <w:num w:numId="11">
-    <w:abstractNumId w:val="0"/>
-  </w:num>
-  <w:num w:numId="12">
-    <w:abstractNumId w:val="18"/>
-  </w:num>
-  <w:num w:numId="13">
-    <w:abstractNumId w:val="13"/>
-  </w:num>
-  <w:num w:numId="14">
-    <w:abstractNumId w:val="1"/>
-  </w:num>
-  <w:num w:numId="15">
-    <w:abstractNumId w:val="8"/>
-  </w:num>
-  <w:num w:numId="16">
-    <w:abstractNumId w:val="22"/>
-  </w:num>
-  <w:num w:numId="17">
-    <w:abstractNumId w:val="23"/>
-  </w:num>
-  <w:num w:numId="18">
-    <w:abstractNumId w:val="11"/>
-  </w:num>
-  <w:num w:numId="19">
-    <w:abstractNumId w:val="19"/>
-  </w:num>
-  <w:num w:numId="20">
-    <w:abstractNumId w:val="21"/>
-  </w:num>
-  <w:num w:numId="21">
-    <w:abstractNumId w:val="2"/>
-  </w:num>
-  <w:num w:numId="22">
+  <w:num w:numId="29">
     <w:abstractNumId w:val="10"/>
   </w:num>
-  <w:num w:numId="23">
-    <w:abstractNumId w:val="14"/>
-  </w:num>
-  <w:num w:numId="24">
-    <w:abstractNumId w:val="3"/>
+  <w:num w:numId="30">
+    <w:abstractNumId w:val="0"/>
   </w:num>
 </w:numbering>
 </file>
@@ -8590,6 +10506,7 @@
   <w:style w:type="paragraph" w:default="1" w:styleId="Normale">
     <w:name w:val="Normal"/>
     <w:qFormat/>
+    <w:rsid w:val="0020056E"/>
   </w:style>
   <w:style w:type="paragraph" w:styleId="Titolo1">
     <w:name w:val="heading 1"/>
@@ -9199,6 +11116,7 @@
   <w:style w:type="paragraph" w:default="1" w:styleId="Normale">
     <w:name w:val="Normal"/>
     <w:qFormat/>
+    <w:rsid w:val="0020056E"/>
   </w:style>
   <w:style w:type="paragraph" w:styleId="Titolo1">
     <w:name w:val="heading 1"/>
@@ -9939,7 +11857,7 @@
 </file>
 
 <file path=customXml/itemProps1.xml><?xml version="1.0" encoding="utf-8"?>
-<ds:datastoreItem xmlns:ds="http://schemas.openxmlformats.org/officeDocument/2006/customXml" ds:itemID="{8C901093-C570-4E17-85D2-08D69D20ED56}">
+<ds:datastoreItem xmlns:ds="http://schemas.openxmlformats.org/officeDocument/2006/customXml" ds:itemID="{E599B188-E98A-4428-86E7-ED457D5D89E1}">
   <ds:schemaRefs>
     <ds:schemaRef ds:uri="http://schemas.openxmlformats.org/officeDocument/2006/bibliography"/>
   </ds:schemaRefs>

</xml_diff>

<commit_message>
Rifinitura scenari procedurali + vari fix
</commit_message>
<xml_diff>
--- a/Lilliurl - Documentazione.docx
+++ b/Lilliurl - Documentazione.docx
@@ -94,7 +94,6 @@
     </w:p>
     <w:p>
       <w:pPr>
-        <w:jc w:val="center"/>
         <w:rPr>
           <w:rFonts w:ascii="Garamond" w:hAnsi="Garamond" w:cs="Arial"/>
           <w:b/>
@@ -115,7 +114,34 @@
           <w:szCs w:val="44"/>
         </w:rPr>
       </w:pPr>
-      <w:r>
+    </w:p>
+    <w:p>
+      <w:pPr>
+        <w:jc w:val="center"/>
+        <w:rPr>
+          <w:rFonts w:ascii="Garamond" w:hAnsi="Garamond" w:cs="Arial"/>
+          <w:b/>
+          <w:color w:val="1F497D" w:themeColor="text2"/>
+          <w:sz w:val="144"/>
+          <w:szCs w:val="44"/>
+        </w:rPr>
+      </w:pPr>
+      <w:proofErr w:type="spellStart"/>
+      <w:r>
+        <w:rPr>
+          <w:rFonts w:ascii="Garamond" w:hAnsi="Garamond" w:cs="Arial"/>
+          <w:b/>
+          <w:color w:val="1F497D" w:themeColor="text2"/>
+          <w:sz w:val="144"/>
+          <w:szCs w:val="44"/>
+        </w:rPr>
+        <w:t>Lilliurlian</w:t>
+      </w:r>
+      <w:proofErr w:type="spellEnd"/>
+    </w:p>
+    <w:p>
+      <w:pPr>
+        <w:jc w:val="center"/>
         <w:rPr>
           <w:rFonts w:ascii="Garamond" w:hAnsi="Garamond" w:cs="Arial"/>
           <w:b/>
@@ -123,32 +149,17 @@
           <w:sz w:val="48"/>
           <w:szCs w:val="44"/>
         </w:rPr>
-        <w:t>Documentazione del progetto</w:t>
-      </w:r>
-    </w:p>
-    <w:p>
-      <w:pPr>
-        <w:jc w:val="center"/>
+      </w:pPr>
+      <w:r>
         <w:rPr>
           <w:rFonts w:ascii="Garamond" w:hAnsi="Garamond" w:cs="Arial"/>
           <w:b/>
           <w:color w:val="1F497D" w:themeColor="text2"/>
-          <w:sz w:val="144"/>
+          <w:sz w:val="48"/>
           <w:szCs w:val="44"/>
         </w:rPr>
-      </w:pPr>
-      <w:proofErr w:type="spellStart"/>
-      <w:r>
-        <w:rPr>
-          <w:rFonts w:ascii="Garamond" w:hAnsi="Garamond" w:cs="Arial"/>
-          <w:b/>
-          <w:color w:val="1F497D" w:themeColor="text2"/>
-          <w:sz w:val="144"/>
-          <w:szCs w:val="44"/>
-        </w:rPr>
-        <w:t>Lilliurl</w:t>
-      </w:r>
-      <w:proofErr w:type="spellEnd"/>
+        <w:t>Documentazione del progetto</w:t>
+      </w:r>
     </w:p>
     <w:p>
       <w:pPr>
@@ -926,7 +937,6 @@
           <w:rFonts w:ascii="Garamond" w:hAnsi="Garamond"/>
           <w:b/>
         </w:rPr>
-        <w:lastRenderedPageBreak/>
         <w:t xml:space="preserve">1. </w:t>
       </w:r>
       <w:r>
@@ -1715,7 +1725,7 @@
             <v:path o:extrusionok="f" gradientshapeok="t" o:connecttype="rect"/>
             <o:lock v:ext="edit" aspectratio="t"/>
           </v:shapetype>
-          <v:shape id="_x0000_i1025" type="#_x0000_t75" style="width:459.75pt;height:362.25pt">
+          <v:shape id="_x0000_i1025" type="#_x0000_t75" style="width:459.6pt;height:362.4pt">
             <v:imagedata r:id="rId9" o:title="Lilliurl_001"/>
           </v:shape>
         </w:pict>
@@ -2221,7 +2231,31 @@
                 <w:sz w:val="28"/>
                 <w:szCs w:val="28"/>
               </w:rPr>
-              <w:t>L’utente preme il tasto “Genera</w:t>
+              <w:t xml:space="preserve">L’utente preme il </w:t>
+            </w:r>
+            <w:r>
+              <w:rPr>
+                <w:rFonts w:ascii="Garamond" w:hAnsi="Garamond"/>
+                <w:sz w:val="28"/>
+                <w:szCs w:val="28"/>
+              </w:rPr>
+              <w:t xml:space="preserve">pulsante </w:t>
+            </w:r>
+            <w:r>
+              <w:rPr>
+                <w:rFonts w:ascii="Garamond" w:hAnsi="Garamond"/>
+                <w:sz w:val="28"/>
+                <w:szCs w:val="28"/>
+              </w:rPr>
+              <w:t xml:space="preserve"> “Genera</w:t>
+            </w:r>
+            <w:r>
+              <w:rPr>
+                <w:rFonts w:ascii="Garamond" w:hAnsi="Garamond"/>
+                <w:sz w:val="28"/>
+                <w:szCs w:val="28"/>
+              </w:rPr>
+              <w:t>te!</w:t>
             </w:r>
             <w:r>
               <w:rPr>
@@ -2379,7 +2413,39 @@
                 <w:sz w:val="28"/>
                 <w:szCs w:val="28"/>
               </w:rPr>
-              <w:t>L’utente preme il tasto “Genera</w:t>
+              <w:t xml:space="preserve">L’utente preme il </w:t>
+            </w:r>
+            <w:r>
+              <w:rPr>
+                <w:rFonts w:ascii="Garamond" w:hAnsi="Garamond"/>
+                <w:sz w:val="28"/>
+                <w:szCs w:val="28"/>
+              </w:rPr>
+              <w:t xml:space="preserve">pulsante </w:t>
+            </w:r>
+            <w:r>
+              <w:rPr>
+                <w:rFonts w:ascii="Garamond" w:hAnsi="Garamond"/>
+                <w:sz w:val="28"/>
+                <w:szCs w:val="28"/>
+              </w:rPr>
+              <w:t xml:space="preserve"> </w:t>
+            </w:r>
+            <w:r>
+              <w:rPr>
+                <w:rFonts w:ascii="Garamond" w:hAnsi="Garamond"/>
+                <w:sz w:val="28"/>
+                <w:szCs w:val="28"/>
+              </w:rPr>
+              <w:t>“Genera</w:t>
+            </w:r>
+            <w:r>
+              <w:rPr>
+                <w:rFonts w:ascii="Garamond" w:hAnsi="Garamond"/>
+                <w:sz w:val="28"/>
+                <w:szCs w:val="28"/>
+              </w:rPr>
+              <w:t>te!</w:t>
             </w:r>
             <w:r>
               <w:rPr>
@@ -2963,7 +3029,39 @@
                 <w:sz w:val="28"/>
                 <w:szCs w:val="28"/>
               </w:rPr>
-              <w:t>L’utente preme il tasto “Genera</w:t>
+              <w:t xml:space="preserve">L’utente preme il </w:t>
+            </w:r>
+            <w:r>
+              <w:rPr>
+                <w:rFonts w:ascii="Garamond" w:hAnsi="Garamond"/>
+                <w:sz w:val="28"/>
+                <w:szCs w:val="28"/>
+              </w:rPr>
+              <w:t xml:space="preserve">pulsante </w:t>
+            </w:r>
+            <w:r>
+              <w:rPr>
+                <w:rFonts w:ascii="Garamond" w:hAnsi="Garamond"/>
+                <w:sz w:val="28"/>
+                <w:szCs w:val="28"/>
+              </w:rPr>
+              <w:t xml:space="preserve"> </w:t>
+            </w:r>
+            <w:r>
+              <w:rPr>
+                <w:rFonts w:ascii="Garamond" w:hAnsi="Garamond"/>
+                <w:sz w:val="28"/>
+                <w:szCs w:val="28"/>
+              </w:rPr>
+              <w:t>“Genera</w:t>
+            </w:r>
+            <w:r>
+              <w:rPr>
+                <w:rFonts w:ascii="Garamond" w:hAnsi="Garamond"/>
+                <w:sz w:val="28"/>
+                <w:szCs w:val="28"/>
+              </w:rPr>
+              <w:t>te!</w:t>
             </w:r>
             <w:r>
               <w:rPr>
@@ -3027,7 +3125,7 @@
                 <w:sz w:val="28"/>
                 <w:szCs w:val="28"/>
               </w:rPr>
-              <w:t>li</w:t>
+              <w:t>genera lo short URL e lo</w:t>
             </w:r>
             <w:r>
               <w:rPr>
@@ -3170,7 +3268,47 @@
                 <w:sz w:val="28"/>
                 <w:szCs w:val="28"/>
               </w:rPr>
-              <w:t>L’utente preme il tasto “Genera</w:t>
+              <w:t xml:space="preserve">L’utente preme il </w:t>
+            </w:r>
+            <w:r>
+              <w:rPr>
+                <w:rFonts w:ascii="Garamond" w:hAnsi="Garamond"/>
+                <w:sz w:val="28"/>
+                <w:szCs w:val="28"/>
+              </w:rPr>
+              <w:t xml:space="preserve">pulsante </w:t>
+            </w:r>
+            <w:r>
+              <w:rPr>
+                <w:rFonts w:ascii="Garamond" w:hAnsi="Garamond"/>
+                <w:sz w:val="28"/>
+                <w:szCs w:val="28"/>
+              </w:rPr>
+              <w:t xml:space="preserve"> </w:t>
+            </w:r>
+            <w:r>
+              <w:rPr>
+                <w:rFonts w:ascii="Garamond" w:hAnsi="Garamond"/>
+                <w:sz w:val="28"/>
+                <w:szCs w:val="28"/>
+              </w:rPr>
+              <w:t>“</w:t>
+            </w:r>
+            <w:r>
+              <w:rPr>
+                <w:rFonts w:ascii="Garamond" w:hAnsi="Garamond"/>
+                <w:sz w:val="28"/>
+                <w:szCs w:val="28"/>
+              </w:rPr>
+              <w:t>Genera</w:t>
+            </w:r>
+            <w:r>
+              <w:rPr>
+                <w:rFonts w:ascii="Garamond" w:hAnsi="Garamond"/>
+                <w:sz w:val="28"/>
+                <w:szCs w:val="28"/>
+              </w:rPr>
+              <w:t>te!</w:t>
             </w:r>
             <w:r>
               <w:rPr>
@@ -3590,6 +3728,14 @@
             </w:r>
             <w:r>
               <w:rPr>
+                <w:rFonts w:ascii="Garamond" w:hAnsi="Garamond"/>
+                <w:sz w:val="28"/>
+                <w:szCs w:val="28"/>
+              </w:rPr>
+              <w:t xml:space="preserve"> nella barra degli indirizzi</w:t>
+            </w:r>
+            <w:r>
+              <w:rPr>
                 <w:rFonts w:ascii="Garamond" w:eastAsia="Times New Roman" w:hAnsi="Garamond" w:cs="Times New Roman"/>
                 <w:sz w:val="28"/>
                 <w:szCs w:val="28"/>
@@ -3617,7 +3763,63 @@
                 <w:sz w:val="28"/>
                 <w:szCs w:val="28"/>
               </w:rPr>
-              <w:t>L’utente preme il tasto “Reindirizza”.</w:t>
+              <w:t xml:space="preserve">L’utente preme il </w:t>
+            </w:r>
+            <w:r>
+              <w:rPr>
+                <w:rFonts w:ascii="Garamond" w:hAnsi="Garamond"/>
+                <w:sz w:val="28"/>
+                <w:szCs w:val="28"/>
+              </w:rPr>
+              <w:t>pulsante</w:t>
+            </w:r>
+            <w:r>
+              <w:rPr>
+                <w:rFonts w:ascii="Garamond" w:hAnsi="Garamond"/>
+                <w:sz w:val="28"/>
+                <w:szCs w:val="28"/>
+              </w:rPr>
+              <w:t xml:space="preserve"> </w:t>
+            </w:r>
+            <w:r>
+              <w:rPr>
+                <w:rFonts w:ascii="Garamond" w:hAnsi="Garamond"/>
+                <w:sz w:val="28"/>
+                <w:szCs w:val="28"/>
+              </w:rPr>
+              <w:t>“</w:t>
+            </w:r>
+            <w:r>
+              <w:rPr>
+                <w:rFonts w:ascii="Garamond" w:hAnsi="Garamond"/>
+                <w:sz w:val="28"/>
+                <w:szCs w:val="28"/>
+              </w:rPr>
+              <w:t>vai all’URL</w:t>
+            </w:r>
+            <w:r>
+              <w:rPr>
+                <w:rFonts w:ascii="Garamond" w:hAnsi="Garamond"/>
+                <w:sz w:val="28"/>
+                <w:szCs w:val="28"/>
+              </w:rPr>
+              <w:t>”</w:t>
+            </w:r>
+            <w:r>
+              <w:rPr>
+                <w:rFonts w:ascii="Garamond" w:hAnsi="Garamond"/>
+                <w:sz w:val="28"/>
+                <w:szCs w:val="28"/>
+              </w:rPr>
+              <w:t xml:space="preserve"> del browser in uso</w:t>
+            </w:r>
+            <w:r>
+              <w:rPr>
+                <w:rFonts w:ascii="Garamond" w:hAnsi="Garamond"/>
+                <w:sz w:val="28"/>
+                <w:szCs w:val="28"/>
+              </w:rPr>
+              <w:t>.</w:t>
             </w:r>
           </w:p>
         </w:tc>
@@ -3982,7 +4184,49 @@
                 <w:sz w:val="28"/>
                 <w:szCs w:val="28"/>
               </w:rPr>
-              <w:t>L’utente inserisce lo short URL nell’apposita sezione.</w:t>
+              <w:t>L’ut</w:t>
+            </w:r>
+            <w:r>
+              <w:rPr>
+                <w:rFonts w:ascii="Garamond" w:hAnsi="Garamond" w:cs="Times New Roman"/>
+                <w:sz w:val="28"/>
+                <w:szCs w:val="28"/>
+              </w:rPr>
+              <w:t>ente preme il tasto “</w:t>
+            </w:r>
+            <w:proofErr w:type="spellStart"/>
+            <w:r>
+              <w:rPr>
+                <w:rFonts w:ascii="Garamond" w:hAnsi="Garamond" w:cs="Times New Roman"/>
+                <w:sz w:val="28"/>
+                <w:szCs w:val="28"/>
+              </w:rPr>
+              <w:t>Statistic</w:t>
+            </w:r>
+            <w:proofErr w:type="spellEnd"/>
+            <w:r>
+              <w:rPr>
+                <w:rFonts w:ascii="Garamond" w:hAnsi="Garamond" w:cs="Times New Roman"/>
+                <w:sz w:val="28"/>
+                <w:szCs w:val="28"/>
+              </w:rPr>
+              <w:t>”</w:t>
+            </w:r>
+            <w:r>
+              <w:rPr>
+                <w:rFonts w:ascii="Garamond" w:hAnsi="Garamond" w:cs="Times New Roman"/>
+                <w:sz w:val="28"/>
+                <w:szCs w:val="28"/>
+              </w:rPr>
+              <w:t xml:space="preserve"> nella barra di navigazione</w:t>
+            </w:r>
+            <w:r>
+              <w:rPr>
+                <w:rFonts w:ascii="Garamond" w:hAnsi="Garamond" w:cs="Times New Roman"/>
+                <w:sz w:val="28"/>
+                <w:szCs w:val="28"/>
+              </w:rPr>
+              <w:t>.</w:t>
             </w:r>
           </w:p>
           <w:p>
@@ -4004,7 +4248,7 @@
                 <w:sz w:val="28"/>
                 <w:szCs w:val="28"/>
               </w:rPr>
-              <w:t>L’utente preme il tasto “Statistiche”.</w:t>
+              <w:t>L’utente inserisce lo short URL nell’apposita sezione.</w:t>
             </w:r>
           </w:p>
           <w:p>
@@ -4015,6 +4259,89 @@
                 <w:numId w:val="25"/>
               </w:numPr>
               <w:rPr>
+                <w:rFonts w:ascii="Garamond" w:hAnsi="Garamond"/>
+                <w:sz w:val="28"/>
+                <w:szCs w:val="28"/>
+              </w:rPr>
+            </w:pPr>
+            <w:r>
+              <w:rPr>
+                <w:rFonts w:ascii="Garamond" w:hAnsi="Garamond"/>
+                <w:sz w:val="28"/>
+                <w:szCs w:val="28"/>
+              </w:rPr>
+              <w:t xml:space="preserve">L’utente preme il </w:t>
+            </w:r>
+            <w:r>
+              <w:rPr>
+                <w:rFonts w:ascii="Garamond" w:hAnsi="Garamond"/>
+                <w:sz w:val="28"/>
+                <w:szCs w:val="28"/>
+              </w:rPr>
+              <w:t xml:space="preserve">pulsante </w:t>
+            </w:r>
+            <w:r>
+              <w:rPr>
+                <w:rFonts w:ascii="Garamond" w:hAnsi="Garamond"/>
+                <w:sz w:val="28"/>
+                <w:szCs w:val="28"/>
+              </w:rPr>
+              <w:t xml:space="preserve"> “</w:t>
+            </w:r>
+            <w:proofErr w:type="spellStart"/>
+            <w:r>
+              <w:rPr>
+                <w:rFonts w:ascii="Garamond" w:hAnsi="Garamond"/>
+                <w:sz w:val="28"/>
+                <w:szCs w:val="28"/>
+              </w:rPr>
+              <w:t>Get</w:t>
+            </w:r>
+            <w:proofErr w:type="spellEnd"/>
+            <w:r>
+              <w:rPr>
+                <w:rFonts w:ascii="Garamond" w:hAnsi="Garamond"/>
+                <w:sz w:val="28"/>
+                <w:szCs w:val="28"/>
+              </w:rPr>
+              <w:t xml:space="preserve"> </w:t>
+            </w:r>
+            <w:proofErr w:type="spellStart"/>
+            <w:r>
+              <w:rPr>
+                <w:rFonts w:ascii="Garamond" w:hAnsi="Garamond"/>
+                <w:sz w:val="28"/>
+                <w:szCs w:val="28"/>
+              </w:rPr>
+              <w:t>Statistics</w:t>
+            </w:r>
+            <w:proofErr w:type="spellEnd"/>
+            <w:r>
+              <w:rPr>
+                <w:rFonts w:ascii="Garamond" w:hAnsi="Garamond"/>
+                <w:sz w:val="28"/>
+                <w:szCs w:val="28"/>
+              </w:rPr>
+              <w:t>!</w:t>
+            </w:r>
+            <w:r>
+              <w:rPr>
+                <w:rFonts w:ascii="Garamond" w:eastAsia="Times New Roman" w:hAnsi="Garamond" w:cs="Times New Roman"/>
+                <w:sz w:val="28"/>
+                <w:szCs w:val="28"/>
+                <w:lang w:eastAsia="it-IT"/>
+              </w:rPr>
+              <w:t>”.</w:t>
+            </w:r>
+          </w:p>
+          <w:p>
+            <w:pPr>
+              <w:pStyle w:val="Paragrafoelenco"/>
+              <w:numPr>
+                <w:ilvl w:val="0"/>
+                <w:numId w:val="25"/>
+              </w:numPr>
+              <w:rPr>
                 <w:rFonts w:ascii="Garamond" w:hAnsi="Garamond" w:cs="Times New Roman"/>
                 <w:sz w:val="28"/>
                 <w:szCs w:val="28"/>
@@ -4047,14 +4374,6 @@
           <w:b/>
           <w:sz w:val="24"/>
           <w:szCs w:val="24"/>
-        </w:rPr>
-      </w:pPr>
-    </w:p>
-    <w:p>
-      <w:pPr>
-        <w:rPr>
-          <w:rFonts w:ascii="Garamond" w:hAnsi="Garamond"/>
-          <w:sz w:val="32"/>
         </w:rPr>
       </w:pPr>
     </w:p>
@@ -4121,30 +4440,6 @@
     <w:p>
       <w:pPr>
         <w:rPr>
-          <w:rFonts w:ascii="Garamond" w:eastAsiaTheme="majorEastAsia" w:hAnsi="Garamond" w:cstheme="majorBidi"/>
-          <w:color w:val="17365D" w:themeColor="text2" w:themeShade="BF"/>
-          <w:spacing w:val="5"/>
-          <w:kern w:val="28"/>
-          <w:sz w:val="52"/>
-          <w:szCs w:val="52"/>
-        </w:rPr>
-      </w:pPr>
-    </w:p>
-    <w:p>
-      <w:pPr>
-        <w:rPr>
-          <w:rFonts w:ascii="Garamond" w:eastAsiaTheme="majorEastAsia" w:hAnsi="Garamond" w:cstheme="majorBidi"/>
-          <w:color w:val="17365D" w:themeColor="text2" w:themeShade="BF"/>
-          <w:spacing w:val="5"/>
-          <w:kern w:val="28"/>
-          <w:sz w:val="52"/>
-          <w:szCs w:val="52"/>
-        </w:rPr>
-      </w:pPr>
-    </w:p>
-    <w:p>
-      <w:pPr>
-        <w:rPr>
           <w:rFonts w:ascii="Garamond" w:hAnsi="Garamond"/>
         </w:rPr>
       </w:pPr>
@@ -4186,6 +4481,7 @@
           <w:rFonts w:ascii="Garamond" w:hAnsi="Garamond"/>
           <w:b/>
         </w:rPr>
+        <w:lastRenderedPageBreak/>
         <w:t xml:space="preserve">3. </w:t>
       </w:r>
       <w:r>
@@ -4252,16 +4548,7 @@
           <w:rFonts w:ascii="Garamond" w:hAnsi="Garamond"/>
           <w:sz w:val="28"/>
         </w:rPr>
-        <w:t xml:space="preserve"> e i</w:t>
-      </w:r>
-      <w:bookmarkStart w:id="3" w:name="_GoBack"/>
-      <w:bookmarkEnd w:id="3"/>
-      <w:r>
-        <w:rPr>
-          <w:rFonts w:ascii="Garamond" w:hAnsi="Garamond"/>
-          <w:sz w:val="28"/>
-        </w:rPr>
-        <w:t xml:space="preserve"> relativi costi</w:t>
+        <w:t xml:space="preserve"> e i relativi costi</w:t>
       </w:r>
       <w:r>
         <w:rPr>
@@ -4601,12 +4888,13 @@
           <w:b/>
         </w:rPr>
       </w:pPr>
-      <w:bookmarkStart w:id="4" w:name="_Toc434331813"/>
+      <w:bookmarkStart w:id="3" w:name="_Toc434331813"/>
       <w:r>
         <w:rPr>
           <w:rFonts w:ascii="Garamond" w:hAnsi="Garamond"/>
           <w:b/>
         </w:rPr>
+        <w:lastRenderedPageBreak/>
         <w:t xml:space="preserve">4. </w:t>
       </w:r>
       <w:r>
@@ -4616,7 +4904,7 @@
         </w:rPr>
         <w:t>Modello dei dati</w:t>
       </w:r>
-      <w:bookmarkEnd w:id="4"/>
+      <w:bookmarkEnd w:id="3"/>
     </w:p>
     <w:p>
       <w:pPr>
@@ -5495,16 +5783,62 @@
           <w:sz w:val="28"/>
           <w:szCs w:val="28"/>
         </w:rPr>
+        <w:t xml:space="preserve">“Windows”: </w:t>
+      </w:r>
+      <w:proofErr w:type="spellStart"/>
+      <w:r>
+        <w:rPr>
+          <w:rFonts w:ascii="Garamond" w:hAnsi="Garamond" w:cs="Times New Roman"/>
+          <w:sz w:val="28"/>
+          <w:szCs w:val="28"/>
+        </w:rPr>
+        <w:t>Integer</w:t>
+      </w:r>
+      <w:proofErr w:type="spellEnd"/>
+      <w:r>
+        <w:rPr>
+          <w:rFonts w:ascii="Garamond" w:hAnsi="Garamond" w:cs="Times New Roman"/>
+          <w:sz w:val="28"/>
+          <w:szCs w:val="28"/>
+        </w:rPr>
+        <w:t>,</w:t>
+      </w:r>
+      <w:r>
+        <w:rPr>
+          <w:rFonts w:ascii="Garamond" w:hAnsi="Garamond" w:cs="Times New Roman"/>
+          <w:sz w:val="28"/>
+          <w:szCs w:val="28"/>
+        </w:rPr>
+        <w:t xml:space="preserve"> </w:t>
+      </w:r>
+    </w:p>
+    <w:p>
+      <w:pPr>
+        <w:ind w:left="2832" w:firstLine="708"/>
+        <w:rPr>
+          <w:rFonts w:ascii="Garamond" w:hAnsi="Garamond" w:cs="Times New Roman"/>
+          <w:sz w:val="28"/>
+          <w:szCs w:val="28"/>
+        </w:rPr>
+      </w:pPr>
+      <w:r>
+        <w:rPr>
+          <w:rFonts w:ascii="Garamond" w:hAnsi="Garamond" w:cs="Times New Roman"/>
+          <w:sz w:val="28"/>
+          <w:szCs w:val="28"/>
+        </w:rPr>
         <w:t>“</w:t>
       </w:r>
-      <w:r>
-        <w:rPr>
-          <w:rFonts w:ascii="Garamond" w:hAnsi="Garamond" w:cs="Times New Roman"/>
-          <w:sz w:val="28"/>
-          <w:szCs w:val="28"/>
-        </w:rPr>
-        <w:t>Windows</w:t>
-      </w:r>
+      <w:proofErr w:type="spellStart"/>
+      <w:r>
+        <w:rPr>
+          <w:rFonts w:ascii="Garamond" w:hAnsi="Garamond" w:cs="Times New Roman"/>
+          <w:sz w:val="28"/>
+          <w:szCs w:val="28"/>
+        </w:rPr>
+        <w:t>CentOS</w:t>
+      </w:r>
+      <w:proofErr w:type="spellEnd"/>
       <w:r>
         <w:rPr>
           <w:rFonts w:ascii="Garamond" w:hAnsi="Garamond" w:cs="Times New Roman"/>
@@ -5531,6 +5865,214 @@
         </w:rPr>
         <w:t>,</w:t>
       </w:r>
+    </w:p>
+    <w:p>
+      <w:pPr>
+        <w:ind w:left="2832" w:firstLine="708"/>
+        <w:rPr>
+          <w:rFonts w:ascii="Garamond" w:hAnsi="Garamond" w:cs="Times New Roman"/>
+          <w:sz w:val="28"/>
+          <w:szCs w:val="28"/>
+        </w:rPr>
+      </w:pPr>
+      <w:r>
+        <w:rPr>
+          <w:rFonts w:ascii="Garamond" w:hAnsi="Garamond" w:cs="Times New Roman"/>
+          <w:sz w:val="28"/>
+          <w:szCs w:val="28"/>
+        </w:rPr>
+        <w:t>“</w:t>
+      </w:r>
+      <w:r>
+        <w:rPr>
+          <w:rFonts w:ascii="Garamond" w:hAnsi="Garamond" w:cs="Times New Roman"/>
+          <w:sz w:val="28"/>
+          <w:szCs w:val="28"/>
+        </w:rPr>
+        <w:t>OS X</w:t>
+      </w:r>
+      <w:r>
+        <w:rPr>
+          <w:rFonts w:ascii="Garamond" w:hAnsi="Garamond" w:cs="Times New Roman"/>
+          <w:sz w:val="28"/>
+          <w:szCs w:val="28"/>
+        </w:rPr>
+        <w:t xml:space="preserve">”: </w:t>
+      </w:r>
+      <w:proofErr w:type="spellStart"/>
+      <w:r>
+        <w:rPr>
+          <w:rFonts w:ascii="Garamond" w:hAnsi="Garamond" w:cs="Times New Roman"/>
+          <w:sz w:val="28"/>
+          <w:szCs w:val="28"/>
+        </w:rPr>
+        <w:t>Integer</w:t>
+      </w:r>
+      <w:proofErr w:type="spellEnd"/>
+      <w:r>
+        <w:rPr>
+          <w:rFonts w:ascii="Garamond" w:hAnsi="Garamond" w:cs="Times New Roman"/>
+          <w:sz w:val="28"/>
+          <w:szCs w:val="28"/>
+        </w:rPr>
+        <w:t>,</w:t>
+      </w:r>
+    </w:p>
+    <w:p>
+      <w:pPr>
+        <w:ind w:left="3540" w:firstLine="708"/>
+        <w:rPr>
+          <w:rFonts w:ascii="Garamond" w:hAnsi="Garamond" w:cs="Times New Roman"/>
+          <w:sz w:val="28"/>
+          <w:szCs w:val="28"/>
+        </w:rPr>
+      </w:pPr>
+      <w:r>
+        <w:rPr>
+          <w:rFonts w:ascii="Garamond" w:hAnsi="Garamond" w:cs="Times New Roman"/>
+          <w:sz w:val="28"/>
+          <w:szCs w:val="28"/>
+        </w:rPr>
+        <w:t>…</w:t>
+      </w:r>
+    </w:p>
+    <w:p>
+      <w:pPr>
+        <w:ind w:left="1416" w:firstLine="708"/>
+        <w:rPr>
+          <w:rFonts w:ascii="Garamond" w:hAnsi="Garamond" w:cs="Times New Roman"/>
+          <w:sz w:val="28"/>
+          <w:szCs w:val="28"/>
+        </w:rPr>
+      </w:pPr>
+      <w:r>
+        <w:rPr>
+          <w:rFonts w:ascii="Garamond" w:hAnsi="Garamond" w:cs="Times New Roman"/>
+          <w:sz w:val="28"/>
+          <w:szCs w:val="28"/>
+        </w:rPr>
+        <w:t>},</w:t>
+      </w:r>
+    </w:p>
+    <w:p>
+      <w:pPr>
+        <w:rPr>
+          <w:rFonts w:ascii="Garamond" w:hAnsi="Garamond" w:cs="Times New Roman"/>
+          <w:sz w:val="28"/>
+          <w:szCs w:val="28"/>
+        </w:rPr>
+      </w:pPr>
+      <w:r>
+        <w:rPr>
+          <w:rFonts w:ascii="Garamond" w:hAnsi="Garamond" w:cs="Times New Roman"/>
+          <w:sz w:val="28"/>
+          <w:szCs w:val="28"/>
+        </w:rPr>
+        <w:tab/>
+      </w:r>
+      <w:r>
+        <w:rPr>
+          <w:rFonts w:ascii="Garamond" w:hAnsi="Garamond" w:cs="Times New Roman"/>
+          <w:sz w:val="28"/>
+          <w:szCs w:val="28"/>
+        </w:rPr>
+        <w:tab/>
+      </w:r>
+      <w:r>
+        <w:rPr>
+          <w:rFonts w:ascii="Garamond" w:hAnsi="Garamond" w:cs="Times New Roman"/>
+          <w:sz w:val="28"/>
+          <w:szCs w:val="28"/>
+        </w:rPr>
+        <w:tab/>
+      </w:r>
+      <w:r>
+        <w:rPr>
+          <w:rFonts w:ascii="Garamond" w:hAnsi="Garamond" w:cs="Times New Roman"/>
+          <w:sz w:val="28"/>
+          <w:szCs w:val="28"/>
+        </w:rPr>
+        <w:t>“</w:t>
+      </w:r>
+      <w:r>
+        <w:rPr>
+          <w:rFonts w:ascii="Garamond" w:hAnsi="Garamond" w:cs="Times New Roman"/>
+          <w:sz w:val="28"/>
+          <w:szCs w:val="28"/>
+        </w:rPr>
+        <w:t>Country</w:t>
+      </w:r>
+      <w:r>
+        <w:rPr>
+          <w:rFonts w:ascii="Garamond" w:hAnsi="Garamond" w:cs="Times New Roman"/>
+          <w:sz w:val="28"/>
+          <w:szCs w:val="28"/>
+        </w:rPr>
+        <w:t>”:</w:t>
+      </w:r>
+      <w:r>
+        <w:rPr>
+          <w:rFonts w:ascii="Garamond" w:hAnsi="Garamond" w:cs="Times New Roman"/>
+          <w:sz w:val="28"/>
+          <w:szCs w:val="28"/>
+        </w:rPr>
+        <w:t>{</w:t>
+      </w:r>
+    </w:p>
+    <w:p>
+      <w:pPr>
+        <w:ind w:left="2832" w:firstLine="708"/>
+        <w:rPr>
+          <w:rFonts w:ascii="Garamond" w:hAnsi="Garamond" w:cs="Times New Roman"/>
+          <w:sz w:val="28"/>
+          <w:szCs w:val="28"/>
+        </w:rPr>
+      </w:pPr>
+      <w:r>
+        <w:rPr>
+          <w:rFonts w:ascii="Garamond" w:hAnsi="Garamond" w:cs="Times New Roman"/>
+          <w:sz w:val="28"/>
+          <w:szCs w:val="28"/>
+        </w:rPr>
+        <w:lastRenderedPageBreak/>
+        <w:t>“</w:t>
+      </w:r>
+      <w:proofErr w:type="spellStart"/>
+      <w:r>
+        <w:rPr>
+          <w:rFonts w:ascii="Garamond" w:hAnsi="Garamond" w:cs="Times New Roman"/>
+          <w:sz w:val="28"/>
+          <w:szCs w:val="28"/>
+        </w:rPr>
+        <w:t>Italy</w:t>
+      </w:r>
+      <w:proofErr w:type="spellEnd"/>
+      <w:r>
+        <w:rPr>
+          <w:rFonts w:ascii="Garamond" w:hAnsi="Garamond" w:cs="Times New Roman"/>
+          <w:sz w:val="28"/>
+          <w:szCs w:val="28"/>
+        </w:rPr>
+        <w:t xml:space="preserve">”: </w:t>
+      </w:r>
+      <w:proofErr w:type="spellStart"/>
+      <w:r>
+        <w:rPr>
+          <w:rFonts w:ascii="Garamond" w:hAnsi="Garamond" w:cs="Times New Roman"/>
+          <w:sz w:val="28"/>
+          <w:szCs w:val="28"/>
+        </w:rPr>
+        <w:t>Integer</w:t>
+      </w:r>
+      <w:proofErr w:type="spellEnd"/>
+      <w:r>
+        <w:rPr>
+          <w:rFonts w:ascii="Garamond" w:hAnsi="Garamond" w:cs="Times New Roman"/>
+          <w:sz w:val="28"/>
+          <w:szCs w:val="28"/>
+        </w:rPr>
+        <w:t>,</w:t>
+      </w:r>
       <w:r>
         <w:rPr>
           <w:rFonts w:ascii="Garamond" w:hAnsi="Garamond" w:cs="Times New Roman"/>
@@ -5555,6 +6097,211 @@
           <w:sz w:val="28"/>
           <w:szCs w:val="28"/>
         </w:rPr>
+        <w:t xml:space="preserve">“Germany”: </w:t>
+      </w:r>
+      <w:proofErr w:type="spellStart"/>
+      <w:r>
+        <w:rPr>
+          <w:rFonts w:ascii="Garamond" w:hAnsi="Garamond" w:cs="Times New Roman"/>
+          <w:sz w:val="28"/>
+          <w:szCs w:val="28"/>
+        </w:rPr>
+        <w:t>Integer</w:t>
+      </w:r>
+      <w:proofErr w:type="spellEnd"/>
+      <w:r>
+        <w:rPr>
+          <w:rFonts w:ascii="Garamond" w:hAnsi="Garamond" w:cs="Times New Roman"/>
+          <w:sz w:val="28"/>
+          <w:szCs w:val="28"/>
+        </w:rPr>
+        <w:t>,</w:t>
+      </w:r>
+    </w:p>
+    <w:p>
+      <w:pPr>
+        <w:ind w:left="2832" w:firstLine="708"/>
+        <w:rPr>
+          <w:rFonts w:ascii="Garamond" w:hAnsi="Garamond" w:cs="Times New Roman"/>
+          <w:sz w:val="28"/>
+          <w:szCs w:val="28"/>
+        </w:rPr>
+      </w:pPr>
+      <w:r>
+        <w:rPr>
+          <w:rFonts w:ascii="Garamond" w:hAnsi="Garamond" w:cs="Times New Roman"/>
+          <w:sz w:val="28"/>
+          <w:szCs w:val="28"/>
+        </w:rPr>
+        <w:t xml:space="preserve">“France”: </w:t>
+      </w:r>
+      <w:proofErr w:type="spellStart"/>
+      <w:r>
+        <w:rPr>
+          <w:rFonts w:ascii="Garamond" w:hAnsi="Garamond" w:cs="Times New Roman"/>
+          <w:sz w:val="28"/>
+          <w:szCs w:val="28"/>
+        </w:rPr>
+        <w:t>Integer</w:t>
+      </w:r>
+      <w:proofErr w:type="spellEnd"/>
+      <w:r>
+        <w:rPr>
+          <w:rFonts w:ascii="Garamond" w:hAnsi="Garamond" w:cs="Times New Roman"/>
+          <w:sz w:val="28"/>
+          <w:szCs w:val="28"/>
+        </w:rPr>
+        <w:t>,</w:t>
+      </w:r>
+    </w:p>
+    <w:p>
+      <w:pPr>
+        <w:ind w:left="3540" w:firstLine="708"/>
+        <w:rPr>
+          <w:rFonts w:ascii="Garamond" w:hAnsi="Garamond" w:cs="Times New Roman"/>
+          <w:sz w:val="28"/>
+          <w:szCs w:val="28"/>
+        </w:rPr>
+      </w:pPr>
+      <w:r>
+        <w:rPr>
+          <w:rFonts w:ascii="Garamond" w:hAnsi="Garamond" w:cs="Times New Roman"/>
+          <w:sz w:val="28"/>
+          <w:szCs w:val="28"/>
+        </w:rPr>
+        <w:t>…</w:t>
+      </w:r>
+    </w:p>
+    <w:p>
+      <w:pPr>
+        <w:ind w:left="1416" w:firstLine="708"/>
+        <w:rPr>
+          <w:rFonts w:ascii="Garamond" w:hAnsi="Garamond" w:cs="Times New Roman"/>
+          <w:sz w:val="28"/>
+          <w:szCs w:val="28"/>
+        </w:rPr>
+      </w:pPr>
+      <w:r>
+        <w:rPr>
+          <w:rFonts w:ascii="Garamond" w:hAnsi="Garamond" w:cs="Times New Roman"/>
+          <w:sz w:val="28"/>
+          <w:szCs w:val="28"/>
+        </w:rPr>
+        <w:t>},</w:t>
+      </w:r>
+    </w:p>
+    <w:p>
+      <w:pPr>
+        <w:rPr>
+          <w:rFonts w:ascii="Garamond" w:hAnsi="Garamond" w:cs="Times New Roman"/>
+          <w:sz w:val="28"/>
+          <w:szCs w:val="28"/>
+        </w:rPr>
+      </w:pPr>
+      <w:r>
+        <w:rPr>
+          <w:rFonts w:ascii="Garamond" w:hAnsi="Garamond" w:cs="Times New Roman"/>
+          <w:sz w:val="28"/>
+          <w:szCs w:val="28"/>
+        </w:rPr>
+        <w:t>}</w:t>
+      </w:r>
+    </w:p>
+    <w:p>
+      <w:pPr>
+        <w:rPr>
+          <w:rFonts w:ascii="Garamond" w:hAnsi="Garamond" w:cs="Times New Roman"/>
+          <w:sz w:val="28"/>
+          <w:szCs w:val="28"/>
+        </w:rPr>
+      </w:pPr>
+      <w:r>
+        <w:rPr>
+          <w:rFonts w:ascii="Garamond" w:hAnsi="Garamond" w:cs="Times New Roman"/>
+          <w:sz w:val="28"/>
+          <w:szCs w:val="28"/>
+        </w:rPr>
+        <w:t>Il campo “</w:t>
+      </w:r>
+      <w:proofErr w:type="spellStart"/>
+      <w:r>
+        <w:rPr>
+          <w:rFonts w:ascii="Garamond" w:hAnsi="Garamond" w:cs="Times New Roman"/>
+          <w:sz w:val="28"/>
+          <w:szCs w:val="28"/>
+        </w:rPr>
+        <w:t>shortUrl</w:t>
+      </w:r>
+      <w:proofErr w:type="spellEnd"/>
+      <w:r>
+        <w:rPr>
+          <w:rFonts w:ascii="Garamond" w:hAnsi="Garamond" w:cs="Times New Roman"/>
+          <w:sz w:val="28"/>
+          <w:szCs w:val="28"/>
+        </w:rPr>
+        <w:t xml:space="preserve">” rappresenta </w:t>
+      </w:r>
+      <w:r>
+        <w:rPr>
+          <w:rFonts w:ascii="Garamond" w:hAnsi="Garamond" w:cs="Times New Roman"/>
+          <w:sz w:val="28"/>
+          <w:szCs w:val="28"/>
+        </w:rPr>
+        <w:t>l’</w:t>
+      </w:r>
+      <w:r>
+        <w:rPr>
+          <w:rFonts w:ascii="Garamond" w:hAnsi="Garamond"/>
+          <w:sz w:val="28"/>
+        </w:rPr>
+        <w:t xml:space="preserve">URL </w:t>
+      </w:r>
+      <w:r>
+        <w:rPr>
+          <w:rFonts w:ascii="Garamond" w:hAnsi="Garamond" w:cs="Times New Roman"/>
+          <w:sz w:val="28"/>
+          <w:szCs w:val="28"/>
+        </w:rPr>
+        <w:t>che reindirizza al</w:t>
+      </w:r>
+      <w:r>
+        <w:rPr>
+          <w:rFonts w:ascii="Garamond" w:hAnsi="Garamond" w:cs="Times New Roman"/>
+          <w:sz w:val="28"/>
+          <w:szCs w:val="28"/>
+        </w:rPr>
+        <w:t>l’URL originario</w:t>
+      </w:r>
+      <w:r>
+        <w:rPr>
+          <w:rFonts w:ascii="Garamond" w:hAnsi="Garamond" w:cs="Times New Roman"/>
+          <w:sz w:val="28"/>
+          <w:szCs w:val="28"/>
+        </w:rPr>
+        <w:t xml:space="preserve"> </w:t>
+      </w:r>
+      <w:r>
+        <w:rPr>
+          <w:rFonts w:ascii="Garamond" w:hAnsi="Garamond" w:cs="Times New Roman"/>
+          <w:sz w:val="28"/>
+          <w:szCs w:val="28"/>
+        </w:rPr>
+        <w:t>(</w:t>
+      </w:r>
+      <w:r>
+        <w:rPr>
+          <w:rFonts w:ascii="Garamond" w:hAnsi="Garamond" w:cs="Times New Roman"/>
+          <w:sz w:val="28"/>
+          <w:szCs w:val="28"/>
+        </w:rPr>
+        <w:t xml:space="preserve">rappresentato da </w:t>
+      </w:r>
+      <w:r>
+        <w:rPr>
+          <w:rFonts w:ascii="Garamond" w:hAnsi="Garamond" w:cs="Times New Roman"/>
+          <w:sz w:val="28"/>
+          <w:szCs w:val="28"/>
+        </w:rPr>
         <w:t>“</w:t>
       </w:r>
       <w:proofErr w:type="spellStart"/>
@@ -5564,7 +6311,7 @@
           <w:sz w:val="28"/>
           <w:szCs w:val="28"/>
         </w:rPr>
-        <w:t>CentOS</w:t>
+        <w:t>longUrl</w:t>
       </w:r>
       <w:proofErr w:type="spellEnd"/>
       <w:r>
@@ -5573,7 +6320,40 @@
           <w:sz w:val="28"/>
           <w:szCs w:val="28"/>
         </w:rPr>
-        <w:t xml:space="preserve">”: </w:t>
+        <w:t>”</w:t>
+      </w:r>
+      <w:r>
+        <w:rPr>
+          <w:rFonts w:ascii="Garamond" w:hAnsi="Garamond" w:cs="Times New Roman"/>
+          <w:sz w:val="28"/>
+          <w:szCs w:val="28"/>
+        </w:rPr>
+        <w:t>)</w:t>
+      </w:r>
+      <w:r>
+        <w:rPr>
+          <w:rFonts w:ascii="Garamond" w:hAnsi="Garamond" w:cs="Times New Roman"/>
+          <w:sz w:val="28"/>
+          <w:szCs w:val="28"/>
+        </w:rPr>
+        <w:t xml:space="preserve"> e che viene generato dal sistema o scelto dall’utente.</w:t>
+      </w:r>
+    </w:p>
+    <w:p>
+      <w:pPr>
+        <w:rPr>
+          <w:rFonts w:ascii="Garamond" w:hAnsi="Garamond" w:cs="Times New Roman"/>
+          <w:sz w:val="28"/>
+          <w:szCs w:val="28"/>
+        </w:rPr>
+      </w:pPr>
+      <w:r>
+        <w:rPr>
+          <w:rFonts w:ascii="Garamond" w:hAnsi="Garamond" w:cs="Times New Roman"/>
+          <w:sz w:val="28"/>
+          <w:szCs w:val="28"/>
+        </w:rPr>
+        <w:t>Il campo “</w:t>
       </w:r>
       <w:proofErr w:type="spellStart"/>
       <w:r>
@@ -5582,7 +6362,7 @@
           <w:sz w:val="28"/>
           <w:szCs w:val="28"/>
         </w:rPr>
-        <w:t>Integer</w:t>
+        <w:t>isCustom</w:t>
       </w:r>
       <w:proofErr w:type="spellEnd"/>
       <w:r>
@@ -5591,18 +6371,173 @@
           <w:sz w:val="28"/>
           <w:szCs w:val="28"/>
         </w:rPr>
-        <w:t>,</w:t>
-      </w:r>
-    </w:p>
-    <w:p>
-      <w:pPr>
-        <w:ind w:left="2832" w:firstLine="708"/>
-        <w:rPr>
-          <w:rFonts w:ascii="Garamond" w:hAnsi="Garamond" w:cs="Times New Roman"/>
-          <w:sz w:val="28"/>
-          <w:szCs w:val="28"/>
-        </w:rPr>
-      </w:pPr>
+        <w:t xml:space="preserve">” </w:t>
+      </w:r>
+      <w:r>
+        <w:rPr>
+          <w:rFonts w:ascii="Garamond" w:hAnsi="Garamond" w:cs="Times New Roman"/>
+          <w:sz w:val="28"/>
+          <w:szCs w:val="28"/>
+        </w:rPr>
+        <w:t>determina se lo short URL è stato scelto dall’utente o meno</w:t>
+      </w:r>
+      <w:r>
+        <w:rPr>
+          <w:rFonts w:ascii="Garamond" w:hAnsi="Garamond" w:cs="Times New Roman"/>
+          <w:sz w:val="28"/>
+          <w:szCs w:val="28"/>
+        </w:rPr>
+        <w:t>.</w:t>
+      </w:r>
+    </w:p>
+    <w:p>
+      <w:pPr>
+        <w:rPr>
+          <w:rFonts w:ascii="Garamond" w:hAnsi="Garamond" w:cs="Times New Roman"/>
+          <w:sz w:val="28"/>
+          <w:szCs w:val="28"/>
+        </w:rPr>
+      </w:pPr>
+      <w:r>
+        <w:rPr>
+          <w:rFonts w:ascii="Garamond" w:hAnsi="Garamond" w:cs="Times New Roman"/>
+          <w:sz w:val="28"/>
+          <w:szCs w:val="28"/>
+        </w:rPr>
+        <w:t>Il campo “</w:t>
+      </w:r>
+      <w:proofErr w:type="spellStart"/>
+      <w:r>
+        <w:rPr>
+          <w:rFonts w:ascii="Garamond" w:hAnsi="Garamond" w:cs="Times New Roman"/>
+          <w:sz w:val="28"/>
+          <w:szCs w:val="28"/>
+        </w:rPr>
+        <w:t>createOn</w:t>
+      </w:r>
+      <w:proofErr w:type="spellEnd"/>
+      <w:r>
+        <w:rPr>
+          <w:rFonts w:ascii="Garamond" w:hAnsi="Garamond" w:cs="Times New Roman"/>
+          <w:sz w:val="28"/>
+          <w:szCs w:val="28"/>
+        </w:rPr>
+        <w:t xml:space="preserve">” rappresenta la data di creazione dello short </w:t>
+      </w:r>
+      <w:r>
+        <w:rPr>
+          <w:rFonts w:ascii="Garamond" w:hAnsi="Garamond"/>
+          <w:sz w:val="28"/>
+        </w:rPr>
+        <w:t>URL</w:t>
+      </w:r>
+      <w:r>
+        <w:rPr>
+          <w:rFonts w:ascii="Garamond" w:hAnsi="Garamond" w:cs="Times New Roman"/>
+          <w:sz w:val="28"/>
+          <w:szCs w:val="28"/>
+        </w:rPr>
+        <w:t>.</w:t>
+      </w:r>
+    </w:p>
+    <w:p>
+      <w:pPr>
+        <w:rPr>
+          <w:rFonts w:ascii="Garamond" w:hAnsi="Garamond" w:cs="Times New Roman"/>
+          <w:sz w:val="28"/>
+          <w:szCs w:val="28"/>
+        </w:rPr>
+      </w:pPr>
+      <w:r>
+        <w:rPr>
+          <w:rFonts w:ascii="Garamond" w:hAnsi="Garamond" w:cs="Times New Roman"/>
+          <w:sz w:val="28"/>
+          <w:szCs w:val="28"/>
+        </w:rPr>
+        <w:t>Il campo “</w:t>
+      </w:r>
+      <w:proofErr w:type="spellStart"/>
+      <w:r>
+        <w:rPr>
+          <w:rFonts w:ascii="Garamond" w:hAnsi="Garamond" w:cs="Times New Roman"/>
+          <w:sz w:val="28"/>
+          <w:szCs w:val="28"/>
+        </w:rPr>
+        <w:t>totalClicks</w:t>
+      </w:r>
+      <w:proofErr w:type="spellEnd"/>
+      <w:r>
+        <w:rPr>
+          <w:rFonts w:ascii="Garamond" w:hAnsi="Garamond" w:cs="Times New Roman"/>
+          <w:sz w:val="28"/>
+          <w:szCs w:val="28"/>
+        </w:rPr>
+        <w:t xml:space="preserve">” rappresenta </w:t>
+      </w:r>
+      <w:r>
+        <w:rPr>
+          <w:rFonts w:ascii="Garamond" w:hAnsi="Garamond" w:cs="Times New Roman"/>
+          <w:sz w:val="28"/>
+          <w:szCs w:val="28"/>
+        </w:rPr>
+        <w:t>il numero dei click totali ricevuti da</w:t>
+      </w:r>
+      <w:r>
+        <w:rPr>
+          <w:rFonts w:ascii="Garamond" w:hAnsi="Garamond" w:cs="Times New Roman"/>
+          <w:sz w:val="28"/>
+          <w:szCs w:val="28"/>
+        </w:rPr>
+        <w:t xml:space="preserve">llo short </w:t>
+      </w:r>
+      <w:r>
+        <w:rPr>
+          <w:rFonts w:ascii="Garamond" w:hAnsi="Garamond"/>
+          <w:sz w:val="28"/>
+        </w:rPr>
+        <w:t>URL</w:t>
+      </w:r>
+      <w:r>
+        <w:rPr>
+          <w:rFonts w:ascii="Garamond" w:hAnsi="Garamond" w:cs="Times New Roman"/>
+          <w:sz w:val="28"/>
+          <w:szCs w:val="28"/>
+        </w:rPr>
+        <w:t>.</w:t>
+      </w:r>
+    </w:p>
+    <w:p>
+      <w:pPr>
+        <w:rPr>
+          <w:rFonts w:ascii="Garamond" w:hAnsi="Garamond" w:cs="Times New Roman"/>
+          <w:sz w:val="28"/>
+          <w:szCs w:val="28"/>
+        </w:rPr>
+      </w:pPr>
+      <w:r>
+        <w:rPr>
+          <w:rFonts w:ascii="Garamond" w:hAnsi="Garamond" w:cs="Times New Roman"/>
+          <w:sz w:val="28"/>
+          <w:szCs w:val="28"/>
+        </w:rPr>
+        <w:t xml:space="preserve">Il </w:t>
+      </w:r>
+      <w:r>
+        <w:rPr>
+          <w:rFonts w:ascii="Garamond" w:hAnsi="Garamond" w:cs="Times New Roman"/>
+          <w:sz w:val="28"/>
+          <w:szCs w:val="28"/>
+        </w:rPr>
+        <w:t>documento</w:t>
+      </w:r>
+      <w:r>
+        <w:rPr>
+          <w:rFonts w:ascii="Garamond" w:hAnsi="Garamond" w:cs="Times New Roman"/>
+          <w:sz w:val="28"/>
+          <w:szCs w:val="28"/>
+        </w:rPr>
+        <w:t xml:space="preserve"> </w:t>
+      </w:r>
       <w:r>
         <w:rPr>
           <w:rFonts w:ascii="Garamond" w:hAnsi="Garamond" w:cs="Times New Roman"/>
@@ -5617,103 +6552,64 @@
           <w:sz w:val="28"/>
           <w:szCs w:val="28"/>
         </w:rPr>
-        <w:t>OS X</w:t>
-      </w:r>
-      <w:r>
-        <w:rPr>
-          <w:rFonts w:ascii="Garamond" w:hAnsi="Garamond" w:cs="Times New Roman"/>
-          <w:sz w:val="28"/>
-          <w:szCs w:val="28"/>
-        </w:rPr>
-        <w:t xml:space="preserve">”: </w:t>
-      </w:r>
-      <w:proofErr w:type="spellStart"/>
-      <w:r>
-        <w:rPr>
-          <w:rFonts w:ascii="Garamond" w:hAnsi="Garamond" w:cs="Times New Roman"/>
-          <w:sz w:val="28"/>
-          <w:szCs w:val="28"/>
-        </w:rPr>
-        <w:t>Integer</w:t>
-      </w:r>
-      <w:proofErr w:type="spellEnd"/>
-      <w:r>
-        <w:rPr>
-          <w:rFonts w:ascii="Garamond" w:hAnsi="Garamond" w:cs="Times New Roman"/>
-          <w:sz w:val="28"/>
-          <w:szCs w:val="28"/>
-        </w:rPr>
-        <w:t>,</w:t>
-      </w:r>
-    </w:p>
-    <w:p>
-      <w:pPr>
-        <w:ind w:left="3540" w:firstLine="708"/>
-        <w:rPr>
-          <w:rFonts w:ascii="Garamond" w:hAnsi="Garamond" w:cs="Times New Roman"/>
-          <w:sz w:val="28"/>
-          <w:szCs w:val="28"/>
-        </w:rPr>
-      </w:pPr>
-      <w:r>
-        <w:rPr>
-          <w:rFonts w:ascii="Garamond" w:hAnsi="Garamond" w:cs="Times New Roman"/>
-          <w:sz w:val="28"/>
-          <w:szCs w:val="28"/>
-        </w:rPr>
-        <w:t>…</w:t>
-      </w:r>
-    </w:p>
-    <w:p>
-      <w:pPr>
-        <w:ind w:left="1416" w:firstLine="708"/>
-        <w:rPr>
-          <w:rFonts w:ascii="Garamond" w:hAnsi="Garamond" w:cs="Times New Roman"/>
-          <w:sz w:val="28"/>
-          <w:szCs w:val="28"/>
-        </w:rPr>
-      </w:pPr>
-      <w:r>
-        <w:rPr>
-          <w:rFonts w:ascii="Garamond" w:hAnsi="Garamond" w:cs="Times New Roman"/>
-          <w:sz w:val="28"/>
-          <w:szCs w:val="28"/>
-        </w:rPr>
-        <w:lastRenderedPageBreak/>
-        <w:t>},</w:t>
-      </w:r>
-    </w:p>
-    <w:p>
-      <w:pPr>
-        <w:rPr>
-          <w:rFonts w:ascii="Garamond" w:hAnsi="Garamond" w:cs="Times New Roman"/>
-          <w:sz w:val="28"/>
-          <w:szCs w:val="28"/>
-        </w:rPr>
-      </w:pPr>
-      <w:r>
-        <w:rPr>
-          <w:rFonts w:ascii="Garamond" w:hAnsi="Garamond" w:cs="Times New Roman"/>
-          <w:sz w:val="28"/>
-          <w:szCs w:val="28"/>
-        </w:rPr>
-        <w:tab/>
-      </w:r>
-      <w:r>
-        <w:rPr>
-          <w:rFonts w:ascii="Garamond" w:hAnsi="Garamond" w:cs="Times New Roman"/>
-          <w:sz w:val="28"/>
-          <w:szCs w:val="28"/>
-        </w:rPr>
-        <w:tab/>
-      </w:r>
-      <w:r>
-        <w:rPr>
-          <w:rFonts w:ascii="Garamond" w:hAnsi="Garamond" w:cs="Times New Roman"/>
-          <w:sz w:val="28"/>
-          <w:szCs w:val="28"/>
-        </w:rPr>
-        <w:tab/>
+        <w:t>browser</w:t>
+      </w:r>
+      <w:r>
+        <w:rPr>
+          <w:rFonts w:ascii="Garamond" w:hAnsi="Garamond" w:cs="Times New Roman"/>
+          <w:sz w:val="28"/>
+          <w:szCs w:val="28"/>
+        </w:rPr>
+        <w:t>”</w:t>
+      </w:r>
+      <w:r>
+        <w:rPr>
+          <w:rFonts w:ascii="Garamond" w:hAnsi="Garamond" w:cs="Times New Roman"/>
+          <w:sz w:val="28"/>
+          <w:szCs w:val="28"/>
+        </w:rPr>
+        <w:t xml:space="preserve"> include il numero dei </w:t>
+      </w:r>
+      <w:r>
+        <w:rPr>
+          <w:rFonts w:ascii="Garamond" w:hAnsi="Garamond" w:cs="Times New Roman"/>
+          <w:sz w:val="28"/>
+          <w:szCs w:val="28"/>
+        </w:rPr>
+        <w:t xml:space="preserve">click effettuati sullo short URL dagli utenti che utilizzano un determinato Web </w:t>
+      </w:r>
+      <w:r>
+        <w:rPr>
+          <w:rFonts w:ascii="Garamond" w:hAnsi="Garamond" w:cs="Times New Roman"/>
+          <w:sz w:val="28"/>
+          <w:szCs w:val="28"/>
+        </w:rPr>
+        <w:t>browser</w:t>
+      </w:r>
+      <w:r>
+        <w:rPr>
+          <w:rFonts w:ascii="Garamond" w:hAnsi="Garamond" w:cs="Times New Roman"/>
+          <w:sz w:val="28"/>
+          <w:szCs w:val="28"/>
+        </w:rPr>
+        <w:t>.</w:t>
+      </w:r>
+    </w:p>
+    <w:p>
+      <w:pPr>
+        <w:rPr>
+          <w:rFonts w:ascii="Garamond" w:hAnsi="Garamond" w:cs="Times New Roman"/>
+          <w:sz w:val="28"/>
+          <w:szCs w:val="28"/>
+        </w:rPr>
+      </w:pPr>
+      <w:r>
+        <w:rPr>
+          <w:rFonts w:ascii="Garamond" w:hAnsi="Garamond" w:cs="Times New Roman"/>
+          <w:sz w:val="28"/>
+          <w:szCs w:val="28"/>
+        </w:rPr>
+        <w:t xml:space="preserve">Il documento </w:t>
       </w:r>
       <w:r>
         <w:rPr>
@@ -5729,6 +6625,73 @@
           <w:sz w:val="28"/>
           <w:szCs w:val="28"/>
         </w:rPr>
+        <w:t>OS</w:t>
+      </w:r>
+      <w:r>
+        <w:rPr>
+          <w:rFonts w:ascii="Garamond" w:hAnsi="Garamond" w:cs="Times New Roman"/>
+          <w:sz w:val="28"/>
+          <w:szCs w:val="28"/>
+        </w:rPr>
+        <w:t>”</w:t>
+      </w:r>
+      <w:r>
+        <w:rPr>
+          <w:rFonts w:ascii="Garamond" w:hAnsi="Garamond" w:cs="Times New Roman"/>
+          <w:sz w:val="28"/>
+          <w:szCs w:val="28"/>
+        </w:rPr>
+        <w:t xml:space="preserve"> include il numero dei cli</w:t>
+      </w:r>
+      <w:r>
+        <w:rPr>
+          <w:rFonts w:ascii="Garamond" w:hAnsi="Garamond" w:cs="Times New Roman"/>
+          <w:sz w:val="28"/>
+          <w:szCs w:val="28"/>
+        </w:rPr>
+        <w:t>ck effettuati sullo short URL dagli utenti che utilizzano un determinato Sistema Operat</w:t>
+      </w:r>
+      <w:bookmarkStart w:id="4" w:name="_GoBack"/>
+      <w:bookmarkEnd w:id="4"/>
+      <w:r>
+        <w:rPr>
+          <w:rFonts w:ascii="Garamond" w:hAnsi="Garamond" w:cs="Times New Roman"/>
+          <w:sz w:val="28"/>
+          <w:szCs w:val="28"/>
+        </w:rPr>
+        <w:t>ivo</w:t>
+      </w:r>
+    </w:p>
+    <w:p>
+      <w:pPr>
+        <w:rPr>
+          <w:rFonts w:ascii="Garamond" w:hAnsi="Garamond" w:cs="Times New Roman"/>
+          <w:sz w:val="28"/>
+          <w:szCs w:val="28"/>
+        </w:rPr>
+      </w:pPr>
+      <w:r>
+        <w:rPr>
+          <w:rFonts w:ascii="Garamond" w:hAnsi="Garamond" w:cs="Times New Roman"/>
+          <w:sz w:val="28"/>
+          <w:szCs w:val="28"/>
+        </w:rPr>
+        <w:t xml:space="preserve">Il documento </w:t>
+      </w:r>
+      <w:r>
+        <w:rPr>
+          <w:rFonts w:ascii="Garamond" w:hAnsi="Garamond" w:cs="Times New Roman"/>
+          <w:sz w:val="28"/>
+          <w:szCs w:val="28"/>
+        </w:rPr>
+        <w:t>“</w:t>
+      </w:r>
+      <w:r>
+        <w:rPr>
+          <w:rFonts w:ascii="Garamond" w:hAnsi="Garamond" w:cs="Times New Roman"/>
+          <w:sz w:val="28"/>
+          <w:szCs w:val="28"/>
+        </w:rPr>
         <w:t>Country</w:t>
       </w:r>
       <w:r>
@@ -5737,333 +6700,6 @@
           <w:sz w:val="28"/>
           <w:szCs w:val="28"/>
         </w:rPr>
-        <w:t>”:</w:t>
-      </w:r>
-      <w:r>
-        <w:rPr>
-          <w:rFonts w:ascii="Garamond" w:hAnsi="Garamond" w:cs="Times New Roman"/>
-          <w:sz w:val="28"/>
-          <w:szCs w:val="28"/>
-        </w:rPr>
-        <w:t>{</w:t>
-      </w:r>
-    </w:p>
-    <w:p>
-      <w:pPr>
-        <w:ind w:left="2832" w:firstLine="708"/>
-        <w:rPr>
-          <w:rFonts w:ascii="Garamond" w:hAnsi="Garamond" w:cs="Times New Roman"/>
-          <w:sz w:val="28"/>
-          <w:szCs w:val="28"/>
-        </w:rPr>
-      </w:pPr>
-      <w:r>
-        <w:rPr>
-          <w:rFonts w:ascii="Garamond" w:hAnsi="Garamond" w:cs="Times New Roman"/>
-          <w:sz w:val="28"/>
-          <w:szCs w:val="28"/>
-        </w:rPr>
-        <w:t>“</w:t>
-      </w:r>
-      <w:proofErr w:type="spellStart"/>
-      <w:r>
-        <w:rPr>
-          <w:rFonts w:ascii="Garamond" w:hAnsi="Garamond" w:cs="Times New Roman"/>
-          <w:sz w:val="28"/>
-          <w:szCs w:val="28"/>
-        </w:rPr>
-        <w:t>Italy</w:t>
-      </w:r>
-      <w:proofErr w:type="spellEnd"/>
-      <w:r>
-        <w:rPr>
-          <w:rFonts w:ascii="Garamond" w:hAnsi="Garamond" w:cs="Times New Roman"/>
-          <w:sz w:val="28"/>
-          <w:szCs w:val="28"/>
-        </w:rPr>
-        <w:t xml:space="preserve">”: </w:t>
-      </w:r>
-      <w:proofErr w:type="spellStart"/>
-      <w:r>
-        <w:rPr>
-          <w:rFonts w:ascii="Garamond" w:hAnsi="Garamond" w:cs="Times New Roman"/>
-          <w:sz w:val="28"/>
-          <w:szCs w:val="28"/>
-        </w:rPr>
-        <w:t>Integer</w:t>
-      </w:r>
-      <w:proofErr w:type="spellEnd"/>
-      <w:r>
-        <w:rPr>
-          <w:rFonts w:ascii="Garamond" w:hAnsi="Garamond" w:cs="Times New Roman"/>
-          <w:sz w:val="28"/>
-          <w:szCs w:val="28"/>
-        </w:rPr>
-        <w:t>,</w:t>
-      </w:r>
-      <w:r>
-        <w:rPr>
-          <w:rFonts w:ascii="Garamond" w:hAnsi="Garamond" w:cs="Times New Roman"/>
-          <w:sz w:val="28"/>
-          <w:szCs w:val="28"/>
-        </w:rPr>
-        <w:t xml:space="preserve"> </w:t>
-      </w:r>
-    </w:p>
-    <w:p>
-      <w:pPr>
-        <w:ind w:left="2832" w:firstLine="708"/>
-        <w:rPr>
-          <w:rFonts w:ascii="Garamond" w:hAnsi="Garamond" w:cs="Times New Roman"/>
-          <w:sz w:val="28"/>
-          <w:szCs w:val="28"/>
-        </w:rPr>
-      </w:pPr>
-      <w:r>
-        <w:rPr>
-          <w:rFonts w:ascii="Garamond" w:hAnsi="Garamond" w:cs="Times New Roman"/>
-          <w:sz w:val="28"/>
-          <w:szCs w:val="28"/>
-        </w:rPr>
-        <w:t>“Germany</w:t>
-      </w:r>
-      <w:r>
-        <w:rPr>
-          <w:rFonts w:ascii="Garamond" w:hAnsi="Garamond" w:cs="Times New Roman"/>
-          <w:sz w:val="28"/>
-          <w:szCs w:val="28"/>
-        </w:rPr>
-        <w:t xml:space="preserve">”: </w:t>
-      </w:r>
-      <w:proofErr w:type="spellStart"/>
-      <w:r>
-        <w:rPr>
-          <w:rFonts w:ascii="Garamond" w:hAnsi="Garamond" w:cs="Times New Roman"/>
-          <w:sz w:val="28"/>
-          <w:szCs w:val="28"/>
-        </w:rPr>
-        <w:t>Integer</w:t>
-      </w:r>
-      <w:proofErr w:type="spellEnd"/>
-      <w:r>
-        <w:rPr>
-          <w:rFonts w:ascii="Garamond" w:hAnsi="Garamond" w:cs="Times New Roman"/>
-          <w:sz w:val="28"/>
-          <w:szCs w:val="28"/>
-        </w:rPr>
-        <w:t>,</w:t>
-      </w:r>
-    </w:p>
-    <w:p>
-      <w:pPr>
-        <w:ind w:left="2832" w:firstLine="708"/>
-        <w:rPr>
-          <w:rFonts w:ascii="Garamond" w:hAnsi="Garamond" w:cs="Times New Roman"/>
-          <w:sz w:val="28"/>
-          <w:szCs w:val="28"/>
-        </w:rPr>
-      </w:pPr>
-      <w:r>
-        <w:rPr>
-          <w:rFonts w:ascii="Garamond" w:hAnsi="Garamond" w:cs="Times New Roman"/>
-          <w:sz w:val="28"/>
-          <w:szCs w:val="28"/>
-        </w:rPr>
-        <w:t>“France</w:t>
-      </w:r>
-      <w:r>
-        <w:rPr>
-          <w:rFonts w:ascii="Garamond" w:hAnsi="Garamond" w:cs="Times New Roman"/>
-          <w:sz w:val="28"/>
-          <w:szCs w:val="28"/>
-        </w:rPr>
-        <w:t xml:space="preserve">”: </w:t>
-      </w:r>
-      <w:proofErr w:type="spellStart"/>
-      <w:r>
-        <w:rPr>
-          <w:rFonts w:ascii="Garamond" w:hAnsi="Garamond" w:cs="Times New Roman"/>
-          <w:sz w:val="28"/>
-          <w:szCs w:val="28"/>
-        </w:rPr>
-        <w:t>Integer</w:t>
-      </w:r>
-      <w:proofErr w:type="spellEnd"/>
-      <w:r>
-        <w:rPr>
-          <w:rFonts w:ascii="Garamond" w:hAnsi="Garamond" w:cs="Times New Roman"/>
-          <w:sz w:val="28"/>
-          <w:szCs w:val="28"/>
-        </w:rPr>
-        <w:t>,</w:t>
-      </w:r>
-    </w:p>
-    <w:p>
-      <w:pPr>
-        <w:ind w:left="3540" w:firstLine="708"/>
-        <w:rPr>
-          <w:rFonts w:ascii="Garamond" w:hAnsi="Garamond" w:cs="Times New Roman"/>
-          <w:sz w:val="28"/>
-          <w:szCs w:val="28"/>
-        </w:rPr>
-      </w:pPr>
-      <w:r>
-        <w:rPr>
-          <w:rFonts w:ascii="Garamond" w:hAnsi="Garamond" w:cs="Times New Roman"/>
-          <w:sz w:val="28"/>
-          <w:szCs w:val="28"/>
-        </w:rPr>
-        <w:t>…</w:t>
-      </w:r>
-    </w:p>
-    <w:p>
-      <w:pPr>
-        <w:ind w:left="1416" w:firstLine="708"/>
-        <w:rPr>
-          <w:rFonts w:ascii="Garamond" w:hAnsi="Garamond" w:cs="Times New Roman"/>
-          <w:sz w:val="28"/>
-          <w:szCs w:val="28"/>
-        </w:rPr>
-      </w:pPr>
-      <w:r>
-        <w:rPr>
-          <w:rFonts w:ascii="Garamond" w:hAnsi="Garamond" w:cs="Times New Roman"/>
-          <w:sz w:val="28"/>
-          <w:szCs w:val="28"/>
-        </w:rPr>
-        <w:t>},</w:t>
-      </w:r>
-    </w:p>
-    <w:p>
-      <w:pPr>
-        <w:rPr>
-          <w:rFonts w:ascii="Garamond" w:hAnsi="Garamond" w:cs="Times New Roman"/>
-          <w:sz w:val="28"/>
-          <w:szCs w:val="28"/>
-        </w:rPr>
-      </w:pPr>
-      <w:r>
-        <w:rPr>
-          <w:rFonts w:ascii="Garamond" w:hAnsi="Garamond" w:cs="Times New Roman"/>
-          <w:sz w:val="28"/>
-          <w:szCs w:val="28"/>
-        </w:rPr>
-        <w:t>}</w:t>
-      </w:r>
-    </w:p>
-    <w:p>
-      <w:pPr>
-        <w:rPr>
-          <w:rFonts w:ascii="Garamond" w:hAnsi="Garamond" w:cs="Times New Roman"/>
-          <w:sz w:val="28"/>
-          <w:szCs w:val="28"/>
-        </w:rPr>
-      </w:pPr>
-      <w:r>
-        <w:rPr>
-          <w:rFonts w:ascii="Garamond" w:hAnsi="Garamond" w:cs="Times New Roman"/>
-          <w:sz w:val="28"/>
-          <w:szCs w:val="28"/>
-        </w:rPr>
-        <w:t>Il campo “</w:t>
-      </w:r>
-      <w:proofErr w:type="spellStart"/>
-      <w:r>
-        <w:rPr>
-          <w:rFonts w:ascii="Garamond" w:hAnsi="Garamond" w:cs="Times New Roman"/>
-          <w:sz w:val="28"/>
-          <w:szCs w:val="28"/>
-        </w:rPr>
-        <w:t>shortUrl</w:t>
-      </w:r>
-      <w:proofErr w:type="spellEnd"/>
-      <w:r>
-        <w:rPr>
-          <w:rFonts w:ascii="Garamond" w:hAnsi="Garamond" w:cs="Times New Roman"/>
-          <w:sz w:val="28"/>
-          <w:szCs w:val="28"/>
-        </w:rPr>
-        <w:t xml:space="preserve">” rappresenta </w:t>
-      </w:r>
-      <w:r>
-        <w:rPr>
-          <w:rFonts w:ascii="Garamond" w:hAnsi="Garamond" w:cs="Times New Roman"/>
-          <w:sz w:val="28"/>
-          <w:szCs w:val="28"/>
-        </w:rPr>
-        <w:t>l’</w:t>
-      </w:r>
-      <w:r>
-        <w:rPr>
-          <w:rFonts w:ascii="Garamond" w:hAnsi="Garamond"/>
-          <w:sz w:val="28"/>
-        </w:rPr>
-        <w:t xml:space="preserve">URL </w:t>
-      </w:r>
-      <w:r>
-        <w:rPr>
-          <w:rFonts w:ascii="Garamond" w:hAnsi="Garamond" w:cs="Times New Roman"/>
-          <w:sz w:val="28"/>
-          <w:szCs w:val="28"/>
-        </w:rPr>
-        <w:t>che reindirizza al</w:t>
-      </w:r>
-      <w:r>
-        <w:rPr>
-          <w:rFonts w:ascii="Garamond" w:hAnsi="Garamond" w:cs="Times New Roman"/>
-          <w:sz w:val="28"/>
-          <w:szCs w:val="28"/>
-        </w:rPr>
-        <w:t>l’URL originario</w:t>
-      </w:r>
-      <w:r>
-        <w:rPr>
-          <w:rFonts w:ascii="Garamond" w:hAnsi="Garamond" w:cs="Times New Roman"/>
-          <w:sz w:val="28"/>
-          <w:szCs w:val="28"/>
-        </w:rPr>
-        <w:t xml:space="preserve"> </w:t>
-      </w:r>
-      <w:r>
-        <w:rPr>
-          <w:rFonts w:ascii="Garamond" w:hAnsi="Garamond" w:cs="Times New Roman"/>
-          <w:sz w:val="28"/>
-          <w:szCs w:val="28"/>
-        </w:rPr>
-        <w:t>(</w:t>
-      </w:r>
-      <w:r>
-        <w:rPr>
-          <w:rFonts w:ascii="Garamond" w:hAnsi="Garamond" w:cs="Times New Roman"/>
-          <w:sz w:val="28"/>
-          <w:szCs w:val="28"/>
-        </w:rPr>
-        <w:t xml:space="preserve">rappresentato da </w:t>
-      </w:r>
-      <w:r>
-        <w:rPr>
-          <w:rFonts w:ascii="Garamond" w:hAnsi="Garamond" w:cs="Times New Roman"/>
-          <w:sz w:val="28"/>
-          <w:szCs w:val="28"/>
-        </w:rPr>
-        <w:t>“</w:t>
-      </w:r>
-      <w:proofErr w:type="spellStart"/>
-      <w:r>
-        <w:rPr>
-          <w:rFonts w:ascii="Garamond" w:hAnsi="Garamond" w:cs="Times New Roman"/>
-          <w:sz w:val="28"/>
-          <w:szCs w:val="28"/>
-        </w:rPr>
-        <w:t>longUrl</w:t>
-      </w:r>
-      <w:proofErr w:type="spellEnd"/>
-      <w:r>
-        <w:rPr>
-          <w:rFonts w:ascii="Garamond" w:hAnsi="Garamond" w:cs="Times New Roman"/>
-          <w:sz w:val="28"/>
-          <w:szCs w:val="28"/>
-        </w:rPr>
         <w:t>”</w:t>
       </w:r>
       <w:r>
@@ -6072,58 +6708,31 @@
           <w:sz w:val="28"/>
           <w:szCs w:val="28"/>
         </w:rPr>
-        <w:t>)</w:t>
-      </w:r>
-      <w:r>
-        <w:rPr>
-          <w:rFonts w:ascii="Garamond" w:hAnsi="Garamond" w:cs="Times New Roman"/>
-          <w:sz w:val="28"/>
-          <w:szCs w:val="28"/>
-        </w:rPr>
-        <w:t xml:space="preserve"> e che viene generato dal sistema o scelto dall’utente.</w:t>
-      </w:r>
-    </w:p>
-    <w:p>
-      <w:pPr>
-        <w:rPr>
-          <w:rFonts w:ascii="Garamond" w:hAnsi="Garamond" w:cs="Times New Roman"/>
-          <w:sz w:val="28"/>
-          <w:szCs w:val="28"/>
-        </w:rPr>
-      </w:pPr>
-      <w:r>
-        <w:rPr>
-          <w:rFonts w:ascii="Garamond" w:hAnsi="Garamond" w:cs="Times New Roman"/>
-          <w:sz w:val="28"/>
-          <w:szCs w:val="28"/>
-        </w:rPr>
-        <w:t>Il campo “</w:t>
-      </w:r>
-      <w:proofErr w:type="spellStart"/>
-      <w:r>
-        <w:rPr>
-          <w:rFonts w:ascii="Garamond" w:hAnsi="Garamond" w:cs="Times New Roman"/>
-          <w:sz w:val="28"/>
-          <w:szCs w:val="28"/>
-        </w:rPr>
-        <w:t>isCustom</w:t>
-      </w:r>
-      <w:proofErr w:type="spellEnd"/>
-      <w:r>
-        <w:rPr>
-          <w:rFonts w:ascii="Garamond" w:hAnsi="Garamond" w:cs="Times New Roman"/>
-          <w:sz w:val="28"/>
-          <w:szCs w:val="28"/>
-        </w:rPr>
-        <w:t xml:space="preserve">” </w:t>
-      </w:r>
-      <w:r>
-        <w:rPr>
-          <w:rFonts w:ascii="Garamond" w:hAnsi="Garamond" w:cs="Times New Roman"/>
-          <w:sz w:val="28"/>
-          <w:szCs w:val="28"/>
-        </w:rPr>
-        <w:t>determina se lo short URL è stato scelto dall’utente o meno</w:t>
+        <w:t xml:space="preserve"> include il numero dei </w:t>
+      </w:r>
+      <w:r>
+        <w:rPr>
+          <w:rFonts w:ascii="Garamond" w:hAnsi="Garamond" w:cs="Times New Roman"/>
+          <w:sz w:val="28"/>
+          <w:szCs w:val="28"/>
+        </w:rPr>
+        <w:t xml:space="preserve">effettuati sullo short URL dagli utenti </w:t>
+      </w:r>
+      <w:r>
+        <w:rPr>
+          <w:rFonts w:ascii="Garamond" w:hAnsi="Garamond" w:cs="Times New Roman"/>
+          <w:sz w:val="28"/>
+          <w:szCs w:val="28"/>
+        </w:rPr>
+        <w:t>aventi un indirizzo IP associato  ad</w:t>
+      </w:r>
+      <w:r>
+        <w:rPr>
+          <w:rFonts w:ascii="Garamond" w:hAnsi="Garamond" w:cs="Times New Roman"/>
+          <w:sz w:val="28"/>
+          <w:szCs w:val="28"/>
+        </w:rPr>
+        <w:t xml:space="preserve"> una certa nazione</w:t>
       </w:r>
       <w:r>
         <w:rPr>
@@ -6137,385 +6746,58 @@
     <w:p>
       <w:pPr>
         <w:rPr>
-          <w:rFonts w:ascii="Garamond" w:hAnsi="Garamond" w:cs="Times New Roman"/>
-          <w:sz w:val="28"/>
-          <w:szCs w:val="28"/>
-        </w:rPr>
-      </w:pPr>
-      <w:r>
-        <w:rPr>
-          <w:rFonts w:ascii="Garamond" w:hAnsi="Garamond" w:cs="Times New Roman"/>
-          <w:sz w:val="28"/>
-          <w:szCs w:val="28"/>
-        </w:rPr>
-        <w:t>Il campo “</w:t>
-      </w:r>
-      <w:proofErr w:type="spellStart"/>
-      <w:r>
-        <w:rPr>
-          <w:rFonts w:ascii="Garamond" w:hAnsi="Garamond" w:cs="Times New Roman"/>
-          <w:sz w:val="28"/>
-          <w:szCs w:val="28"/>
-        </w:rPr>
-        <w:t>createOn</w:t>
-      </w:r>
-      <w:proofErr w:type="spellEnd"/>
-      <w:r>
-        <w:rPr>
-          <w:rFonts w:ascii="Garamond" w:hAnsi="Garamond" w:cs="Times New Roman"/>
-          <w:sz w:val="28"/>
-          <w:szCs w:val="28"/>
-        </w:rPr>
-        <w:t xml:space="preserve">” rappresenta la data di creazione dello short </w:t>
-      </w:r>
-      <w:r>
-        <w:rPr>
-          <w:rFonts w:ascii="Garamond" w:hAnsi="Garamond"/>
-          <w:sz w:val="28"/>
-        </w:rPr>
-        <w:t>URL</w:t>
-      </w:r>
-      <w:r>
-        <w:rPr>
-          <w:rFonts w:ascii="Garamond" w:hAnsi="Garamond" w:cs="Times New Roman"/>
-          <w:sz w:val="28"/>
-          <w:szCs w:val="28"/>
-        </w:rPr>
-        <w:t>.</w:t>
-      </w:r>
-    </w:p>
-    <w:p>
-      <w:pPr>
-        <w:rPr>
-          <w:rFonts w:ascii="Garamond" w:hAnsi="Garamond" w:cs="Times New Roman"/>
-          <w:sz w:val="28"/>
-          <w:szCs w:val="28"/>
-        </w:rPr>
-      </w:pPr>
-      <w:r>
-        <w:rPr>
-          <w:rFonts w:ascii="Garamond" w:hAnsi="Garamond" w:cs="Times New Roman"/>
-          <w:sz w:val="28"/>
-          <w:szCs w:val="28"/>
-        </w:rPr>
-        <w:t>Il campo “</w:t>
-      </w:r>
-      <w:proofErr w:type="spellStart"/>
-      <w:r>
-        <w:rPr>
-          <w:rFonts w:ascii="Garamond" w:hAnsi="Garamond" w:cs="Times New Roman"/>
-          <w:sz w:val="28"/>
-          <w:szCs w:val="28"/>
-        </w:rPr>
-        <w:t>totalClicks</w:t>
-      </w:r>
-      <w:proofErr w:type="spellEnd"/>
-      <w:r>
-        <w:rPr>
-          <w:rFonts w:ascii="Garamond" w:hAnsi="Garamond" w:cs="Times New Roman"/>
-          <w:sz w:val="28"/>
-          <w:szCs w:val="28"/>
-        </w:rPr>
-        <w:t xml:space="preserve">” rappresenta </w:t>
-      </w:r>
-      <w:r>
-        <w:rPr>
-          <w:rFonts w:ascii="Garamond" w:hAnsi="Garamond" w:cs="Times New Roman"/>
-          <w:sz w:val="28"/>
-          <w:szCs w:val="28"/>
-        </w:rPr>
-        <w:t>il numero dei click totali ricevuti da</w:t>
-      </w:r>
-      <w:r>
-        <w:rPr>
-          <w:rFonts w:ascii="Garamond" w:hAnsi="Garamond" w:cs="Times New Roman"/>
-          <w:sz w:val="28"/>
-          <w:szCs w:val="28"/>
-        </w:rPr>
-        <w:t xml:space="preserve">llo short </w:t>
-      </w:r>
-      <w:r>
-        <w:rPr>
-          <w:rFonts w:ascii="Garamond" w:hAnsi="Garamond"/>
-          <w:sz w:val="28"/>
-        </w:rPr>
-        <w:t>URL</w:t>
-      </w:r>
-      <w:r>
-        <w:rPr>
-          <w:rFonts w:ascii="Garamond" w:hAnsi="Garamond" w:cs="Times New Roman"/>
-          <w:sz w:val="28"/>
-          <w:szCs w:val="28"/>
-        </w:rPr>
-        <w:t>.</w:t>
-      </w:r>
-    </w:p>
-    <w:p>
-      <w:pPr>
-        <w:rPr>
-          <w:rFonts w:ascii="Garamond" w:hAnsi="Garamond" w:cs="Times New Roman"/>
-          <w:sz w:val="28"/>
-          <w:szCs w:val="28"/>
-        </w:rPr>
-      </w:pPr>
-      <w:r>
-        <w:rPr>
-          <w:rFonts w:ascii="Garamond" w:hAnsi="Garamond" w:cs="Times New Roman"/>
-          <w:sz w:val="28"/>
-          <w:szCs w:val="28"/>
-        </w:rPr>
-        <w:t xml:space="preserve">Il </w:t>
-      </w:r>
-      <w:r>
-        <w:rPr>
-          <w:rFonts w:ascii="Garamond" w:hAnsi="Garamond" w:cs="Times New Roman"/>
-          <w:sz w:val="28"/>
-          <w:szCs w:val="28"/>
-        </w:rPr>
-        <w:t>documento</w:t>
-      </w:r>
-      <w:r>
-        <w:rPr>
-          <w:rFonts w:ascii="Garamond" w:hAnsi="Garamond" w:cs="Times New Roman"/>
-          <w:sz w:val="28"/>
-          <w:szCs w:val="28"/>
-        </w:rPr>
-        <w:t xml:space="preserve"> </w:t>
-      </w:r>
-      <w:r>
-        <w:rPr>
-          <w:rFonts w:ascii="Garamond" w:hAnsi="Garamond" w:cs="Times New Roman"/>
-          <w:sz w:val="28"/>
-          <w:szCs w:val="28"/>
-        </w:rPr>
-        <w:t>“</w:t>
-      </w:r>
-      <w:r>
-        <w:rPr>
-          <w:rFonts w:ascii="Garamond" w:hAnsi="Garamond" w:cs="Times New Roman"/>
-          <w:sz w:val="28"/>
-          <w:szCs w:val="28"/>
-        </w:rPr>
-        <w:t>browser</w:t>
-      </w:r>
-      <w:r>
-        <w:rPr>
-          <w:rFonts w:ascii="Garamond" w:hAnsi="Garamond" w:cs="Times New Roman"/>
-          <w:sz w:val="28"/>
-          <w:szCs w:val="28"/>
-        </w:rPr>
-        <w:t>”</w:t>
-      </w:r>
-      <w:r>
-        <w:rPr>
-          <w:rFonts w:ascii="Garamond" w:hAnsi="Garamond" w:cs="Times New Roman"/>
-          <w:sz w:val="28"/>
-          <w:szCs w:val="28"/>
-        </w:rPr>
-        <w:t xml:space="preserve"> include il numero dei </w:t>
-      </w:r>
-      <w:r>
-        <w:rPr>
-          <w:rFonts w:ascii="Garamond" w:hAnsi="Garamond" w:cs="Times New Roman"/>
-          <w:sz w:val="28"/>
-          <w:szCs w:val="28"/>
-        </w:rPr>
-        <w:t xml:space="preserve">click </w:t>
-      </w:r>
-      <w:r>
-        <w:rPr>
-          <w:rFonts w:ascii="Garamond" w:hAnsi="Garamond" w:cs="Times New Roman"/>
-          <w:sz w:val="28"/>
-          <w:szCs w:val="28"/>
-        </w:rPr>
-        <w:t xml:space="preserve">effettuati sullo short URL dagli </w:t>
-      </w:r>
-      <w:r>
-        <w:rPr>
-          <w:rFonts w:ascii="Garamond" w:hAnsi="Garamond" w:cs="Times New Roman"/>
-          <w:sz w:val="28"/>
-          <w:szCs w:val="28"/>
-        </w:rPr>
-        <w:t xml:space="preserve">utenti che utilizzano un determinato Web </w:t>
-      </w:r>
-      <w:r>
-        <w:rPr>
-          <w:rFonts w:ascii="Garamond" w:hAnsi="Garamond" w:cs="Times New Roman"/>
-          <w:sz w:val="28"/>
-          <w:szCs w:val="28"/>
-        </w:rPr>
-        <w:t>browser</w:t>
-      </w:r>
-      <w:r>
-        <w:rPr>
-          <w:rFonts w:ascii="Garamond" w:hAnsi="Garamond" w:cs="Times New Roman"/>
-          <w:sz w:val="28"/>
-          <w:szCs w:val="28"/>
-        </w:rPr>
-        <w:t>.</w:t>
-      </w:r>
-    </w:p>
-    <w:p>
-      <w:pPr>
-        <w:rPr>
-          <w:rFonts w:ascii="Garamond" w:hAnsi="Garamond" w:cs="Times New Roman"/>
-          <w:sz w:val="28"/>
-          <w:szCs w:val="28"/>
-        </w:rPr>
-      </w:pPr>
-      <w:r>
-        <w:rPr>
-          <w:rFonts w:ascii="Garamond" w:hAnsi="Garamond" w:cs="Times New Roman"/>
-          <w:sz w:val="28"/>
-          <w:szCs w:val="28"/>
-        </w:rPr>
-        <w:t xml:space="preserve">Il documento </w:t>
-      </w:r>
-      <w:r>
-        <w:rPr>
-          <w:rFonts w:ascii="Garamond" w:hAnsi="Garamond" w:cs="Times New Roman"/>
-          <w:sz w:val="28"/>
-          <w:szCs w:val="28"/>
-        </w:rPr>
-        <w:t>“</w:t>
-      </w:r>
-      <w:r>
-        <w:rPr>
-          <w:rFonts w:ascii="Garamond" w:hAnsi="Garamond" w:cs="Times New Roman"/>
-          <w:sz w:val="28"/>
-          <w:szCs w:val="28"/>
-        </w:rPr>
-        <w:t>OS</w:t>
-      </w:r>
-      <w:r>
-        <w:rPr>
-          <w:rFonts w:ascii="Garamond" w:hAnsi="Garamond" w:cs="Times New Roman"/>
-          <w:sz w:val="28"/>
-          <w:szCs w:val="28"/>
-        </w:rPr>
-        <w:t>”</w:t>
-      </w:r>
-      <w:r>
-        <w:rPr>
-          <w:rFonts w:ascii="Garamond" w:hAnsi="Garamond" w:cs="Times New Roman"/>
-          <w:sz w:val="28"/>
-          <w:szCs w:val="28"/>
-        </w:rPr>
-        <w:t xml:space="preserve"> include il numero dei cli</w:t>
-      </w:r>
-      <w:r>
-        <w:rPr>
-          <w:rFonts w:ascii="Garamond" w:hAnsi="Garamond" w:cs="Times New Roman"/>
-          <w:sz w:val="28"/>
-          <w:szCs w:val="28"/>
-        </w:rPr>
-        <w:t xml:space="preserve">ck effettuati sullo short URL dagli </w:t>
-      </w:r>
-      <w:r>
-        <w:rPr>
-          <w:rFonts w:ascii="Garamond" w:hAnsi="Garamond" w:cs="Times New Roman"/>
-          <w:sz w:val="28"/>
-          <w:szCs w:val="28"/>
-        </w:rPr>
-        <w:t>utenti che utilizza</w:t>
-      </w:r>
-      <w:r>
-        <w:rPr>
-          <w:rFonts w:ascii="Garamond" w:hAnsi="Garamond" w:cs="Times New Roman"/>
-          <w:sz w:val="28"/>
-          <w:szCs w:val="28"/>
-        </w:rPr>
-        <w:t>no</w:t>
-      </w:r>
-      <w:r>
-        <w:rPr>
-          <w:rFonts w:ascii="Garamond" w:hAnsi="Garamond" w:cs="Times New Roman"/>
-          <w:sz w:val="28"/>
-          <w:szCs w:val="28"/>
-        </w:rPr>
-        <w:t xml:space="preserve"> un determinato </w:t>
-      </w:r>
-      <w:r>
-        <w:rPr>
-          <w:rFonts w:ascii="Garamond" w:hAnsi="Garamond" w:cs="Times New Roman"/>
-          <w:sz w:val="28"/>
-          <w:szCs w:val="28"/>
-        </w:rPr>
-        <w:t>Sistema Operativo</w:t>
-      </w:r>
-    </w:p>
-    <w:p>
-      <w:pPr>
-        <w:rPr>
-          <w:rFonts w:ascii="Garamond" w:hAnsi="Garamond" w:cs="Times New Roman"/>
-          <w:sz w:val="28"/>
-          <w:szCs w:val="28"/>
-        </w:rPr>
-      </w:pPr>
-      <w:r>
-        <w:rPr>
-          <w:rFonts w:ascii="Garamond" w:hAnsi="Garamond" w:cs="Times New Roman"/>
-          <w:sz w:val="28"/>
-          <w:szCs w:val="28"/>
-        </w:rPr>
-        <w:t xml:space="preserve">Il documento </w:t>
-      </w:r>
-      <w:r>
-        <w:rPr>
-          <w:rFonts w:ascii="Garamond" w:hAnsi="Garamond" w:cs="Times New Roman"/>
-          <w:sz w:val="28"/>
-          <w:szCs w:val="28"/>
-        </w:rPr>
-        <w:t>“</w:t>
-      </w:r>
-      <w:r>
-        <w:rPr>
-          <w:rFonts w:ascii="Garamond" w:hAnsi="Garamond" w:cs="Times New Roman"/>
-          <w:sz w:val="28"/>
-          <w:szCs w:val="28"/>
-        </w:rPr>
-        <w:t>Country</w:t>
-      </w:r>
-      <w:r>
-        <w:rPr>
-          <w:rFonts w:ascii="Garamond" w:hAnsi="Garamond" w:cs="Times New Roman"/>
-          <w:sz w:val="28"/>
-          <w:szCs w:val="28"/>
-        </w:rPr>
-        <w:t>”</w:t>
-      </w:r>
-      <w:r>
-        <w:rPr>
-          <w:rFonts w:ascii="Garamond" w:hAnsi="Garamond" w:cs="Times New Roman"/>
-          <w:sz w:val="28"/>
-          <w:szCs w:val="28"/>
-        </w:rPr>
-        <w:t xml:space="preserve"> include il numero dei </w:t>
-      </w:r>
-      <w:r>
-        <w:rPr>
-          <w:rFonts w:ascii="Garamond" w:hAnsi="Garamond" w:cs="Times New Roman"/>
-          <w:sz w:val="28"/>
-          <w:szCs w:val="28"/>
-        </w:rPr>
-        <w:t>effettuati sullo short URL dagli utenti</w:t>
-      </w:r>
-      <w:r>
-        <w:rPr>
-          <w:rFonts w:ascii="Garamond" w:hAnsi="Garamond" w:cs="Times New Roman"/>
-          <w:sz w:val="28"/>
-          <w:szCs w:val="28"/>
-        </w:rPr>
-        <w:t xml:space="preserve"> residenti in una certa nazione</w:t>
-      </w:r>
-      <w:r>
-        <w:rPr>
-          <w:rFonts w:ascii="Garamond" w:hAnsi="Garamond" w:cs="Times New Roman"/>
-          <w:sz w:val="28"/>
-          <w:szCs w:val="28"/>
-        </w:rPr>
-        <w:t>.</w:t>
-      </w:r>
+          <w:rFonts w:ascii="Garamond" w:hAnsi="Garamond"/>
+        </w:rPr>
+      </w:pPr>
+    </w:p>
+    <w:p>
+      <w:pPr>
+        <w:rPr>
+          <w:rFonts w:ascii="Garamond" w:hAnsi="Garamond"/>
+        </w:rPr>
+      </w:pPr>
+    </w:p>
+    <w:p>
+      <w:pPr>
+        <w:rPr>
+          <w:rFonts w:ascii="Garamond" w:hAnsi="Garamond"/>
+        </w:rPr>
+      </w:pPr>
+    </w:p>
+    <w:p>
+      <w:pPr>
+        <w:rPr>
+          <w:rFonts w:ascii="Garamond" w:hAnsi="Garamond"/>
+        </w:rPr>
+      </w:pPr>
+    </w:p>
+    <w:p>
+      <w:pPr>
+        <w:rPr>
+          <w:rFonts w:ascii="Garamond" w:hAnsi="Garamond"/>
+        </w:rPr>
+      </w:pPr>
+    </w:p>
+    <w:p>
+      <w:pPr>
+        <w:rPr>
+          <w:rFonts w:ascii="Garamond" w:hAnsi="Garamond"/>
+        </w:rPr>
+      </w:pPr>
+    </w:p>
+    <w:p>
+      <w:pPr>
+        <w:rPr>
+          <w:rFonts w:ascii="Garamond" w:hAnsi="Garamond"/>
+        </w:rPr>
+      </w:pPr>
+    </w:p>
+    <w:p>
+      <w:pPr>
+        <w:rPr>
+          <w:rFonts w:ascii="Garamond" w:hAnsi="Garamond"/>
+        </w:rPr>
+      </w:pPr>
     </w:p>
     <w:p>
       <w:pPr>
@@ -6547,6 +6829,7 @@
           <w:rFonts w:ascii="Garamond" w:hAnsi="Garamond"/>
           <w:b/>
         </w:rPr>
+        <w:lastRenderedPageBreak/>
         <w:t xml:space="preserve">5. </w:t>
       </w:r>
       <w:r>
@@ -6722,7 +7005,6 @@
           <w:sz w:val="28"/>
           <w:szCs w:val="28"/>
         </w:rPr>
-        <w:lastRenderedPageBreak/>
         <w:t>MongoDB</w:t>
       </w:r>
       <w:proofErr w:type="spellEnd"/>
@@ -7259,7 +7541,6 @@
           <w:b/>
           <w:sz w:val="28"/>
         </w:rPr>
-        <w:lastRenderedPageBreak/>
         <w:t>DB-</w:t>
       </w:r>
       <w:proofErr w:type="spellStart"/>
@@ -11857,7 +12138,7 @@
 </file>
 
 <file path=customXml/itemProps1.xml><?xml version="1.0" encoding="utf-8"?>
-<ds:datastoreItem xmlns:ds="http://schemas.openxmlformats.org/officeDocument/2006/customXml" ds:itemID="{E599B188-E98A-4428-86E7-ED457D5D89E1}">
+<ds:datastoreItem xmlns:ds="http://schemas.openxmlformats.org/officeDocument/2006/customXml" ds:itemID="{D2AE5CD4-5180-4BC0-B385-2461627AD75E}">
   <ds:schemaRefs>
     <ds:schemaRef ds:uri="http://schemas.openxmlformats.org/officeDocument/2006/bibliography"/>
   </ds:schemaRefs>

</xml_diff>

<commit_message>
Aggiunta sezione per i casi di Test
</commit_message>
<xml_diff>
--- a/Lilliurl - Documentazione.docx
+++ b/Lilliurl - Documentazione.docx
@@ -158,7 +158,7 @@
           <w:sz w:val="48"/>
           <w:szCs w:val="44"/>
         </w:rPr>
-        <w:t>Documentazione del progetto</w:t>
+        <w:t>Documentazione</w:t>
       </w:r>
     </w:p>
     <w:p>
@@ -210,68 +210,85 @@
           <w:sz w:val="36"/>
           <w:szCs w:val="40"/>
         </w:rPr>
-        <w:t>Gruppo N.14:</w:t>
-      </w:r>
-    </w:p>
-    <w:p>
-      <w:pPr>
-        <w:jc w:val="center"/>
+        <w:t>Gruppo N</w:t>
+      </w:r>
+      <w:r>
         <w:rPr>
           <w:rFonts w:ascii="Garamond" w:hAnsi="Garamond" w:cs="Arial"/>
           <w:sz w:val="36"/>
           <w:szCs w:val="40"/>
-        </w:rPr>
-      </w:pPr>
-      <w:proofErr w:type="spellStart"/>
+          <w:vertAlign w:val="superscript"/>
+        </w:rPr>
+        <w:t>o</w:t>
+      </w:r>
       <w:r>
         <w:rPr>
           <w:rFonts w:ascii="Garamond" w:hAnsi="Garamond" w:cs="Arial"/>
           <w:sz w:val="36"/>
           <w:szCs w:val="40"/>
         </w:rPr>
-        <w:t>Arvizzigno</w:t>
-      </w:r>
-      <w:proofErr w:type="spellEnd"/>
-      <w:r>
+        <w:t>14:</w:t>
+      </w:r>
+    </w:p>
+    <w:p>
+      <w:pPr>
+        <w:jc w:val="center"/>
         <w:rPr>
           <w:rFonts w:ascii="Garamond" w:hAnsi="Garamond" w:cs="Arial"/>
           <w:sz w:val="36"/>
           <w:szCs w:val="40"/>
         </w:rPr>
-        <w:t xml:space="preserve"> Valerio</w:t>
-      </w:r>
-    </w:p>
-    <w:p>
-      <w:pPr>
-        <w:jc w:val="center"/>
+      </w:pPr>
+      <w:proofErr w:type="spellStart"/>
+      <w:r>
         <w:rPr>
           <w:rFonts w:ascii="Garamond" w:hAnsi="Garamond" w:cs="Arial"/>
           <w:sz w:val="36"/>
           <w:szCs w:val="40"/>
         </w:rPr>
-      </w:pPr>
+        <w:t>Arvizzigno</w:t>
+      </w:r>
+      <w:proofErr w:type="spellEnd"/>
       <w:r>
         <w:rPr>
           <w:rFonts w:ascii="Garamond" w:hAnsi="Garamond" w:cs="Arial"/>
           <w:sz w:val="36"/>
           <w:szCs w:val="40"/>
         </w:rPr>
-        <w:t>Russo</w:t>
-      </w:r>
-      <w:r>
+        <w:t xml:space="preserve"> Valerio</w:t>
+      </w:r>
+    </w:p>
+    <w:p>
+      <w:pPr>
+        <w:jc w:val="center"/>
         <w:rPr>
           <w:rFonts w:ascii="Garamond" w:hAnsi="Garamond" w:cs="Arial"/>
           <w:sz w:val="36"/>
           <w:szCs w:val="40"/>
         </w:rPr>
-        <w:t xml:space="preserve"> Mirko</w:t>
-      </w:r>
+      </w:pPr>
       <w:r>
         <w:rPr>
           <w:rFonts w:ascii="Garamond" w:hAnsi="Garamond" w:cs="Arial"/>
           <w:sz w:val="36"/>
           <w:szCs w:val="40"/>
         </w:rPr>
+        <w:t>Russo</w:t>
+      </w:r>
+      <w:r>
+        <w:rPr>
+          <w:rFonts w:ascii="Garamond" w:hAnsi="Garamond" w:cs="Arial"/>
+          <w:sz w:val="36"/>
+          <w:szCs w:val="40"/>
+        </w:rPr>
+        <w:t xml:space="preserve"> Mirko</w:t>
+      </w:r>
+      <w:r>
+        <w:rPr>
+          <w:rFonts w:ascii="Garamond" w:hAnsi="Garamond" w:cs="Arial"/>
+          <w:sz w:val="36"/>
+          <w:szCs w:val="40"/>
+        </w:rPr>
         <w:t xml:space="preserve"> 609392 ITPS russomirko28@gmail.com</w:t>
       </w:r>
     </w:p>
@@ -319,18 +336,18 @@
       <w:pPr>
         <w:rPr>
           <w:rFonts w:ascii="Garamond" w:hAnsi="Garamond"/>
-          <w:sz w:val="36"/>
+          <w:sz w:val="48"/>
         </w:rPr>
       </w:pPr>
     </w:p>
     <w:sdt>
       <w:sdtPr>
         <w:rPr>
-          <w:rFonts w:asciiTheme="minorHAnsi" w:eastAsia="MS Mincho" w:hAnsiTheme="minorHAnsi" w:cstheme="minorBidi"/>
+          <w:rFonts w:ascii="Garamond" w:eastAsia="MS Mincho" w:hAnsi="Garamond" w:cstheme="minorBidi"/>
           <w:b w:val="0"/>
           <w:bCs w:val="0"/>
           <w:color w:val="auto"/>
-          <w:sz w:val="44"/>
+          <w:sz w:val="56"/>
           <w:szCs w:val="22"/>
           <w:lang w:eastAsia="en-US"/>
         </w:rPr>
@@ -342,7 +359,7 @@
       </w:sdtPr>
       <w:sdtEndPr>
         <w:rPr>
-          <w:sz w:val="22"/>
+          <w:sz w:val="32"/>
         </w:rPr>
       </w:sdtEndPr>
       <w:sdtContent>
@@ -351,12 +368,14 @@
             <w:pStyle w:val="Titolosommario"/>
             <w:jc w:val="center"/>
             <w:rPr>
-              <w:sz w:val="44"/>
+              <w:rFonts w:ascii="Garamond" w:hAnsi="Garamond"/>
+              <w:sz w:val="56"/>
             </w:rPr>
           </w:pPr>
           <w:r>
             <w:rPr>
-              <w:sz w:val="44"/>
+              <w:rFonts w:ascii="Garamond" w:hAnsi="Garamond"/>
+              <w:sz w:val="56"/>
             </w:rPr>
             <w:t>Sommario</w:t>
           </w:r>
@@ -368,93 +387,103 @@
               <w:tab w:val="right" w:leader="dot" w:pos="9628"/>
             </w:tabs>
             <w:rPr>
-              <w:rFonts w:eastAsiaTheme="minorEastAsia"/>
+              <w:rFonts w:ascii="Garamond" w:eastAsiaTheme="minorEastAsia" w:hAnsi="Garamond"/>
               <w:noProof/>
-              <w:sz w:val="36"/>
+              <w:sz w:val="32"/>
               <w:lang w:eastAsia="it-IT"/>
             </w:rPr>
           </w:pPr>
           <w:r>
             <w:rPr>
-              <w:sz w:val="36"/>
+              <w:rFonts w:ascii="Garamond" w:hAnsi="Garamond"/>
+              <w:sz w:val="48"/>
             </w:rPr>
             <w:fldChar w:fldCharType="begin"/>
           </w:r>
           <w:r>
             <w:rPr>
-              <w:sz w:val="36"/>
+              <w:rFonts w:ascii="Garamond" w:hAnsi="Garamond"/>
+              <w:sz w:val="48"/>
             </w:rPr>
             <w:instrText xml:space="preserve"> TOC \o "1-3" \h \z \u </w:instrText>
           </w:r>
           <w:r>
             <w:rPr>
-              <w:sz w:val="36"/>
+              <w:rFonts w:ascii="Garamond" w:hAnsi="Garamond"/>
+              <w:sz w:val="48"/>
             </w:rPr>
             <w:fldChar w:fldCharType="separate"/>
           </w:r>
-          <w:hyperlink w:anchor="_Toc434331810" w:history="1">
+          <w:hyperlink w:anchor="_Toc434833983" w:history="1">
             <w:r>
               <w:rPr>
                 <w:rStyle w:val="Collegamentoipertestuale"/>
                 <w:rFonts w:ascii="Garamond" w:hAnsi="Garamond"/>
                 <w:b/>
                 <w:noProof/>
-                <w:sz w:val="36"/>
+                <w:sz w:val="32"/>
               </w:rPr>
               <w:t>1. Storia e motivazione del contesto</w:t>
             </w:r>
             <w:r>
               <w:rPr>
+                <w:rFonts w:ascii="Garamond" w:hAnsi="Garamond"/>
                 <w:noProof/>
                 <w:webHidden/>
-                <w:sz w:val="36"/>
+                <w:sz w:val="32"/>
               </w:rPr>
               <w:tab/>
             </w:r>
             <w:r>
               <w:rPr>
+                <w:rFonts w:ascii="Garamond" w:hAnsi="Garamond"/>
                 <w:noProof/>
                 <w:webHidden/>
-                <w:sz w:val="36"/>
+                <w:sz w:val="32"/>
               </w:rPr>
               <w:fldChar w:fldCharType="begin"/>
             </w:r>
             <w:r>
               <w:rPr>
+                <w:rFonts w:ascii="Garamond" w:hAnsi="Garamond"/>
                 <w:noProof/>
                 <w:webHidden/>
-                <w:sz w:val="36"/>
-              </w:rPr>
-              <w:instrText xml:space="preserve"> PAGEREF _Toc434331810 \h </w:instrText>
-            </w:r>
-            <w:r>
-              <w:rPr>
+                <w:sz w:val="32"/>
+              </w:rPr>
+              <w:instrText xml:space="preserve"> PAGEREF _Toc434833983 \h </w:instrText>
+            </w:r>
+            <w:r>
+              <w:rPr>
+                <w:rFonts w:ascii="Garamond" w:hAnsi="Garamond"/>
                 <w:noProof/>
                 <w:webHidden/>
-                <w:sz w:val="36"/>
-              </w:rPr>
-            </w:r>
-            <w:r>
-              <w:rPr>
+                <w:sz w:val="32"/>
+              </w:rPr>
+            </w:r>
+            <w:r>
+              <w:rPr>
+                <w:rFonts w:ascii="Garamond" w:hAnsi="Garamond"/>
                 <w:noProof/>
                 <w:webHidden/>
-                <w:sz w:val="36"/>
+                <w:sz w:val="32"/>
               </w:rPr>
               <w:fldChar w:fldCharType="separate"/>
             </w:r>
             <w:r>
               <w:rPr>
+                <w:rFonts w:ascii="Garamond" w:hAnsi="Garamond"/>
                 <w:noProof/>
                 <w:webHidden/>
-                <w:sz w:val="36"/>
+                <w:sz w:val="32"/>
               </w:rPr>
               <w:t>3</w:t>
             </w:r>
             <w:r>
               <w:rPr>
+                <w:rFonts w:ascii="Garamond" w:hAnsi="Garamond"/>
                 <w:noProof/>
                 <w:webHidden/>
-                <w:sz w:val="36"/>
+                <w:sz w:val="32"/>
               </w:rPr>
               <w:fldChar w:fldCharType="end"/>
             </w:r>
@@ -467,75 +496,82 @@
               <w:tab w:val="right" w:leader="dot" w:pos="9628"/>
             </w:tabs>
             <w:rPr>
-              <w:rFonts w:eastAsiaTheme="minorEastAsia"/>
+              <w:rFonts w:ascii="Garamond" w:eastAsiaTheme="minorEastAsia" w:hAnsi="Garamond"/>
               <w:noProof/>
-              <w:sz w:val="36"/>
+              <w:sz w:val="32"/>
               <w:lang w:eastAsia="it-IT"/>
             </w:rPr>
           </w:pPr>
-          <w:hyperlink w:anchor="_Toc434331811" w:history="1">
+          <w:hyperlink w:anchor="_Toc434833984" w:history="1">
             <w:r>
               <w:rPr>
                 <w:rStyle w:val="Collegamentoipertestuale"/>
                 <w:rFonts w:ascii="Garamond" w:hAnsi="Garamond"/>
                 <w:b/>
                 <w:noProof/>
-                <w:sz w:val="36"/>
+                <w:sz w:val="32"/>
               </w:rPr>
               <w:t>2. Analisi delle funzionalità</w:t>
             </w:r>
             <w:r>
               <w:rPr>
+                <w:rFonts w:ascii="Garamond" w:hAnsi="Garamond"/>
                 <w:noProof/>
                 <w:webHidden/>
-                <w:sz w:val="36"/>
+                <w:sz w:val="32"/>
               </w:rPr>
               <w:tab/>
             </w:r>
             <w:r>
               <w:rPr>
+                <w:rFonts w:ascii="Garamond" w:hAnsi="Garamond"/>
                 <w:noProof/>
                 <w:webHidden/>
-                <w:sz w:val="36"/>
+                <w:sz w:val="32"/>
               </w:rPr>
               <w:fldChar w:fldCharType="begin"/>
             </w:r>
             <w:r>
               <w:rPr>
+                <w:rFonts w:ascii="Garamond" w:hAnsi="Garamond"/>
                 <w:noProof/>
                 <w:webHidden/>
-                <w:sz w:val="36"/>
-              </w:rPr>
-              <w:instrText xml:space="preserve"> PAGEREF _Toc434331811 \h </w:instrText>
-            </w:r>
-            <w:r>
-              <w:rPr>
+                <w:sz w:val="32"/>
+              </w:rPr>
+              <w:instrText xml:space="preserve"> PAGEREF _Toc434833984 \h </w:instrText>
+            </w:r>
+            <w:r>
+              <w:rPr>
+                <w:rFonts w:ascii="Garamond" w:hAnsi="Garamond"/>
                 <w:noProof/>
                 <w:webHidden/>
-                <w:sz w:val="36"/>
-              </w:rPr>
-            </w:r>
-            <w:r>
-              <w:rPr>
+                <w:sz w:val="32"/>
+              </w:rPr>
+            </w:r>
+            <w:r>
+              <w:rPr>
+                <w:rFonts w:ascii="Garamond" w:hAnsi="Garamond"/>
                 <w:noProof/>
                 <w:webHidden/>
-                <w:sz w:val="36"/>
+                <w:sz w:val="32"/>
               </w:rPr>
               <w:fldChar w:fldCharType="separate"/>
             </w:r>
             <w:r>
               <w:rPr>
+                <w:rFonts w:ascii="Garamond" w:hAnsi="Garamond"/>
                 <w:noProof/>
                 <w:webHidden/>
-                <w:sz w:val="36"/>
+                <w:sz w:val="32"/>
               </w:rPr>
               <w:t>4</w:t>
             </w:r>
             <w:r>
               <w:rPr>
+                <w:rFonts w:ascii="Garamond" w:hAnsi="Garamond"/>
                 <w:noProof/>
                 <w:webHidden/>
-                <w:sz w:val="36"/>
+                <w:sz w:val="32"/>
               </w:rPr>
               <w:fldChar w:fldCharType="end"/>
             </w:r>
@@ -548,75 +584,82 @@
               <w:tab w:val="right" w:leader="dot" w:pos="9628"/>
             </w:tabs>
             <w:rPr>
-              <w:rFonts w:eastAsiaTheme="minorEastAsia"/>
+              <w:rFonts w:ascii="Garamond" w:eastAsiaTheme="minorEastAsia" w:hAnsi="Garamond"/>
               <w:noProof/>
-              <w:sz w:val="36"/>
+              <w:sz w:val="32"/>
               <w:lang w:eastAsia="it-IT"/>
             </w:rPr>
           </w:pPr>
-          <w:hyperlink w:anchor="_Toc434331812" w:history="1">
+          <w:hyperlink w:anchor="_Toc434833985" w:history="1">
             <w:r>
               <w:rPr>
                 <w:rStyle w:val="Collegamentoipertestuale"/>
                 <w:rFonts w:ascii="Garamond" w:hAnsi="Garamond"/>
                 <w:b/>
                 <w:noProof/>
-                <w:sz w:val="36"/>
+                <w:sz w:val="32"/>
               </w:rPr>
               <w:t>3. Analisi dei costi delle operazioni</w:t>
             </w:r>
             <w:r>
               <w:rPr>
+                <w:rFonts w:ascii="Garamond" w:hAnsi="Garamond"/>
                 <w:noProof/>
                 <w:webHidden/>
-                <w:sz w:val="36"/>
+                <w:sz w:val="32"/>
               </w:rPr>
               <w:tab/>
             </w:r>
             <w:r>
               <w:rPr>
+                <w:rFonts w:ascii="Garamond" w:hAnsi="Garamond"/>
                 <w:noProof/>
                 <w:webHidden/>
-                <w:sz w:val="36"/>
+                <w:sz w:val="32"/>
               </w:rPr>
               <w:fldChar w:fldCharType="begin"/>
             </w:r>
             <w:r>
               <w:rPr>
+                <w:rFonts w:ascii="Garamond" w:hAnsi="Garamond"/>
                 <w:noProof/>
                 <w:webHidden/>
-                <w:sz w:val="36"/>
-              </w:rPr>
-              <w:instrText xml:space="preserve"> PAGEREF _Toc434331812 \h </w:instrText>
-            </w:r>
-            <w:r>
-              <w:rPr>
+                <w:sz w:val="32"/>
+              </w:rPr>
+              <w:instrText xml:space="preserve"> PAGEREF _Toc434833985 \h </w:instrText>
+            </w:r>
+            <w:r>
+              <w:rPr>
+                <w:rFonts w:ascii="Garamond" w:hAnsi="Garamond"/>
                 <w:noProof/>
                 <w:webHidden/>
-                <w:sz w:val="36"/>
-              </w:rPr>
-            </w:r>
-            <w:r>
-              <w:rPr>
+                <w:sz w:val="32"/>
+              </w:rPr>
+            </w:r>
+            <w:r>
+              <w:rPr>
+                <w:rFonts w:ascii="Garamond" w:hAnsi="Garamond"/>
                 <w:noProof/>
                 <w:webHidden/>
-                <w:sz w:val="36"/>
+                <w:sz w:val="32"/>
               </w:rPr>
               <w:fldChar w:fldCharType="separate"/>
             </w:r>
             <w:r>
               <w:rPr>
+                <w:rFonts w:ascii="Garamond" w:hAnsi="Garamond"/>
                 <w:noProof/>
                 <w:webHidden/>
-                <w:sz w:val="36"/>
+                <w:sz w:val="32"/>
               </w:rPr>
               <w:t>7</w:t>
             </w:r>
             <w:r>
               <w:rPr>
+                <w:rFonts w:ascii="Garamond" w:hAnsi="Garamond"/>
                 <w:noProof/>
                 <w:webHidden/>
-                <w:sz w:val="36"/>
+                <w:sz w:val="32"/>
               </w:rPr>
               <w:fldChar w:fldCharType="end"/>
             </w:r>
@@ -629,75 +672,82 @@
               <w:tab w:val="right" w:leader="dot" w:pos="9628"/>
             </w:tabs>
             <w:rPr>
-              <w:rFonts w:eastAsiaTheme="minorEastAsia"/>
+              <w:rFonts w:ascii="Garamond" w:eastAsiaTheme="minorEastAsia" w:hAnsi="Garamond"/>
               <w:noProof/>
-              <w:sz w:val="36"/>
+              <w:sz w:val="32"/>
               <w:lang w:eastAsia="it-IT"/>
             </w:rPr>
           </w:pPr>
-          <w:hyperlink w:anchor="_Toc434331813" w:history="1">
+          <w:hyperlink w:anchor="_Toc434833986" w:history="1">
             <w:r>
               <w:rPr>
                 <w:rStyle w:val="Collegamentoipertestuale"/>
                 <w:rFonts w:ascii="Garamond" w:hAnsi="Garamond"/>
                 <w:b/>
                 <w:noProof/>
-                <w:sz w:val="36"/>
+                <w:sz w:val="32"/>
               </w:rPr>
               <w:t>4. Modello dei dati</w:t>
             </w:r>
             <w:r>
               <w:rPr>
+                <w:rFonts w:ascii="Garamond" w:hAnsi="Garamond"/>
                 <w:noProof/>
                 <w:webHidden/>
-                <w:sz w:val="36"/>
+                <w:sz w:val="32"/>
               </w:rPr>
               <w:tab/>
             </w:r>
             <w:r>
               <w:rPr>
+                <w:rFonts w:ascii="Garamond" w:hAnsi="Garamond"/>
                 <w:noProof/>
                 <w:webHidden/>
-                <w:sz w:val="36"/>
+                <w:sz w:val="32"/>
               </w:rPr>
               <w:fldChar w:fldCharType="begin"/>
             </w:r>
             <w:r>
               <w:rPr>
+                <w:rFonts w:ascii="Garamond" w:hAnsi="Garamond"/>
                 <w:noProof/>
                 <w:webHidden/>
-                <w:sz w:val="36"/>
-              </w:rPr>
-              <w:instrText xml:space="preserve"> PAGEREF _Toc434331813 \h </w:instrText>
-            </w:r>
-            <w:r>
-              <w:rPr>
+                <w:sz w:val="32"/>
+              </w:rPr>
+              <w:instrText xml:space="preserve"> PAGEREF _Toc434833986 \h </w:instrText>
+            </w:r>
+            <w:r>
+              <w:rPr>
+                <w:rFonts w:ascii="Garamond" w:hAnsi="Garamond"/>
                 <w:noProof/>
                 <w:webHidden/>
-                <w:sz w:val="36"/>
-              </w:rPr>
-            </w:r>
-            <w:r>
-              <w:rPr>
+                <w:sz w:val="32"/>
+              </w:rPr>
+            </w:r>
+            <w:r>
+              <w:rPr>
+                <w:rFonts w:ascii="Garamond" w:hAnsi="Garamond"/>
                 <w:noProof/>
                 <w:webHidden/>
-                <w:sz w:val="36"/>
+                <w:sz w:val="32"/>
               </w:rPr>
               <w:fldChar w:fldCharType="separate"/>
             </w:r>
             <w:r>
               <w:rPr>
+                <w:rFonts w:ascii="Garamond" w:hAnsi="Garamond"/>
                 <w:noProof/>
                 <w:webHidden/>
-                <w:sz w:val="36"/>
+                <w:sz w:val="32"/>
               </w:rPr>
               <w:t>8</w:t>
             </w:r>
             <w:r>
               <w:rPr>
+                <w:rFonts w:ascii="Garamond" w:hAnsi="Garamond"/>
                 <w:noProof/>
                 <w:webHidden/>
-                <w:sz w:val="36"/>
+                <w:sz w:val="32"/>
               </w:rPr>
               <w:fldChar w:fldCharType="end"/>
             </w:r>
@@ -710,86 +760,188 @@
               <w:tab w:val="right" w:leader="dot" w:pos="9628"/>
             </w:tabs>
             <w:rPr>
-              <w:rFonts w:eastAsiaTheme="minorEastAsia"/>
+              <w:rFonts w:ascii="Garamond" w:eastAsiaTheme="minorEastAsia" w:hAnsi="Garamond"/>
               <w:noProof/>
-              <w:sz w:val="36"/>
+              <w:sz w:val="32"/>
               <w:lang w:eastAsia="it-IT"/>
             </w:rPr>
           </w:pPr>
-          <w:hyperlink w:anchor="_Toc434331814" w:history="1">
+          <w:hyperlink w:anchor="_Toc434833987" w:history="1">
             <w:r>
               <w:rPr>
                 <w:rStyle w:val="Collegamentoipertestuale"/>
                 <w:rFonts w:ascii="Garamond" w:hAnsi="Garamond"/>
                 <w:b/>
                 <w:noProof/>
-                <w:sz w:val="36"/>
+                <w:sz w:val="32"/>
               </w:rPr>
               <w:t>5. Scelta del database NoSQL</w:t>
             </w:r>
             <w:r>
               <w:rPr>
+                <w:rFonts w:ascii="Garamond" w:hAnsi="Garamond"/>
                 <w:noProof/>
                 <w:webHidden/>
-                <w:sz w:val="36"/>
+                <w:sz w:val="32"/>
               </w:rPr>
               <w:tab/>
             </w:r>
             <w:r>
               <w:rPr>
+                <w:rFonts w:ascii="Garamond" w:hAnsi="Garamond"/>
                 <w:noProof/>
                 <w:webHidden/>
-                <w:sz w:val="36"/>
+                <w:sz w:val="32"/>
               </w:rPr>
               <w:fldChar w:fldCharType="begin"/>
             </w:r>
             <w:r>
               <w:rPr>
+                <w:rFonts w:ascii="Garamond" w:hAnsi="Garamond"/>
                 <w:noProof/>
                 <w:webHidden/>
-                <w:sz w:val="36"/>
-              </w:rPr>
-              <w:instrText xml:space="preserve"> PAGEREF _Toc434331814 \h </w:instrText>
-            </w:r>
-            <w:r>
-              <w:rPr>
+                <w:sz w:val="32"/>
+              </w:rPr>
+              <w:instrText xml:space="preserve"> PAGEREF _Toc434833987 \h </w:instrText>
+            </w:r>
+            <w:r>
+              <w:rPr>
+                <w:rFonts w:ascii="Garamond" w:hAnsi="Garamond"/>
                 <w:noProof/>
                 <w:webHidden/>
-                <w:sz w:val="36"/>
-              </w:rPr>
-            </w:r>
-            <w:r>
-              <w:rPr>
+                <w:sz w:val="32"/>
+              </w:rPr>
+            </w:r>
+            <w:r>
+              <w:rPr>
+                <w:rFonts w:ascii="Garamond" w:hAnsi="Garamond"/>
                 <w:noProof/>
                 <w:webHidden/>
-                <w:sz w:val="36"/>
+                <w:sz w:val="32"/>
               </w:rPr>
               <w:fldChar w:fldCharType="separate"/>
             </w:r>
             <w:r>
               <w:rPr>
+                <w:rFonts w:ascii="Garamond" w:hAnsi="Garamond"/>
                 <w:noProof/>
                 <w:webHidden/>
-                <w:sz w:val="36"/>
-              </w:rPr>
-              <w:t>9</w:t>
-            </w:r>
-            <w:r>
-              <w:rPr>
+                <w:sz w:val="32"/>
+              </w:rPr>
+              <w:t>10</w:t>
+            </w:r>
+            <w:r>
+              <w:rPr>
+                <w:rFonts w:ascii="Garamond" w:hAnsi="Garamond"/>
                 <w:noProof/>
                 <w:webHidden/>
-                <w:sz w:val="36"/>
+                <w:sz w:val="32"/>
               </w:rPr>
               <w:fldChar w:fldCharType="end"/>
             </w:r>
           </w:hyperlink>
         </w:p>
         <w:p>
+          <w:pPr>
+            <w:pStyle w:val="Sommario1"/>
+            <w:tabs>
+              <w:tab w:val="right" w:leader="dot" w:pos="9628"/>
+            </w:tabs>
+            <w:rPr>
+              <w:rFonts w:ascii="Garamond" w:eastAsiaTheme="minorEastAsia" w:hAnsi="Garamond"/>
+              <w:noProof/>
+              <w:sz w:val="32"/>
+              <w:lang w:eastAsia="it-IT"/>
+            </w:rPr>
+          </w:pPr>
+          <w:hyperlink w:anchor="_Toc434833988" w:history="1">
+            <w:r>
+              <w:rPr>
+                <w:rStyle w:val="Collegamentoipertestuale"/>
+                <w:rFonts w:ascii="Garamond" w:hAnsi="Garamond"/>
+                <w:b/>
+                <w:noProof/>
+                <w:sz w:val="32"/>
+              </w:rPr>
+              <w:t>6. Casi di test</w:t>
+            </w:r>
+            <w:r>
+              <w:rPr>
+                <w:rFonts w:ascii="Garamond" w:hAnsi="Garamond"/>
+                <w:noProof/>
+                <w:webHidden/>
+                <w:sz w:val="32"/>
+              </w:rPr>
+              <w:tab/>
+            </w:r>
+            <w:r>
+              <w:rPr>
+                <w:rFonts w:ascii="Garamond" w:hAnsi="Garamond"/>
+                <w:noProof/>
+                <w:webHidden/>
+                <w:sz w:val="32"/>
+              </w:rPr>
+              <w:fldChar w:fldCharType="begin"/>
+            </w:r>
+            <w:r>
+              <w:rPr>
+                <w:rFonts w:ascii="Garamond" w:hAnsi="Garamond"/>
+                <w:noProof/>
+                <w:webHidden/>
+                <w:sz w:val="32"/>
+              </w:rPr>
+              <w:instrText xml:space="preserve"> PAGEREF _Toc434833988 \h </w:instrText>
+            </w:r>
+            <w:r>
+              <w:rPr>
+                <w:rFonts w:ascii="Garamond" w:hAnsi="Garamond"/>
+                <w:noProof/>
+                <w:webHidden/>
+                <w:sz w:val="32"/>
+              </w:rPr>
+            </w:r>
+            <w:r>
+              <w:rPr>
+                <w:rFonts w:ascii="Garamond" w:hAnsi="Garamond"/>
+                <w:noProof/>
+                <w:webHidden/>
+                <w:sz w:val="32"/>
+              </w:rPr>
+              <w:fldChar w:fldCharType="separate"/>
+            </w:r>
+            <w:r>
+              <w:rPr>
+                <w:rFonts w:ascii="Garamond" w:hAnsi="Garamond"/>
+                <w:noProof/>
+                <w:webHidden/>
+                <w:sz w:val="32"/>
+              </w:rPr>
+              <w:t>12</w:t>
+            </w:r>
+            <w:r>
+              <w:rPr>
+                <w:rFonts w:ascii="Garamond" w:hAnsi="Garamond"/>
+                <w:noProof/>
+                <w:webHidden/>
+                <w:sz w:val="32"/>
+              </w:rPr>
+              <w:fldChar w:fldCharType="end"/>
+            </w:r>
+          </w:hyperlink>
+        </w:p>
+        <w:p>
+          <w:pPr>
+            <w:rPr>
+              <w:rFonts w:ascii="Garamond" w:hAnsi="Garamond"/>
+              <w:sz w:val="32"/>
+            </w:rPr>
+          </w:pPr>
           <w:r>
             <w:rPr>
+              <w:rFonts w:ascii="Garamond" w:hAnsi="Garamond"/>
               <w:b/>
               <w:bCs/>
-              <w:sz w:val="36"/>
+              <w:sz w:val="48"/>
             </w:rPr>
             <w:fldChar w:fldCharType="end"/>
           </w:r>
@@ -931,7 +1083,7 @@
           <w:b/>
         </w:rPr>
       </w:pPr>
-      <w:bookmarkStart w:id="0" w:name="_Toc434331810"/>
+      <w:bookmarkStart w:id="0" w:name="_Toc434833983"/>
       <w:r>
         <w:rPr>
           <w:rFonts w:ascii="Garamond" w:hAnsi="Garamond"/>
@@ -1665,13 +1817,12 @@
           <w:b/>
         </w:rPr>
       </w:pPr>
-      <w:bookmarkStart w:id="1" w:name="_Toc434331811"/>
+      <w:bookmarkStart w:id="1" w:name="_Toc434833984"/>
       <w:r>
         <w:rPr>
           <w:rFonts w:ascii="Garamond" w:hAnsi="Garamond"/>
           <w:b/>
         </w:rPr>
-        <w:lastRenderedPageBreak/>
         <w:t xml:space="preserve">2. </w:t>
       </w:r>
       <w:r>
@@ -1725,7 +1876,7 @@
             <v:path o:extrusionok="f" gradientshapeok="t" o:connecttype="rect"/>
             <o:lock v:ext="edit" aspectratio="t"/>
           </v:shapetype>
-          <v:shape id="_x0000_i1025" type="#_x0000_t75" style="width:459.6pt;height:362.4pt">
+          <v:shape id="_x0000_i1025" type="#_x0000_t75" style="width:459.8pt;height:362.55pt">
             <v:imagedata r:id="rId9" o:title="Lilliurl_001"/>
           </v:shape>
         </w:pict>
@@ -2286,6 +2437,7 @@
                 <w:sz w:val="28"/>
                 <w:szCs w:val="28"/>
               </w:rPr>
+              <w:lastRenderedPageBreak/>
               <w:t>Se il long URL è valido</w:t>
             </w:r>
             <w:r>
@@ -2312,17 +2464,7 @@
                 <w:szCs w:val="28"/>
                 <w:lang w:eastAsia="it-IT"/>
               </w:rPr>
-              <w:t xml:space="preserve">genera lo short URL e lo </w:t>
-            </w:r>
-            <w:r>
-              <w:rPr>
-                <w:rFonts w:ascii="Garamond" w:eastAsia="Times New Roman" w:hAnsi="Garamond" w:cs="Times New Roman"/>
-                <w:sz w:val="28"/>
-                <w:szCs w:val="28"/>
-                <w:lang w:eastAsia="it-IT"/>
-              </w:rPr>
-              <w:lastRenderedPageBreak/>
-              <w:t>visualizza sullo schermo.</w:t>
+              <w:t>genera lo short URL e lo visualizza sullo schermo.</w:t>
             </w:r>
           </w:p>
         </w:tc>
@@ -3591,7 +3733,17 @@
                 <w:sz w:val="28"/>
                 <w:szCs w:val="28"/>
               </w:rPr>
-              <w:t>Evento innescante</w:t>
+              <w:t xml:space="preserve">Evento </w:t>
+            </w:r>
+            <w:r>
+              <w:rPr>
+                <w:rFonts w:ascii="Garamond" w:hAnsi="Garamond" w:cs="Times New Roman"/>
+                <w:b/>
+                <w:sz w:val="28"/>
+                <w:szCs w:val="28"/>
+              </w:rPr>
+              <w:lastRenderedPageBreak/>
+              <w:t>innescante</w:t>
             </w:r>
           </w:p>
         </w:tc>
@@ -3613,6 +3765,7 @@
                 <w:sz w:val="28"/>
                 <w:szCs w:val="28"/>
               </w:rPr>
+              <w:lastRenderedPageBreak/>
               <w:t>Apertura della pagina corrispondente ad uno short URL.</w:t>
             </w:r>
           </w:p>
@@ -4475,13 +4628,12 @@
           <w:sz w:val="44"/>
         </w:rPr>
       </w:pPr>
-      <w:bookmarkStart w:id="2" w:name="_Toc434331812"/>
+      <w:bookmarkStart w:id="2" w:name="_Toc434833985"/>
       <w:r>
         <w:rPr>
           <w:rFonts w:ascii="Garamond" w:hAnsi="Garamond"/>
           <w:b/>
         </w:rPr>
-        <w:lastRenderedPageBreak/>
         <w:t xml:space="preserve">3. </w:t>
       </w:r>
       <w:r>
@@ -4570,12 +4722,14 @@
       <w:pPr>
         <w:rPr>
           <w:rFonts w:ascii="Garamond" w:hAnsi="Garamond"/>
-          <w:sz w:val="28"/>
-        </w:rPr>
-      </w:pPr>
-      <w:r>
-        <w:rPr>
-          <w:rFonts w:ascii="Garamond" w:hAnsi="Garamond"/>
+          <w:b/>
+          <w:sz w:val="28"/>
+        </w:rPr>
+      </w:pPr>
+      <w:r>
+        <w:rPr>
+          <w:rFonts w:ascii="Garamond" w:hAnsi="Garamond"/>
+          <w:b/>
           <w:sz w:val="28"/>
         </w:rPr>
         <w:t>Creazione short URL automatico:</w:t>
@@ -4692,12 +4846,14 @@
       <w:pPr>
         <w:rPr>
           <w:rFonts w:ascii="Garamond" w:hAnsi="Garamond"/>
-          <w:sz w:val="28"/>
-        </w:rPr>
-      </w:pPr>
-      <w:r>
-        <w:rPr>
-          <w:rFonts w:ascii="Garamond" w:hAnsi="Garamond"/>
+          <w:b/>
+          <w:sz w:val="28"/>
+        </w:rPr>
+      </w:pPr>
+      <w:r>
+        <w:rPr>
+          <w:rFonts w:ascii="Garamond" w:hAnsi="Garamond"/>
+          <w:b/>
           <w:sz w:val="28"/>
         </w:rPr>
         <w:t>Creazione short URL personalizzato:</w:t>
@@ -4744,6 +4900,7 @@
       <w:pPr>
         <w:rPr>
           <w:rFonts w:ascii="Garamond" w:hAnsi="Garamond"/>
+          <w:b/>
           <w:sz w:val="28"/>
         </w:rPr>
       </w:pPr>
@@ -4751,6 +4908,7 @@
       <w:r>
         <w:rPr>
           <w:rFonts w:ascii="Garamond" w:hAnsi="Garamond"/>
+          <w:b/>
           <w:sz w:val="28"/>
         </w:rPr>
         <w:t>Reindirizzamento</w:t>
@@ -4759,6 +4917,7 @@
       <w:r>
         <w:rPr>
           <w:rFonts w:ascii="Garamond" w:hAnsi="Garamond"/>
+          <w:b/>
           <w:sz w:val="28"/>
         </w:rPr>
         <w:t xml:space="preserve"> short URL </w:t>
@@ -4766,6 +4925,7 @@
       <w:r>
         <w:rPr>
           <w:rFonts w:ascii="Garamond" w:hAnsi="Garamond" w:cs="Times New Roman"/>
+          <w:b/>
           <w:sz w:val="28"/>
           <w:lang w:eastAsia="ja-JP"/>
         </w:rPr>
@@ -4774,6 +4934,7 @@
       <w:r>
         <w:rPr>
           <w:rFonts w:ascii="Garamond" w:hAnsi="Garamond"/>
+          <w:b/>
           <w:sz w:val="28"/>
           <w:lang w:eastAsia="ja-JP"/>
         </w:rPr>
@@ -4782,6 +4943,7 @@
       <w:r>
         <w:rPr>
           <w:rFonts w:ascii="Garamond" w:hAnsi="Garamond"/>
+          <w:b/>
           <w:sz w:val="28"/>
         </w:rPr>
         <w:t>:</w:t>
@@ -4814,12 +4976,14 @@
       <w:pPr>
         <w:rPr>
           <w:rFonts w:ascii="Garamond" w:hAnsi="Garamond"/>
-          <w:sz w:val="28"/>
-        </w:rPr>
-      </w:pPr>
-      <w:r>
-        <w:rPr>
-          <w:rFonts w:ascii="Garamond" w:hAnsi="Garamond"/>
+          <w:b/>
+          <w:sz w:val="28"/>
+        </w:rPr>
+      </w:pPr>
+      <w:r>
+        <w:rPr>
+          <w:rFonts w:ascii="Garamond" w:hAnsi="Garamond"/>
+          <w:b/>
           <w:sz w:val="28"/>
         </w:rPr>
         <w:t>Visualizzazione statistiche:</w:t>
@@ -4888,7 +5052,7 @@
           <w:b/>
         </w:rPr>
       </w:pPr>
-      <w:bookmarkStart w:id="3" w:name="_Toc434331813"/>
+      <w:bookmarkStart w:id="3" w:name="_Toc434833986"/>
       <w:r>
         <w:rPr>
           <w:rFonts w:ascii="Garamond" w:hAnsi="Garamond"/>
@@ -6000,7 +6164,15 @@
           <w:sz w:val="28"/>
           <w:szCs w:val="28"/>
         </w:rPr>
-        <w:t>Country</w:t>
+        <w:t>c</w:t>
+      </w:r>
+      <w:r>
+        <w:rPr>
+          <w:rFonts w:ascii="Garamond" w:hAnsi="Garamond" w:cs="Times New Roman"/>
+          <w:sz w:val="28"/>
+          <w:szCs w:val="28"/>
+        </w:rPr>
+        <w:t>ountry</w:t>
       </w:r>
       <w:r>
         <w:rPr>
@@ -6215,6 +6387,15 @@
           <w:szCs w:val="28"/>
         </w:rPr>
       </w:pPr>
+    </w:p>
+    <w:p>
+      <w:pPr>
+        <w:rPr>
+          <w:rFonts w:ascii="Garamond" w:hAnsi="Garamond" w:cs="Times New Roman"/>
+          <w:sz w:val="28"/>
+          <w:szCs w:val="28"/>
+        </w:rPr>
+      </w:pPr>
       <w:r>
         <w:rPr>
           <w:rFonts w:ascii="Garamond" w:hAnsi="Garamond" w:cs="Times New Roman"/>
@@ -6649,17 +6830,7 @@
           <w:sz w:val="28"/>
           <w:szCs w:val="28"/>
         </w:rPr>
-        <w:t>ck effettuati sullo short URL dagli utenti che utilizzano un determinato Sistema Operat</w:t>
-      </w:r>
-      <w:bookmarkStart w:id="4" w:name="_GoBack"/>
-      <w:bookmarkEnd w:id="4"/>
-      <w:r>
-        <w:rPr>
-          <w:rFonts w:ascii="Garamond" w:hAnsi="Garamond" w:cs="Times New Roman"/>
-          <w:sz w:val="28"/>
-          <w:szCs w:val="28"/>
-        </w:rPr>
-        <w:t>ivo</w:t>
+        <w:t>ck effettuati sullo short URL dagli utenti che utilizzano un determinato Sistema Operativo</w:t>
       </w:r>
     </w:p>
     <w:p>
@@ -6692,7 +6863,15 @@
           <w:sz w:val="28"/>
           <w:szCs w:val="28"/>
         </w:rPr>
-        <w:t>Country</w:t>
+        <w:t>c</w:t>
+      </w:r>
+      <w:r>
+        <w:rPr>
+          <w:rFonts w:ascii="Garamond" w:hAnsi="Garamond" w:cs="Times New Roman"/>
+          <w:sz w:val="28"/>
+          <w:szCs w:val="28"/>
+        </w:rPr>
+        <w:t>ountry</w:t>
       </w:r>
       <w:r>
         <w:rPr>
@@ -6742,13 +6921,6 @@
         </w:rPr>
         <w:t>.</w:t>
       </w:r>
-    </w:p>
-    <w:p>
-      <w:pPr>
-        <w:rPr>
-          <w:rFonts w:ascii="Garamond" w:hAnsi="Garamond"/>
-        </w:rPr>
-      </w:pPr>
     </w:p>
     <w:p>
       <w:pPr>
@@ -6823,7 +6995,7 @@
           <w:b/>
         </w:rPr>
       </w:pPr>
-      <w:bookmarkStart w:id="5" w:name="_Toc434331814"/>
+      <w:bookmarkStart w:id="4" w:name="_Toc434833987"/>
       <w:r>
         <w:rPr>
           <w:rFonts w:ascii="Garamond" w:hAnsi="Garamond"/>
@@ -6847,7 +7019,7 @@
         </w:rPr>
         <w:t>NoSQL</w:t>
       </w:r>
-      <w:bookmarkEnd w:id="5"/>
+      <w:bookmarkEnd w:id="4"/>
       <w:proofErr w:type="spellEnd"/>
     </w:p>
     <w:p>
@@ -7258,7 +7430,63 @@
           <w:sz w:val="28"/>
           <w:szCs w:val="28"/>
         </w:rPr>
-        <w:t xml:space="preserve"> caratteristiche, e il gruppo lo ha scelto per il progetto principalmente per le seguenti</w:t>
+        <w:t xml:space="preserve"> caratteristiche, e il gruppo lo ha scelto per </w:t>
+      </w:r>
+      <w:r>
+        <w:rPr>
+          <w:rFonts w:ascii="Garamond" w:eastAsiaTheme="minorHAnsi" w:hAnsi="Garamond"/>
+          <w:bCs/>
+          <w:sz w:val="28"/>
+          <w:szCs w:val="28"/>
+        </w:rPr>
+        <w:t xml:space="preserve">il </w:t>
+      </w:r>
+      <w:r>
+        <w:rPr>
+          <w:rFonts w:ascii="Garamond" w:eastAsiaTheme="minorHAnsi" w:hAnsi="Garamond"/>
+          <w:bCs/>
+          <w:sz w:val="28"/>
+          <w:szCs w:val="28"/>
+        </w:rPr>
+        <w:t>progetto</w:t>
+      </w:r>
+      <w:r>
+        <w:rPr>
+          <w:rFonts w:ascii="Garamond" w:eastAsiaTheme="minorHAnsi" w:hAnsi="Garamond"/>
+          <w:bCs/>
+          <w:sz w:val="28"/>
+          <w:szCs w:val="28"/>
+        </w:rPr>
+        <w:t xml:space="preserve"> </w:t>
+      </w:r>
+      <w:proofErr w:type="spellStart"/>
+      <w:r>
+        <w:rPr>
+          <w:rFonts w:ascii="Garamond" w:eastAsiaTheme="minorHAnsi" w:hAnsi="Garamond"/>
+          <w:bCs/>
+          <w:sz w:val="28"/>
+          <w:szCs w:val="28"/>
+        </w:rPr>
+        <w:t>Lilliurlian</w:t>
+      </w:r>
+      <w:proofErr w:type="spellEnd"/>
+      <w:r>
+        <w:rPr>
+          <w:rFonts w:ascii="Garamond" w:eastAsiaTheme="minorHAnsi" w:hAnsi="Garamond"/>
+          <w:bCs/>
+          <w:sz w:val="28"/>
+          <w:szCs w:val="28"/>
+        </w:rPr>
+        <w:t xml:space="preserve"> </w:t>
+      </w:r>
+      <w:r>
+        <w:rPr>
+          <w:rFonts w:ascii="Garamond" w:eastAsiaTheme="minorHAnsi" w:hAnsi="Garamond"/>
+          <w:bCs/>
+          <w:sz w:val="28"/>
+          <w:szCs w:val="28"/>
+        </w:rPr>
+        <w:t>principalmente per le seguenti</w:t>
       </w:r>
       <w:r>
         <w:rPr>
@@ -7532,6 +7760,7 @@
       <w:pPr>
         <w:rPr>
           <w:rFonts w:ascii="Garamond" w:hAnsi="Garamond"/>
+          <w:b/>
           <w:sz w:val="28"/>
         </w:rPr>
       </w:pPr>
@@ -7684,6 +7913,913 @@
           </wp:inline>
         </w:drawing>
       </w:r>
+    </w:p>
+    <w:p>
+      <w:pPr>
+        <w:rPr>
+          <w:rFonts w:ascii="Garamond" w:hAnsi="Garamond"/>
+          <w:b/>
+          <w:sz w:val="28"/>
+        </w:rPr>
+      </w:pPr>
+    </w:p>
+    <w:p>
+      <w:pPr>
+        <w:rPr>
+          <w:rFonts w:ascii="Garamond" w:hAnsi="Garamond"/>
+          <w:b/>
+          <w:sz w:val="28"/>
+        </w:rPr>
+      </w:pPr>
+    </w:p>
+    <w:p>
+      <w:pPr>
+        <w:rPr>
+          <w:rFonts w:ascii="Garamond" w:hAnsi="Garamond"/>
+          <w:b/>
+          <w:sz w:val="28"/>
+        </w:rPr>
+      </w:pPr>
+    </w:p>
+    <w:p>
+      <w:pPr>
+        <w:rPr>
+          <w:rFonts w:ascii="Garamond" w:hAnsi="Garamond"/>
+          <w:b/>
+          <w:sz w:val="28"/>
+        </w:rPr>
+      </w:pPr>
+    </w:p>
+    <w:p>
+      <w:pPr>
+        <w:rPr>
+          <w:rFonts w:ascii="Garamond" w:hAnsi="Garamond"/>
+          <w:b/>
+          <w:sz w:val="28"/>
+        </w:rPr>
+      </w:pPr>
+    </w:p>
+    <w:p>
+      <w:pPr>
+        <w:rPr>
+          <w:rFonts w:ascii="Garamond" w:hAnsi="Garamond"/>
+          <w:b/>
+          <w:sz w:val="28"/>
+        </w:rPr>
+      </w:pPr>
+    </w:p>
+    <w:p>
+      <w:pPr>
+        <w:rPr>
+          <w:rFonts w:ascii="Garamond" w:hAnsi="Garamond"/>
+          <w:b/>
+          <w:sz w:val="28"/>
+        </w:rPr>
+      </w:pPr>
+    </w:p>
+    <w:p>
+      <w:pPr>
+        <w:rPr>
+          <w:rFonts w:ascii="Garamond" w:hAnsi="Garamond"/>
+          <w:b/>
+          <w:sz w:val="28"/>
+        </w:rPr>
+      </w:pPr>
+    </w:p>
+    <w:p>
+      <w:pPr>
+        <w:rPr>
+          <w:rFonts w:ascii="Garamond" w:hAnsi="Garamond"/>
+          <w:b/>
+          <w:sz w:val="28"/>
+        </w:rPr>
+      </w:pPr>
+    </w:p>
+    <w:p>
+      <w:pPr>
+        <w:rPr>
+          <w:rFonts w:ascii="Garamond" w:hAnsi="Garamond"/>
+          <w:b/>
+          <w:sz w:val="28"/>
+        </w:rPr>
+      </w:pPr>
+    </w:p>
+    <w:p>
+      <w:pPr>
+        <w:rPr>
+          <w:rFonts w:ascii="Garamond" w:hAnsi="Garamond"/>
+          <w:b/>
+          <w:sz w:val="28"/>
+        </w:rPr>
+      </w:pPr>
+    </w:p>
+    <w:p>
+      <w:pPr>
+        <w:rPr>
+          <w:rFonts w:ascii="Garamond" w:hAnsi="Garamond"/>
+          <w:b/>
+          <w:sz w:val="28"/>
+        </w:rPr>
+      </w:pPr>
+    </w:p>
+    <w:p>
+      <w:pPr>
+        <w:rPr>
+          <w:rFonts w:ascii="Garamond" w:hAnsi="Garamond"/>
+          <w:b/>
+          <w:sz w:val="28"/>
+        </w:rPr>
+      </w:pPr>
+    </w:p>
+    <w:p>
+      <w:pPr>
+        <w:rPr>
+          <w:rFonts w:ascii="Garamond" w:hAnsi="Garamond"/>
+          <w:b/>
+          <w:sz w:val="28"/>
+        </w:rPr>
+      </w:pPr>
+    </w:p>
+    <w:p>
+      <w:pPr>
+        <w:pStyle w:val="Titolo"/>
+        <w:outlineLvl w:val="0"/>
+        <w:rPr>
+          <w:rFonts w:ascii="Garamond" w:hAnsi="Garamond"/>
+          <w:b/>
+        </w:rPr>
+      </w:pPr>
+      <w:bookmarkStart w:id="5" w:name="_Toc434833988"/>
+      <w:r>
+        <w:rPr>
+          <w:rFonts w:ascii="Garamond" w:hAnsi="Garamond"/>
+          <w:b/>
+        </w:rPr>
+        <w:lastRenderedPageBreak/>
+        <w:t xml:space="preserve">6. Casi di </w:t>
+      </w:r>
+      <w:r>
+        <w:rPr>
+          <w:rFonts w:ascii="Garamond" w:hAnsi="Garamond"/>
+          <w:b/>
+        </w:rPr>
+        <w:t>T</w:t>
+      </w:r>
+      <w:r>
+        <w:rPr>
+          <w:rFonts w:ascii="Garamond" w:hAnsi="Garamond"/>
+          <w:b/>
+        </w:rPr>
+        <w:t>est</w:t>
+      </w:r>
+      <w:bookmarkEnd w:id="5"/>
+    </w:p>
+    <w:p>
+      <w:pPr>
+        <w:rPr>
+          <w:rFonts w:ascii="Garamond" w:hAnsi="Garamond"/>
+          <w:sz w:val="28"/>
+        </w:rPr>
+      </w:pPr>
+      <w:r>
+        <w:rPr>
+          <w:rFonts w:ascii="Garamond" w:hAnsi="Garamond"/>
+          <w:sz w:val="28"/>
+        </w:rPr>
+        <w:t xml:space="preserve">I </w:t>
+      </w:r>
+      <w:r>
+        <w:rPr>
+          <w:rFonts w:ascii="Garamond" w:hAnsi="Garamond"/>
+          <w:sz w:val="28"/>
+        </w:rPr>
+        <w:t xml:space="preserve">seguenti </w:t>
+      </w:r>
+      <w:r>
+        <w:rPr>
+          <w:rFonts w:ascii="Garamond" w:hAnsi="Garamond"/>
+          <w:sz w:val="28"/>
+        </w:rPr>
+        <w:t xml:space="preserve">metodi delle </w:t>
+      </w:r>
+      <w:r>
+        <w:rPr>
+          <w:rFonts w:ascii="Garamond" w:hAnsi="Garamond"/>
+          <w:sz w:val="28"/>
+        </w:rPr>
+        <w:t>rispettiv</w:t>
+      </w:r>
+      <w:r>
+        <w:rPr>
+          <w:rFonts w:ascii="Garamond" w:hAnsi="Garamond"/>
+          <w:sz w:val="28"/>
+        </w:rPr>
+        <w:t>e</w:t>
+      </w:r>
+      <w:r>
+        <w:rPr>
+          <w:rFonts w:ascii="Garamond" w:hAnsi="Garamond"/>
+          <w:sz w:val="28"/>
+        </w:rPr>
+        <w:t xml:space="preserve"> </w:t>
+      </w:r>
+      <w:r>
+        <w:rPr>
+          <w:rFonts w:ascii="Garamond" w:hAnsi="Garamond"/>
+          <w:sz w:val="28"/>
+        </w:rPr>
+        <w:t xml:space="preserve">classi sono stati testati usando il </w:t>
+      </w:r>
+      <w:proofErr w:type="spellStart"/>
+      <w:r>
+        <w:rPr>
+          <w:rFonts w:ascii="Garamond" w:hAnsi="Garamond"/>
+          <w:sz w:val="28"/>
+        </w:rPr>
+        <w:t>framework</w:t>
+      </w:r>
+      <w:proofErr w:type="spellEnd"/>
+      <w:r>
+        <w:rPr>
+          <w:rFonts w:ascii="Garamond" w:hAnsi="Garamond"/>
+          <w:sz w:val="28"/>
+        </w:rPr>
+        <w:t xml:space="preserve"> </w:t>
+      </w:r>
+      <w:proofErr w:type="spellStart"/>
+      <w:r>
+        <w:rPr>
+          <w:rFonts w:ascii="Garamond" w:hAnsi="Garamond"/>
+          <w:sz w:val="28"/>
+        </w:rPr>
+        <w:t>JUnit</w:t>
+      </w:r>
+      <w:proofErr w:type="spellEnd"/>
+      <w:r>
+        <w:rPr>
+          <w:rFonts w:ascii="Garamond" w:hAnsi="Garamond"/>
+          <w:sz w:val="28"/>
+        </w:rPr>
+        <w:t>:</w:t>
+      </w:r>
+    </w:p>
+    <w:p>
+      <w:pPr>
+        <w:rPr>
+          <w:rFonts w:ascii="Garamond" w:hAnsi="Garamond"/>
+          <w:sz w:val="28"/>
+        </w:rPr>
+      </w:pPr>
+      <w:r>
+        <w:rPr>
+          <w:rFonts w:ascii="Garamond" w:hAnsi="Garamond"/>
+          <w:b/>
+          <w:color w:val="FF0000"/>
+          <w:sz w:val="28"/>
+        </w:rPr>
+        <w:t>Package</w:t>
+      </w:r>
+      <w:r>
+        <w:rPr>
+          <w:rFonts w:ascii="Garamond" w:hAnsi="Garamond"/>
+          <w:color w:val="FF0000"/>
+          <w:sz w:val="28"/>
+        </w:rPr>
+        <w:t xml:space="preserve"> </w:t>
+      </w:r>
+      <w:proofErr w:type="spellStart"/>
+      <w:r>
+        <w:rPr>
+          <w:rFonts w:ascii="Garamond" w:hAnsi="Garamond"/>
+          <w:sz w:val="28"/>
+        </w:rPr>
+        <w:t>lilliurlian.utility</w:t>
+      </w:r>
+      <w:proofErr w:type="spellEnd"/>
+    </w:p>
+    <w:p>
+      <w:pPr>
+        <w:rPr>
+          <w:rFonts w:ascii="Garamond" w:hAnsi="Garamond"/>
+          <w:sz w:val="28"/>
+        </w:rPr>
+      </w:pPr>
+      <w:r>
+        <w:rPr>
+          <w:rFonts w:ascii="Garamond" w:hAnsi="Garamond"/>
+          <w:sz w:val="28"/>
+        </w:rPr>
+        <w:tab/>
+      </w:r>
+      <w:r>
+        <w:rPr>
+          <w:rFonts w:ascii="Garamond" w:hAnsi="Garamond"/>
+          <w:b/>
+          <w:color w:val="002060"/>
+          <w:sz w:val="28"/>
+        </w:rPr>
+        <w:t>Classe</w:t>
+      </w:r>
+      <w:r>
+        <w:rPr>
+          <w:rFonts w:ascii="Garamond" w:hAnsi="Garamond"/>
+          <w:color w:val="002060"/>
+          <w:sz w:val="28"/>
+        </w:rPr>
+        <w:t xml:space="preserve"> </w:t>
+      </w:r>
+      <w:proofErr w:type="spellStart"/>
+      <w:r>
+        <w:rPr>
+          <w:rFonts w:ascii="Garamond" w:hAnsi="Garamond"/>
+          <w:sz w:val="28"/>
+        </w:rPr>
+        <w:t>BadContentChecker</w:t>
+      </w:r>
+      <w:proofErr w:type="spellEnd"/>
+    </w:p>
+    <w:p>
+      <w:pPr>
+        <w:ind w:left="1416"/>
+        <w:rPr>
+          <w:rFonts w:ascii="Garamond" w:hAnsi="Garamond"/>
+          <w:sz w:val="28"/>
+        </w:rPr>
+      </w:pPr>
+      <w:r>
+        <w:rPr>
+          <w:rFonts w:ascii="Garamond" w:hAnsi="Garamond"/>
+          <w:b/>
+          <w:color w:val="7030A0"/>
+          <w:sz w:val="28"/>
+        </w:rPr>
+        <w:t>Metodo</w:t>
+      </w:r>
+      <w:r>
+        <w:rPr>
+          <w:rFonts w:ascii="Garamond" w:hAnsi="Garamond"/>
+          <w:color w:val="7030A0"/>
+          <w:sz w:val="28"/>
+        </w:rPr>
+        <w:t xml:space="preserve"> </w:t>
+      </w:r>
+      <w:proofErr w:type="spellStart"/>
+      <w:r>
+        <w:rPr>
+          <w:rFonts w:ascii="Garamond" w:hAnsi="Garamond" w:cs="Courier New"/>
+          <w:color w:val="000000"/>
+          <w:sz w:val="24"/>
+          <w:szCs w:val="20"/>
+          <w:highlight w:val="lightGray"/>
+        </w:rPr>
+        <w:t>isBlank</w:t>
+      </w:r>
+      <w:proofErr w:type="spellEnd"/>
+      <w:r>
+        <w:rPr>
+          <w:rFonts w:ascii="Garamond" w:hAnsi="Garamond"/>
+          <w:sz w:val="36"/>
+        </w:rPr>
+        <w:t xml:space="preserve"> </w:t>
+      </w:r>
+      <w:r>
+        <w:rPr>
+          <w:rFonts w:ascii="Garamond" w:hAnsi="Garamond"/>
+          <w:sz w:val="28"/>
+        </w:rPr>
+        <w:t>()</w:t>
+      </w:r>
+      <w:r>
+        <w:rPr>
+          <w:rFonts w:ascii="Garamond" w:hAnsi="Garamond"/>
+          <w:sz w:val="28"/>
+        </w:rPr>
+        <w:t xml:space="preserve"> : </w:t>
+      </w:r>
+      <w:r>
+        <w:rPr>
+          <w:rFonts w:ascii="Garamond" w:hAnsi="Garamond"/>
+          <w:sz w:val="28"/>
+        </w:rPr>
+        <w:t>S</w:t>
+      </w:r>
+      <w:r>
+        <w:rPr>
+          <w:rFonts w:ascii="Garamond" w:hAnsi="Garamond"/>
+          <w:sz w:val="28"/>
+        </w:rPr>
+        <w:t xml:space="preserve">e </w:t>
+      </w:r>
+      <w:r>
+        <w:rPr>
+          <w:rFonts w:ascii="Garamond" w:hAnsi="Garamond"/>
+          <w:sz w:val="28"/>
+        </w:rPr>
+        <w:t>nel</w:t>
+      </w:r>
+      <w:r>
+        <w:rPr>
+          <w:rFonts w:ascii="Garamond" w:hAnsi="Garamond"/>
+          <w:sz w:val="28"/>
+        </w:rPr>
+        <w:t>la stringa in input è inclusa una seque</w:t>
+      </w:r>
+      <w:r>
+        <w:rPr>
+          <w:rFonts w:ascii="Garamond" w:hAnsi="Garamond"/>
+          <w:sz w:val="28"/>
+        </w:rPr>
+        <w:t xml:space="preserve">nza </w:t>
+      </w:r>
+      <w:r>
+        <w:rPr>
+          <w:rFonts w:ascii="Garamond" w:hAnsi="Garamond"/>
+          <w:sz w:val="28"/>
+        </w:rPr>
+        <w:t>di caratteri proibita</w:t>
+      </w:r>
+      <w:r>
+        <w:rPr>
+          <w:rFonts w:ascii="Garamond" w:hAnsi="Garamond"/>
+          <w:sz w:val="28"/>
+        </w:rPr>
+        <w:t xml:space="preserve"> restituisce </w:t>
+      </w:r>
+      <w:proofErr w:type="spellStart"/>
+      <w:r>
+        <w:rPr>
+          <w:rFonts w:ascii="Garamond" w:hAnsi="Garamond"/>
+          <w:b/>
+          <w:color w:val="C00000"/>
+          <w:sz w:val="28"/>
+        </w:rPr>
+        <w:t>true</w:t>
+      </w:r>
+      <w:proofErr w:type="spellEnd"/>
+      <w:r>
+        <w:rPr>
+          <w:rFonts w:ascii="Garamond" w:hAnsi="Garamond"/>
+          <w:sz w:val="28"/>
+        </w:rPr>
+        <w:t xml:space="preserve">, altrimenti </w:t>
+      </w:r>
+      <w:r>
+        <w:rPr>
+          <w:rFonts w:ascii="Garamond" w:hAnsi="Garamond"/>
+          <w:b/>
+          <w:color w:val="C00000"/>
+          <w:sz w:val="28"/>
+        </w:rPr>
+        <w:t>false</w:t>
+      </w:r>
+      <w:r>
+        <w:rPr>
+          <w:rFonts w:ascii="Garamond" w:hAnsi="Garamond"/>
+          <w:sz w:val="28"/>
+        </w:rPr>
+        <w:t>.</w:t>
+      </w:r>
+      <w:bookmarkStart w:id="6" w:name="_GoBack"/>
+      <w:bookmarkEnd w:id="6"/>
+    </w:p>
+    <w:p>
+      <w:pPr>
+        <w:rPr>
+          <w:rFonts w:ascii="Garamond" w:hAnsi="Garamond"/>
+          <w:sz w:val="28"/>
+        </w:rPr>
+      </w:pPr>
+      <w:r>
+        <w:rPr>
+          <w:rFonts w:ascii="Garamond" w:hAnsi="Garamond"/>
+          <w:sz w:val="28"/>
+        </w:rPr>
+        <w:tab/>
+      </w:r>
+      <w:r>
+        <w:rPr>
+          <w:rFonts w:ascii="Garamond" w:hAnsi="Garamond"/>
+          <w:b/>
+          <w:color w:val="002060"/>
+          <w:sz w:val="28"/>
+        </w:rPr>
+        <w:t>Classe</w:t>
+      </w:r>
+      <w:r>
+        <w:rPr>
+          <w:rFonts w:ascii="Garamond" w:hAnsi="Garamond"/>
+          <w:color w:val="002060"/>
+          <w:sz w:val="28"/>
+        </w:rPr>
+        <w:t xml:space="preserve"> </w:t>
+      </w:r>
+      <w:proofErr w:type="spellStart"/>
+      <w:r>
+        <w:rPr>
+          <w:rFonts w:ascii="Garamond" w:hAnsi="Garamond"/>
+          <w:sz w:val="28"/>
+        </w:rPr>
+        <w:t>EmptyStringChecker</w:t>
+      </w:r>
+      <w:proofErr w:type="spellEnd"/>
+    </w:p>
+    <w:p>
+      <w:pPr>
+        <w:ind w:left="1416"/>
+        <w:rPr>
+          <w:rFonts w:ascii="Garamond" w:hAnsi="Garamond"/>
+          <w:sz w:val="28"/>
+        </w:rPr>
+      </w:pPr>
+      <w:r>
+        <w:rPr>
+          <w:rFonts w:ascii="Garamond" w:hAnsi="Garamond"/>
+          <w:b/>
+          <w:color w:val="7030A0"/>
+          <w:sz w:val="28"/>
+        </w:rPr>
+        <w:t>Metodo</w:t>
+      </w:r>
+      <w:r>
+        <w:rPr>
+          <w:rFonts w:ascii="Garamond" w:hAnsi="Garamond"/>
+          <w:color w:val="7030A0"/>
+          <w:sz w:val="28"/>
+        </w:rPr>
+        <w:t xml:space="preserve"> </w:t>
+      </w:r>
+      <w:proofErr w:type="spellStart"/>
+      <w:r>
+        <w:rPr>
+          <w:rFonts w:ascii="Garamond" w:hAnsi="Garamond"/>
+          <w:sz w:val="28"/>
+        </w:rPr>
+        <w:t>check</w:t>
+      </w:r>
+      <w:proofErr w:type="spellEnd"/>
+      <w:r>
+        <w:rPr>
+          <w:rFonts w:ascii="Garamond" w:hAnsi="Garamond"/>
+          <w:sz w:val="28"/>
+        </w:rPr>
+        <w:t>()</w:t>
+      </w:r>
+      <w:r>
+        <w:rPr>
+          <w:rFonts w:ascii="Garamond" w:hAnsi="Garamond"/>
+          <w:sz w:val="28"/>
+        </w:rPr>
+        <w:t xml:space="preserve"> : S</w:t>
+      </w:r>
+      <w:r>
+        <w:rPr>
+          <w:rFonts w:ascii="Garamond" w:hAnsi="Garamond"/>
+          <w:sz w:val="28"/>
+        </w:rPr>
+        <w:t xml:space="preserve">e la stringa in input equivale ad </w:t>
+      </w:r>
+      <w:r>
+        <w:rPr>
+          <w:rFonts w:ascii="Garamond" w:hAnsi="Garamond"/>
+          <w:sz w:val="28"/>
+        </w:rPr>
+        <w:t xml:space="preserve">una stringa non inizializzata, </w:t>
+      </w:r>
+      <w:r>
+        <w:rPr>
+          <w:rFonts w:ascii="Garamond" w:hAnsi="Garamond"/>
+          <w:sz w:val="28"/>
+        </w:rPr>
+        <w:t>o di</w:t>
+      </w:r>
+      <w:r>
+        <w:rPr>
+          <w:rFonts w:ascii="Garamond" w:hAnsi="Garamond"/>
+          <w:sz w:val="28"/>
+        </w:rPr>
+        <w:t xml:space="preserve"> lunghezza nulla</w:t>
+      </w:r>
+      <w:r>
+        <w:rPr>
+          <w:rFonts w:ascii="Garamond" w:hAnsi="Garamond"/>
+          <w:sz w:val="28"/>
+        </w:rPr>
+        <w:t xml:space="preserve"> </w:t>
+      </w:r>
+      <w:r>
+        <w:rPr>
+          <w:rFonts w:ascii="Garamond" w:hAnsi="Garamond"/>
+          <w:sz w:val="28"/>
+        </w:rPr>
+        <w:t>o piena esclusivamente di spazi bianchi</w:t>
+      </w:r>
+      <w:r>
+        <w:rPr>
+          <w:rFonts w:ascii="Garamond" w:hAnsi="Garamond"/>
+          <w:sz w:val="28"/>
+        </w:rPr>
+        <w:t xml:space="preserve"> </w:t>
+      </w:r>
+      <w:r>
+        <w:rPr>
+          <w:rFonts w:ascii="Garamond" w:hAnsi="Garamond"/>
+          <w:sz w:val="28"/>
+        </w:rPr>
+        <w:t xml:space="preserve">restituisce </w:t>
+      </w:r>
+      <w:proofErr w:type="spellStart"/>
+      <w:r>
+        <w:rPr>
+          <w:rFonts w:ascii="Garamond" w:hAnsi="Garamond"/>
+          <w:b/>
+          <w:color w:val="C00000"/>
+          <w:sz w:val="28"/>
+        </w:rPr>
+        <w:t>true</w:t>
+      </w:r>
+      <w:proofErr w:type="spellEnd"/>
+      <w:r>
+        <w:rPr>
+          <w:rFonts w:ascii="Garamond" w:hAnsi="Garamond"/>
+          <w:sz w:val="28"/>
+        </w:rPr>
+        <w:t xml:space="preserve">, altrimenti </w:t>
+      </w:r>
+      <w:r>
+        <w:rPr>
+          <w:rFonts w:ascii="Garamond" w:hAnsi="Garamond"/>
+          <w:b/>
+          <w:color w:val="C00000"/>
+          <w:sz w:val="28"/>
+        </w:rPr>
+        <w:t>false</w:t>
+      </w:r>
+      <w:r>
+        <w:rPr>
+          <w:rFonts w:ascii="Garamond" w:hAnsi="Garamond"/>
+          <w:sz w:val="28"/>
+        </w:rPr>
+        <w:t>.</w:t>
+      </w:r>
+    </w:p>
+    <w:p>
+      <w:pPr>
+        <w:rPr>
+          <w:rFonts w:ascii="Garamond" w:hAnsi="Garamond"/>
+          <w:sz w:val="28"/>
+        </w:rPr>
+      </w:pPr>
+      <w:r>
+        <w:rPr>
+          <w:rFonts w:ascii="Garamond" w:hAnsi="Garamond"/>
+          <w:sz w:val="28"/>
+        </w:rPr>
+        <w:tab/>
+      </w:r>
+      <w:r>
+        <w:rPr>
+          <w:rFonts w:ascii="Garamond" w:hAnsi="Garamond"/>
+          <w:b/>
+          <w:color w:val="002060"/>
+          <w:sz w:val="28"/>
+        </w:rPr>
+        <w:t>Classe</w:t>
+      </w:r>
+      <w:r>
+        <w:rPr>
+          <w:rFonts w:ascii="Garamond" w:hAnsi="Garamond"/>
+          <w:color w:val="002060"/>
+          <w:sz w:val="28"/>
+        </w:rPr>
+        <w:t xml:space="preserve"> </w:t>
+      </w:r>
+      <w:proofErr w:type="spellStart"/>
+      <w:r>
+        <w:rPr>
+          <w:rFonts w:ascii="Garamond" w:hAnsi="Garamond"/>
+          <w:sz w:val="28"/>
+        </w:rPr>
+        <w:t>ShortStringGenerator</w:t>
+      </w:r>
+      <w:proofErr w:type="spellEnd"/>
+    </w:p>
+    <w:p>
+      <w:pPr>
+        <w:ind w:left="1416"/>
+        <w:rPr>
+          <w:rFonts w:ascii="Garamond" w:hAnsi="Garamond"/>
+          <w:sz w:val="28"/>
+        </w:rPr>
+      </w:pPr>
+      <w:r>
+        <w:rPr>
+          <w:rFonts w:ascii="Garamond" w:hAnsi="Garamond"/>
+          <w:b/>
+          <w:color w:val="7030A0"/>
+          <w:sz w:val="28"/>
+        </w:rPr>
+        <w:t>Metodo</w:t>
+      </w:r>
+      <w:r>
+        <w:rPr>
+          <w:rFonts w:ascii="Garamond" w:hAnsi="Garamond"/>
+          <w:color w:val="7030A0"/>
+          <w:sz w:val="28"/>
+        </w:rPr>
+        <w:t xml:space="preserve"> </w:t>
+      </w:r>
+      <w:proofErr w:type="spellStart"/>
+      <w:r>
+        <w:rPr>
+          <w:rFonts w:ascii="Garamond" w:hAnsi="Garamond"/>
+          <w:sz w:val="28"/>
+        </w:rPr>
+        <w:t>nextString</w:t>
+      </w:r>
+      <w:proofErr w:type="spellEnd"/>
+      <w:r>
+        <w:rPr>
+          <w:rFonts w:ascii="Garamond" w:hAnsi="Garamond"/>
+          <w:sz w:val="28"/>
+        </w:rPr>
+        <w:t>()</w:t>
+      </w:r>
+      <w:r>
+        <w:rPr>
+          <w:rFonts w:ascii="Garamond" w:hAnsi="Garamond"/>
+          <w:sz w:val="28"/>
+        </w:rPr>
+        <w:t xml:space="preserve"> : </w:t>
+      </w:r>
+      <w:r>
+        <w:rPr>
+          <w:rFonts w:ascii="Garamond" w:hAnsi="Garamond"/>
+          <w:sz w:val="28"/>
+        </w:rPr>
+        <w:t>Restituisce una stringa generata automaticamente dal sistema</w:t>
+      </w:r>
+      <w:r>
+        <w:rPr>
+          <w:rFonts w:ascii="Garamond" w:hAnsi="Garamond"/>
+          <w:sz w:val="28"/>
+        </w:rPr>
+        <w:t>.</w:t>
+      </w:r>
+    </w:p>
+    <w:p>
+      <w:pPr>
+        <w:rPr>
+          <w:rFonts w:ascii="Garamond" w:hAnsi="Garamond"/>
+          <w:sz w:val="28"/>
+        </w:rPr>
+      </w:pPr>
+      <w:r>
+        <w:rPr>
+          <w:rFonts w:ascii="Garamond" w:hAnsi="Garamond"/>
+          <w:sz w:val="28"/>
+        </w:rPr>
+        <w:tab/>
+      </w:r>
+      <w:r>
+        <w:rPr>
+          <w:rFonts w:ascii="Garamond" w:hAnsi="Garamond"/>
+          <w:b/>
+          <w:color w:val="002060"/>
+          <w:sz w:val="28"/>
+        </w:rPr>
+        <w:t>Classe</w:t>
+      </w:r>
+      <w:r>
+        <w:rPr>
+          <w:rFonts w:ascii="Garamond" w:hAnsi="Garamond"/>
+          <w:color w:val="002060"/>
+          <w:sz w:val="28"/>
+        </w:rPr>
+        <w:t xml:space="preserve"> </w:t>
+      </w:r>
+      <w:proofErr w:type="spellStart"/>
+      <w:r>
+        <w:rPr>
+          <w:rFonts w:ascii="Garamond" w:hAnsi="Garamond"/>
+          <w:sz w:val="28"/>
+        </w:rPr>
+        <w:t>SpecialCharFinder</w:t>
+      </w:r>
+      <w:proofErr w:type="spellEnd"/>
+    </w:p>
+    <w:p>
+      <w:pPr>
+        <w:ind w:left="1416"/>
+        <w:rPr>
+          <w:rFonts w:ascii="Garamond" w:hAnsi="Garamond"/>
+          <w:sz w:val="28"/>
+        </w:rPr>
+      </w:pPr>
+      <w:r>
+        <w:rPr>
+          <w:rFonts w:ascii="Garamond" w:hAnsi="Garamond"/>
+          <w:b/>
+          <w:color w:val="7030A0"/>
+          <w:sz w:val="28"/>
+        </w:rPr>
+        <w:t>Metodo</w:t>
+      </w:r>
+      <w:r>
+        <w:rPr>
+          <w:rFonts w:ascii="Garamond" w:hAnsi="Garamond"/>
+          <w:color w:val="7030A0"/>
+          <w:sz w:val="28"/>
+        </w:rPr>
+        <w:t xml:space="preserve"> </w:t>
+      </w:r>
+      <w:proofErr w:type="spellStart"/>
+      <w:r>
+        <w:rPr>
+          <w:rFonts w:ascii="Garamond" w:hAnsi="Garamond"/>
+          <w:sz w:val="28"/>
+        </w:rPr>
+        <w:t>isFound</w:t>
+      </w:r>
+      <w:proofErr w:type="spellEnd"/>
+      <w:r>
+        <w:rPr>
+          <w:rFonts w:ascii="Garamond" w:hAnsi="Garamond"/>
+          <w:sz w:val="28"/>
+        </w:rPr>
+        <w:t>()</w:t>
+      </w:r>
+      <w:r>
+        <w:rPr>
+          <w:rFonts w:ascii="Garamond" w:hAnsi="Garamond"/>
+          <w:sz w:val="28"/>
+        </w:rPr>
+        <w:t xml:space="preserve"> : Se nella stringa in input è </w:t>
+      </w:r>
+      <w:r>
+        <w:rPr>
+          <w:rFonts w:ascii="Garamond" w:hAnsi="Garamond"/>
+          <w:sz w:val="28"/>
+        </w:rPr>
+        <w:t>incluso un carattere speciale</w:t>
+      </w:r>
+      <w:r>
+        <w:rPr>
+          <w:rFonts w:ascii="Garamond" w:hAnsi="Garamond"/>
+          <w:sz w:val="28"/>
+        </w:rPr>
+        <w:t xml:space="preserve"> restituisce </w:t>
+      </w:r>
+      <w:proofErr w:type="spellStart"/>
+      <w:r>
+        <w:rPr>
+          <w:rFonts w:ascii="Garamond" w:hAnsi="Garamond"/>
+          <w:b/>
+          <w:color w:val="C00000"/>
+          <w:sz w:val="28"/>
+        </w:rPr>
+        <w:t>true</w:t>
+      </w:r>
+      <w:proofErr w:type="spellEnd"/>
+      <w:r>
+        <w:rPr>
+          <w:rFonts w:ascii="Garamond" w:hAnsi="Garamond"/>
+          <w:sz w:val="28"/>
+        </w:rPr>
+        <w:t xml:space="preserve">, altrimenti </w:t>
+      </w:r>
+      <w:r>
+        <w:rPr>
+          <w:rFonts w:ascii="Garamond" w:hAnsi="Garamond"/>
+          <w:b/>
+          <w:color w:val="C00000"/>
+          <w:sz w:val="28"/>
+        </w:rPr>
+        <w:t>false</w:t>
+      </w:r>
+      <w:r>
+        <w:rPr>
+          <w:rFonts w:ascii="Garamond" w:hAnsi="Garamond"/>
+          <w:sz w:val="28"/>
+        </w:rPr>
+        <w:t>.</w:t>
+      </w:r>
+    </w:p>
+    <w:p>
+      <w:pPr>
+        <w:rPr>
+          <w:rFonts w:ascii="Garamond" w:hAnsi="Garamond"/>
+          <w:sz w:val="28"/>
+        </w:rPr>
+      </w:pPr>
+    </w:p>
+    <w:p>
+      <w:pPr>
+        <w:ind w:left="1416"/>
+        <w:rPr>
+          <w:rFonts w:ascii="Garamond" w:hAnsi="Garamond"/>
+          <w:sz w:val="28"/>
+        </w:rPr>
+      </w:pPr>
     </w:p>
     <w:sectPr>
       <w:headerReference w:type="default" r:id="rId11"/>
@@ -10885,7 +12021,6 @@
   <w:style w:type="character" w:default="1" w:styleId="Carpredefinitoparagrafo">
     <w:name w:val="Default Paragraph Font"/>
     <w:uiPriority w:val="1"/>
-    <w:semiHidden/>
     <w:unhideWhenUsed/>
   </w:style>
   <w:style w:type="table" w:default="1" w:styleId="Tabellanormale">
@@ -11495,7 +12630,6 @@
   <w:style w:type="character" w:default="1" w:styleId="Carpredefinitoparagrafo">
     <w:name w:val="Default Paragraph Font"/>
     <w:uiPriority w:val="1"/>
-    <w:semiHidden/>
     <w:unhideWhenUsed/>
   </w:style>
   <w:style w:type="table" w:default="1" w:styleId="Tabellanormale">
@@ -12138,7 +13272,7 @@
 </file>
 
 <file path=customXml/itemProps1.xml><?xml version="1.0" encoding="utf-8"?>
-<ds:datastoreItem xmlns:ds="http://schemas.openxmlformats.org/officeDocument/2006/customXml" ds:itemID="{D2AE5CD4-5180-4BC0-B385-2461627AD75E}">
+<ds:datastoreItem xmlns:ds="http://schemas.openxmlformats.org/officeDocument/2006/customXml" ds:itemID="{8383FFFD-82D9-4385-96A1-45A303E25CDF}">
   <ds:schemaRefs>
     <ds:schemaRef ds:uri="http://schemas.openxmlformats.org/officeDocument/2006/bibliography"/>
   </ds:schemaRefs>

</xml_diff>

<commit_message>
Sezione dei test aggiornata
</commit_message>
<xml_diff>
--- a/Lilliurl - Documentazione.docx
+++ b/Lilliurl - Documentazione.docx
@@ -8056,7 +8056,7 @@
           <w:b/>
         </w:rPr>
         <w:lastRenderedPageBreak/>
-        <w:t xml:space="preserve">6. Casi di </w:t>
+        <w:t xml:space="preserve">6. </w:t>
       </w:r>
       <w:r>
         <w:rPr>
@@ -8073,62 +8073,27 @@
         <w:t>est</w:t>
       </w:r>
       <w:bookmarkEnd w:id="5"/>
-    </w:p>
-    <w:p>
-      <w:pPr>
-        <w:rPr>
-          <w:rFonts w:ascii="Garamond" w:hAnsi="Garamond"/>
-          <w:sz w:val="28"/>
-        </w:rPr>
-      </w:pPr>
-      <w:r>
-        <w:rPr>
-          <w:rFonts w:ascii="Garamond" w:hAnsi="Garamond"/>
-          <w:sz w:val="28"/>
-        </w:rPr>
-        <w:t xml:space="preserve">I </w:t>
-      </w:r>
-      <w:r>
-        <w:rPr>
-          <w:rFonts w:ascii="Garamond" w:hAnsi="Garamond"/>
-          <w:sz w:val="28"/>
-        </w:rPr>
-        <w:t xml:space="preserve">seguenti </w:t>
-      </w:r>
-      <w:r>
-        <w:rPr>
-          <w:rFonts w:ascii="Garamond" w:hAnsi="Garamond"/>
-          <w:sz w:val="28"/>
-        </w:rPr>
-        <w:t xml:space="preserve">metodi delle </w:t>
-      </w:r>
-      <w:r>
-        <w:rPr>
-          <w:rFonts w:ascii="Garamond" w:hAnsi="Garamond"/>
-          <w:sz w:val="28"/>
-        </w:rPr>
-        <w:t>rispettiv</w:t>
-      </w:r>
-      <w:r>
-        <w:rPr>
-          <w:rFonts w:ascii="Garamond" w:hAnsi="Garamond"/>
-          <w:sz w:val="28"/>
-        </w:rPr>
-        <w:t>e</w:t>
-      </w:r>
-      <w:r>
-        <w:rPr>
-          <w:rFonts w:ascii="Garamond" w:hAnsi="Garamond"/>
-          <w:sz w:val="28"/>
-        </w:rPr>
-        <w:t xml:space="preserve"> </w:t>
-      </w:r>
-      <w:r>
-        <w:rPr>
-          <w:rFonts w:ascii="Garamond" w:hAnsi="Garamond"/>
-          <w:sz w:val="28"/>
-        </w:rPr>
-        <w:t xml:space="preserve">classi sono stati testati usando il </w:t>
+      <w:r>
+        <w:rPr>
+          <w:rFonts w:ascii="Garamond" w:hAnsi="Garamond"/>
+          <w:b/>
+        </w:rPr>
+        <w:t xml:space="preserve"> dei metodi</w:t>
+      </w:r>
+    </w:p>
+    <w:p>
+      <w:pPr>
+        <w:rPr>
+          <w:rFonts w:ascii="Garamond" w:hAnsi="Garamond"/>
+          <w:sz w:val="28"/>
+        </w:rPr>
+      </w:pPr>
+      <w:r>
+        <w:rPr>
+          <w:rFonts w:ascii="Garamond" w:hAnsi="Garamond"/>
+          <w:sz w:val="28"/>
+        </w:rPr>
+        <w:t xml:space="preserve">I seguenti metodi delle rispettive classi sono stati testati usando il </w:t>
       </w:r>
       <w:proofErr w:type="spellStart"/>
       <w:r>
@@ -8379,438 +8344,563 @@
         </w:rPr>
         <w:t>.</w:t>
       </w:r>
+    </w:p>
+    <w:p>
+      <w:pPr>
+        <w:rPr>
+          <w:rFonts w:ascii="Garamond" w:hAnsi="Garamond"/>
+          <w:sz w:val="28"/>
+        </w:rPr>
+      </w:pPr>
+      <w:r>
+        <w:rPr>
+          <w:rFonts w:ascii="Garamond" w:hAnsi="Garamond"/>
+          <w:sz w:val="28"/>
+        </w:rPr>
+        <w:tab/>
+      </w:r>
+      <w:r>
+        <w:rPr>
+          <w:rFonts w:ascii="Garamond" w:hAnsi="Garamond"/>
+          <w:b/>
+          <w:color w:val="002060"/>
+          <w:sz w:val="28"/>
+        </w:rPr>
+        <w:t>Classe</w:t>
+      </w:r>
+      <w:r>
+        <w:rPr>
+          <w:rFonts w:ascii="Garamond" w:hAnsi="Garamond"/>
+          <w:color w:val="002060"/>
+          <w:sz w:val="28"/>
+        </w:rPr>
+        <w:t xml:space="preserve"> </w:t>
+      </w:r>
+      <w:proofErr w:type="spellStart"/>
+      <w:r>
+        <w:rPr>
+          <w:rFonts w:ascii="Garamond" w:hAnsi="Garamond"/>
+          <w:sz w:val="28"/>
+        </w:rPr>
+        <w:t>EmptyStringChecker</w:t>
+      </w:r>
+      <w:proofErr w:type="spellEnd"/>
+    </w:p>
+    <w:p>
+      <w:pPr>
+        <w:ind w:left="1416"/>
+        <w:rPr>
+          <w:rFonts w:ascii="Garamond" w:hAnsi="Garamond"/>
+          <w:sz w:val="28"/>
+        </w:rPr>
+      </w:pPr>
+      <w:r>
+        <w:rPr>
+          <w:rFonts w:ascii="Garamond" w:hAnsi="Garamond"/>
+          <w:b/>
+          <w:color w:val="7030A0"/>
+          <w:sz w:val="28"/>
+        </w:rPr>
+        <w:t>Metodo</w:t>
+      </w:r>
+      <w:r>
+        <w:rPr>
+          <w:rFonts w:ascii="Garamond" w:hAnsi="Garamond"/>
+          <w:color w:val="7030A0"/>
+          <w:sz w:val="28"/>
+        </w:rPr>
+        <w:t xml:space="preserve"> </w:t>
+      </w:r>
+      <w:proofErr w:type="spellStart"/>
+      <w:r>
+        <w:rPr>
+          <w:rFonts w:ascii="Garamond" w:hAnsi="Garamond"/>
+          <w:sz w:val="28"/>
+        </w:rPr>
+        <w:t>check</w:t>
+      </w:r>
+      <w:proofErr w:type="spellEnd"/>
+      <w:r>
+        <w:rPr>
+          <w:rFonts w:ascii="Garamond" w:hAnsi="Garamond"/>
+          <w:sz w:val="28"/>
+        </w:rPr>
+        <w:t>()</w:t>
+      </w:r>
+      <w:r>
+        <w:rPr>
+          <w:rFonts w:ascii="Garamond" w:hAnsi="Garamond"/>
+          <w:sz w:val="28"/>
+        </w:rPr>
+        <w:t xml:space="preserve"> : Se la stringa in input equivale ad </w:t>
+      </w:r>
+      <w:r>
+        <w:rPr>
+          <w:rFonts w:ascii="Garamond" w:hAnsi="Garamond"/>
+          <w:sz w:val="28"/>
+        </w:rPr>
+        <w:t xml:space="preserve">una stringa non inizializzata, </w:t>
+      </w:r>
+      <w:r>
+        <w:rPr>
+          <w:rFonts w:ascii="Garamond" w:hAnsi="Garamond"/>
+          <w:sz w:val="28"/>
+        </w:rPr>
+        <w:t>o di</w:t>
+      </w:r>
+      <w:r>
+        <w:rPr>
+          <w:rFonts w:ascii="Garamond" w:hAnsi="Garamond"/>
+          <w:sz w:val="28"/>
+        </w:rPr>
+        <w:t xml:space="preserve"> lunghezza nulla</w:t>
+      </w:r>
+      <w:r>
+        <w:rPr>
+          <w:rFonts w:ascii="Garamond" w:hAnsi="Garamond"/>
+          <w:sz w:val="28"/>
+        </w:rPr>
+        <w:t xml:space="preserve"> </w:t>
+      </w:r>
+      <w:r>
+        <w:rPr>
+          <w:rFonts w:ascii="Garamond" w:hAnsi="Garamond"/>
+          <w:sz w:val="28"/>
+        </w:rPr>
+        <w:t>o piena esclusivamente di spazi bianchi</w:t>
+      </w:r>
+      <w:r>
+        <w:rPr>
+          <w:rFonts w:ascii="Garamond" w:hAnsi="Garamond"/>
+          <w:sz w:val="28"/>
+        </w:rPr>
+        <w:t xml:space="preserve"> restituisce </w:t>
+      </w:r>
+      <w:proofErr w:type="spellStart"/>
+      <w:r>
+        <w:rPr>
+          <w:rFonts w:ascii="Garamond" w:hAnsi="Garamond"/>
+          <w:b/>
+          <w:color w:val="C00000"/>
+          <w:sz w:val="28"/>
+        </w:rPr>
+        <w:t>true</w:t>
+      </w:r>
+      <w:proofErr w:type="spellEnd"/>
+      <w:r>
+        <w:rPr>
+          <w:rFonts w:ascii="Garamond" w:hAnsi="Garamond"/>
+          <w:sz w:val="28"/>
+        </w:rPr>
+        <w:t xml:space="preserve">, altrimenti </w:t>
+      </w:r>
+      <w:r>
+        <w:rPr>
+          <w:rFonts w:ascii="Garamond" w:hAnsi="Garamond"/>
+          <w:b/>
+          <w:color w:val="C00000"/>
+          <w:sz w:val="28"/>
+        </w:rPr>
+        <w:t>false</w:t>
+      </w:r>
+      <w:r>
+        <w:rPr>
+          <w:rFonts w:ascii="Garamond" w:hAnsi="Garamond"/>
+          <w:sz w:val="28"/>
+        </w:rPr>
+        <w:t>.</w:t>
+      </w:r>
+    </w:p>
+    <w:p>
+      <w:pPr>
+        <w:rPr>
+          <w:rFonts w:ascii="Garamond" w:hAnsi="Garamond"/>
+          <w:sz w:val="28"/>
+        </w:rPr>
+      </w:pPr>
+      <w:r>
+        <w:rPr>
+          <w:rFonts w:ascii="Garamond" w:hAnsi="Garamond"/>
+          <w:sz w:val="28"/>
+        </w:rPr>
+        <w:tab/>
+      </w:r>
+      <w:r>
+        <w:rPr>
+          <w:rFonts w:ascii="Garamond" w:hAnsi="Garamond"/>
+          <w:b/>
+          <w:color w:val="002060"/>
+          <w:sz w:val="28"/>
+        </w:rPr>
+        <w:t>Classe</w:t>
+      </w:r>
+      <w:r>
+        <w:rPr>
+          <w:rFonts w:ascii="Garamond" w:hAnsi="Garamond"/>
+          <w:color w:val="002060"/>
+          <w:sz w:val="28"/>
+        </w:rPr>
+        <w:t xml:space="preserve"> </w:t>
+      </w:r>
+      <w:proofErr w:type="spellStart"/>
+      <w:r>
+        <w:rPr>
+          <w:rFonts w:ascii="Garamond" w:hAnsi="Garamond"/>
+          <w:sz w:val="28"/>
+        </w:rPr>
+        <w:t>ShortStringGenerator</w:t>
+      </w:r>
+      <w:proofErr w:type="spellEnd"/>
+    </w:p>
+    <w:p>
+      <w:pPr>
+        <w:ind w:left="1416"/>
+        <w:rPr>
+          <w:rFonts w:ascii="Garamond" w:hAnsi="Garamond"/>
+          <w:sz w:val="28"/>
+        </w:rPr>
+      </w:pPr>
+      <w:r>
+        <w:rPr>
+          <w:rFonts w:ascii="Garamond" w:hAnsi="Garamond"/>
+          <w:b/>
+          <w:color w:val="7030A0"/>
+          <w:sz w:val="28"/>
+        </w:rPr>
+        <w:t>Metodo</w:t>
+      </w:r>
+      <w:r>
+        <w:rPr>
+          <w:rFonts w:ascii="Garamond" w:hAnsi="Garamond"/>
+          <w:color w:val="7030A0"/>
+          <w:sz w:val="28"/>
+        </w:rPr>
+        <w:t xml:space="preserve"> </w:t>
+      </w:r>
+      <w:proofErr w:type="spellStart"/>
+      <w:r>
+        <w:rPr>
+          <w:rFonts w:ascii="Garamond" w:hAnsi="Garamond"/>
+          <w:sz w:val="28"/>
+        </w:rPr>
+        <w:t>nextString</w:t>
+      </w:r>
+      <w:proofErr w:type="spellEnd"/>
+      <w:r>
+        <w:rPr>
+          <w:rFonts w:ascii="Garamond" w:hAnsi="Garamond"/>
+          <w:sz w:val="28"/>
+        </w:rPr>
+        <w:t>()</w:t>
+      </w:r>
+      <w:r>
+        <w:rPr>
+          <w:rFonts w:ascii="Garamond" w:hAnsi="Garamond"/>
+          <w:sz w:val="28"/>
+        </w:rPr>
+        <w:t xml:space="preserve"> : Restituisce una stringa generata automaticamente dal sistema.</w:t>
+      </w:r>
+    </w:p>
+    <w:p>
+      <w:pPr>
+        <w:rPr>
+          <w:rFonts w:ascii="Garamond" w:hAnsi="Garamond"/>
+          <w:sz w:val="28"/>
+        </w:rPr>
+      </w:pPr>
+      <w:r>
+        <w:rPr>
+          <w:rFonts w:ascii="Garamond" w:hAnsi="Garamond"/>
+          <w:sz w:val="28"/>
+        </w:rPr>
+        <w:tab/>
+      </w:r>
+      <w:r>
+        <w:rPr>
+          <w:rFonts w:ascii="Garamond" w:hAnsi="Garamond"/>
+          <w:b/>
+          <w:color w:val="002060"/>
+          <w:sz w:val="28"/>
+        </w:rPr>
+        <w:t>Classe</w:t>
+      </w:r>
+      <w:r>
+        <w:rPr>
+          <w:rFonts w:ascii="Garamond" w:hAnsi="Garamond"/>
+          <w:color w:val="002060"/>
+          <w:sz w:val="28"/>
+        </w:rPr>
+        <w:t xml:space="preserve"> </w:t>
+      </w:r>
+      <w:proofErr w:type="spellStart"/>
+      <w:r>
+        <w:rPr>
+          <w:rFonts w:ascii="Garamond" w:hAnsi="Garamond"/>
+          <w:sz w:val="28"/>
+        </w:rPr>
+        <w:t>SpecialCharFinder</w:t>
+      </w:r>
+      <w:proofErr w:type="spellEnd"/>
+    </w:p>
+    <w:p>
+      <w:pPr>
+        <w:ind w:left="1416"/>
+        <w:rPr>
+          <w:rFonts w:ascii="Garamond" w:hAnsi="Garamond"/>
+          <w:sz w:val="28"/>
+        </w:rPr>
+      </w:pPr>
+      <w:r>
+        <w:rPr>
+          <w:rFonts w:ascii="Garamond" w:hAnsi="Garamond"/>
+          <w:b/>
+          <w:color w:val="7030A0"/>
+          <w:sz w:val="28"/>
+        </w:rPr>
+        <w:t>Metodo</w:t>
+      </w:r>
+      <w:r>
+        <w:rPr>
+          <w:rFonts w:ascii="Garamond" w:hAnsi="Garamond"/>
+          <w:color w:val="7030A0"/>
+          <w:sz w:val="28"/>
+        </w:rPr>
+        <w:t xml:space="preserve"> </w:t>
+      </w:r>
+      <w:proofErr w:type="spellStart"/>
+      <w:r>
+        <w:rPr>
+          <w:rFonts w:ascii="Garamond" w:hAnsi="Garamond"/>
+          <w:sz w:val="28"/>
+        </w:rPr>
+        <w:t>isFound</w:t>
+      </w:r>
+      <w:proofErr w:type="spellEnd"/>
+      <w:r>
+        <w:rPr>
+          <w:rFonts w:ascii="Garamond" w:hAnsi="Garamond"/>
+          <w:sz w:val="28"/>
+        </w:rPr>
+        <w:t>()</w:t>
+      </w:r>
+      <w:r>
+        <w:rPr>
+          <w:rFonts w:ascii="Garamond" w:hAnsi="Garamond"/>
+          <w:sz w:val="28"/>
+        </w:rPr>
+        <w:t xml:space="preserve"> : Se nella stringa in input è incluso un carattere speciale restituisce </w:t>
+      </w:r>
+      <w:proofErr w:type="spellStart"/>
+      <w:r>
+        <w:rPr>
+          <w:rFonts w:ascii="Garamond" w:hAnsi="Garamond"/>
+          <w:b/>
+          <w:color w:val="C00000"/>
+          <w:sz w:val="28"/>
+        </w:rPr>
+        <w:t>true</w:t>
+      </w:r>
+      <w:proofErr w:type="spellEnd"/>
+      <w:r>
+        <w:rPr>
+          <w:rFonts w:ascii="Garamond" w:hAnsi="Garamond"/>
+          <w:sz w:val="28"/>
+        </w:rPr>
+        <w:t xml:space="preserve">, altrimenti </w:t>
+      </w:r>
+      <w:r>
+        <w:rPr>
+          <w:rFonts w:ascii="Garamond" w:hAnsi="Garamond"/>
+          <w:b/>
+          <w:color w:val="C00000"/>
+          <w:sz w:val="28"/>
+        </w:rPr>
+        <w:t>false</w:t>
+      </w:r>
+      <w:r>
+        <w:rPr>
+          <w:rFonts w:ascii="Garamond" w:hAnsi="Garamond"/>
+          <w:sz w:val="28"/>
+        </w:rPr>
+        <w:t>.</w:t>
+      </w:r>
+    </w:p>
+    <w:p>
+      <w:pPr>
+        <w:ind w:firstLine="708"/>
+        <w:rPr>
+          <w:rFonts w:ascii="Garamond" w:hAnsi="Garamond"/>
+          <w:sz w:val="28"/>
+        </w:rPr>
+      </w:pPr>
+      <w:r>
+        <w:rPr>
+          <w:rFonts w:ascii="Garamond" w:hAnsi="Garamond"/>
+          <w:b/>
+          <w:color w:val="002060"/>
+          <w:sz w:val="28"/>
+        </w:rPr>
+        <w:t>Classe</w:t>
+      </w:r>
+      <w:r>
+        <w:rPr>
+          <w:rFonts w:ascii="Garamond" w:hAnsi="Garamond"/>
+          <w:color w:val="002060"/>
+          <w:sz w:val="28"/>
+        </w:rPr>
+        <w:t xml:space="preserve"> </w:t>
+      </w:r>
+      <w:proofErr w:type="spellStart"/>
+      <w:r>
+        <w:rPr>
+          <w:rFonts w:ascii="Garamond" w:hAnsi="Garamond"/>
+          <w:sz w:val="28"/>
+        </w:rPr>
+        <w:t>IPGeoloc</w:t>
+      </w:r>
+      <w:proofErr w:type="spellEnd"/>
+    </w:p>
+    <w:p>
+      <w:pPr>
+        <w:ind w:left="1416"/>
+        <w:rPr>
+          <w:rFonts w:ascii="Garamond" w:hAnsi="Garamond"/>
+          <w:sz w:val="28"/>
+        </w:rPr>
+      </w:pPr>
+      <w:r>
+        <w:rPr>
+          <w:rFonts w:ascii="Garamond" w:hAnsi="Garamond"/>
+          <w:b/>
+          <w:color w:val="7030A0"/>
+          <w:sz w:val="28"/>
+        </w:rPr>
+        <w:t>Metodo</w:t>
+      </w:r>
+      <w:r>
+        <w:rPr>
+          <w:rFonts w:ascii="Garamond" w:hAnsi="Garamond"/>
+          <w:color w:val="7030A0"/>
+          <w:sz w:val="28"/>
+        </w:rPr>
+        <w:t xml:space="preserve"> </w:t>
+      </w:r>
+      <w:proofErr w:type="spellStart"/>
+      <w:r>
+        <w:rPr>
+          <w:rFonts w:ascii="Garamond" w:hAnsi="Garamond"/>
+          <w:sz w:val="28"/>
+        </w:rPr>
+        <w:t>getCountryIso</w:t>
+      </w:r>
+      <w:proofErr w:type="spellEnd"/>
+      <w:r>
+        <w:rPr>
+          <w:rFonts w:ascii="Garamond" w:hAnsi="Garamond"/>
+          <w:sz w:val="28"/>
+        </w:rPr>
+        <w:t xml:space="preserve"> </w:t>
+      </w:r>
+      <w:r>
+        <w:rPr>
+          <w:rFonts w:ascii="Garamond" w:hAnsi="Garamond"/>
+          <w:sz w:val="28"/>
+        </w:rPr>
+        <w:t>()</w:t>
+      </w:r>
+      <w:r>
+        <w:rPr>
+          <w:rFonts w:ascii="Garamond" w:hAnsi="Garamond"/>
+          <w:sz w:val="28"/>
+        </w:rPr>
+        <w:t xml:space="preserve"> : </w:t>
+      </w:r>
+      <w:r>
+        <w:rPr>
+          <w:rFonts w:ascii="Garamond" w:hAnsi="Garamond"/>
+          <w:sz w:val="28"/>
+        </w:rPr>
+        <w:t>Restituisce una stringa contenente il codice ISO della nazione a cui è associato l’indirizzo IP immesso come parametro in input.</w:t>
+      </w:r>
+    </w:p>
+    <w:p>
+      <w:pPr>
+        <w:ind w:left="1416"/>
+        <w:rPr>
+          <w:rFonts w:ascii="Garamond" w:hAnsi="Garamond"/>
+          <w:sz w:val="28"/>
+        </w:rPr>
+      </w:pPr>
+      <w:r>
+        <w:rPr>
+          <w:rFonts w:ascii="Garamond" w:hAnsi="Garamond"/>
+          <w:b/>
+          <w:color w:val="7030A0"/>
+          <w:sz w:val="28"/>
+        </w:rPr>
+        <w:t>Metodo</w:t>
+      </w:r>
+      <w:r>
+        <w:rPr>
+          <w:rFonts w:ascii="Garamond" w:hAnsi="Garamond"/>
+          <w:color w:val="7030A0"/>
+          <w:sz w:val="28"/>
+        </w:rPr>
+        <w:t xml:space="preserve"> </w:t>
+      </w:r>
+      <w:proofErr w:type="spellStart"/>
+      <w:r>
+        <w:rPr>
+          <w:rFonts w:ascii="Garamond" w:hAnsi="Garamond"/>
+          <w:sz w:val="28"/>
+        </w:rPr>
+        <w:t>getCountry</w:t>
+      </w:r>
+      <w:r>
+        <w:rPr>
+          <w:rFonts w:ascii="Garamond" w:hAnsi="Garamond"/>
+          <w:sz w:val="28"/>
+        </w:rPr>
+        <w:t>Name</w:t>
+      </w:r>
+      <w:proofErr w:type="spellEnd"/>
+      <w:r>
+        <w:rPr>
+          <w:rFonts w:ascii="Garamond" w:hAnsi="Garamond"/>
+          <w:sz w:val="28"/>
+        </w:rPr>
+        <w:t xml:space="preserve"> </w:t>
+      </w:r>
+      <w:r>
+        <w:rPr>
+          <w:rFonts w:ascii="Garamond" w:hAnsi="Garamond"/>
+          <w:sz w:val="28"/>
+        </w:rPr>
+        <w:t>()</w:t>
+      </w:r>
+      <w:r>
+        <w:rPr>
+          <w:rFonts w:ascii="Garamond" w:hAnsi="Garamond"/>
+          <w:sz w:val="28"/>
+        </w:rPr>
+        <w:t xml:space="preserve"> : Restituisce una stringa contenente </w:t>
+      </w:r>
+      <w:r>
+        <w:rPr>
+          <w:rFonts w:ascii="Garamond" w:hAnsi="Garamond"/>
+          <w:sz w:val="28"/>
+        </w:rPr>
+        <w:t xml:space="preserve">il nome </w:t>
+      </w:r>
+      <w:r>
+        <w:rPr>
+          <w:rFonts w:ascii="Garamond" w:hAnsi="Garamond"/>
+          <w:sz w:val="28"/>
+        </w:rPr>
+        <w:t>della nazione a cui è associato l’indirizzo IP immesso come parametro in input.</w:t>
+      </w:r>
       <w:bookmarkStart w:id="6" w:name="_GoBack"/>
       <w:bookmarkEnd w:id="6"/>
-    </w:p>
-    <w:p>
-      <w:pPr>
-        <w:rPr>
-          <w:rFonts w:ascii="Garamond" w:hAnsi="Garamond"/>
-          <w:sz w:val="28"/>
-        </w:rPr>
-      </w:pPr>
-      <w:r>
-        <w:rPr>
-          <w:rFonts w:ascii="Garamond" w:hAnsi="Garamond"/>
-          <w:sz w:val="28"/>
-        </w:rPr>
-        <w:tab/>
-      </w:r>
-      <w:r>
-        <w:rPr>
-          <w:rFonts w:ascii="Garamond" w:hAnsi="Garamond"/>
-          <w:b/>
-          <w:color w:val="002060"/>
-          <w:sz w:val="28"/>
-        </w:rPr>
-        <w:t>Classe</w:t>
-      </w:r>
-      <w:r>
-        <w:rPr>
-          <w:rFonts w:ascii="Garamond" w:hAnsi="Garamond"/>
-          <w:color w:val="002060"/>
-          <w:sz w:val="28"/>
-        </w:rPr>
-        <w:t xml:space="preserve"> </w:t>
-      </w:r>
-      <w:proofErr w:type="spellStart"/>
-      <w:r>
-        <w:rPr>
-          <w:rFonts w:ascii="Garamond" w:hAnsi="Garamond"/>
-          <w:sz w:val="28"/>
-        </w:rPr>
-        <w:t>EmptyStringChecker</w:t>
-      </w:r>
-      <w:proofErr w:type="spellEnd"/>
-    </w:p>
-    <w:p>
-      <w:pPr>
-        <w:ind w:left="1416"/>
-        <w:rPr>
-          <w:rFonts w:ascii="Garamond" w:hAnsi="Garamond"/>
-          <w:sz w:val="28"/>
-        </w:rPr>
-      </w:pPr>
-      <w:r>
-        <w:rPr>
-          <w:rFonts w:ascii="Garamond" w:hAnsi="Garamond"/>
-          <w:b/>
-          <w:color w:val="7030A0"/>
-          <w:sz w:val="28"/>
-        </w:rPr>
-        <w:t>Metodo</w:t>
-      </w:r>
-      <w:r>
-        <w:rPr>
-          <w:rFonts w:ascii="Garamond" w:hAnsi="Garamond"/>
-          <w:color w:val="7030A0"/>
-          <w:sz w:val="28"/>
-        </w:rPr>
-        <w:t xml:space="preserve"> </w:t>
-      </w:r>
-      <w:proofErr w:type="spellStart"/>
-      <w:r>
-        <w:rPr>
-          <w:rFonts w:ascii="Garamond" w:hAnsi="Garamond"/>
-          <w:sz w:val="28"/>
-        </w:rPr>
-        <w:t>check</w:t>
-      </w:r>
-      <w:proofErr w:type="spellEnd"/>
-      <w:r>
-        <w:rPr>
-          <w:rFonts w:ascii="Garamond" w:hAnsi="Garamond"/>
-          <w:sz w:val="28"/>
-        </w:rPr>
-        <w:t>()</w:t>
-      </w:r>
-      <w:r>
-        <w:rPr>
-          <w:rFonts w:ascii="Garamond" w:hAnsi="Garamond"/>
-          <w:sz w:val="28"/>
-        </w:rPr>
-        <w:t xml:space="preserve"> : S</w:t>
-      </w:r>
-      <w:r>
-        <w:rPr>
-          <w:rFonts w:ascii="Garamond" w:hAnsi="Garamond"/>
-          <w:sz w:val="28"/>
-        </w:rPr>
-        <w:t xml:space="preserve">e la stringa in input equivale ad </w:t>
-      </w:r>
-      <w:r>
-        <w:rPr>
-          <w:rFonts w:ascii="Garamond" w:hAnsi="Garamond"/>
-          <w:sz w:val="28"/>
-        </w:rPr>
-        <w:t xml:space="preserve">una stringa non inizializzata, </w:t>
-      </w:r>
-      <w:r>
-        <w:rPr>
-          <w:rFonts w:ascii="Garamond" w:hAnsi="Garamond"/>
-          <w:sz w:val="28"/>
-        </w:rPr>
-        <w:t>o di</w:t>
-      </w:r>
-      <w:r>
-        <w:rPr>
-          <w:rFonts w:ascii="Garamond" w:hAnsi="Garamond"/>
-          <w:sz w:val="28"/>
-        </w:rPr>
-        <w:t xml:space="preserve"> lunghezza nulla</w:t>
-      </w:r>
-      <w:r>
-        <w:rPr>
-          <w:rFonts w:ascii="Garamond" w:hAnsi="Garamond"/>
-          <w:sz w:val="28"/>
-        </w:rPr>
-        <w:t xml:space="preserve"> </w:t>
-      </w:r>
-      <w:r>
-        <w:rPr>
-          <w:rFonts w:ascii="Garamond" w:hAnsi="Garamond"/>
-          <w:sz w:val="28"/>
-        </w:rPr>
-        <w:t>o piena esclusivamente di spazi bianchi</w:t>
-      </w:r>
-      <w:r>
-        <w:rPr>
-          <w:rFonts w:ascii="Garamond" w:hAnsi="Garamond"/>
-          <w:sz w:val="28"/>
-        </w:rPr>
-        <w:t xml:space="preserve"> </w:t>
-      </w:r>
-      <w:r>
-        <w:rPr>
-          <w:rFonts w:ascii="Garamond" w:hAnsi="Garamond"/>
-          <w:sz w:val="28"/>
-        </w:rPr>
-        <w:t xml:space="preserve">restituisce </w:t>
-      </w:r>
-      <w:proofErr w:type="spellStart"/>
-      <w:r>
-        <w:rPr>
-          <w:rFonts w:ascii="Garamond" w:hAnsi="Garamond"/>
-          <w:b/>
-          <w:color w:val="C00000"/>
-          <w:sz w:val="28"/>
-        </w:rPr>
-        <w:t>true</w:t>
-      </w:r>
-      <w:proofErr w:type="spellEnd"/>
-      <w:r>
-        <w:rPr>
-          <w:rFonts w:ascii="Garamond" w:hAnsi="Garamond"/>
-          <w:sz w:val="28"/>
-        </w:rPr>
-        <w:t xml:space="preserve">, altrimenti </w:t>
-      </w:r>
-      <w:r>
-        <w:rPr>
-          <w:rFonts w:ascii="Garamond" w:hAnsi="Garamond"/>
-          <w:b/>
-          <w:color w:val="C00000"/>
-          <w:sz w:val="28"/>
-        </w:rPr>
-        <w:t>false</w:t>
-      </w:r>
-      <w:r>
-        <w:rPr>
-          <w:rFonts w:ascii="Garamond" w:hAnsi="Garamond"/>
-          <w:sz w:val="28"/>
-        </w:rPr>
-        <w:t>.</w:t>
-      </w:r>
-    </w:p>
-    <w:p>
-      <w:pPr>
-        <w:rPr>
-          <w:rFonts w:ascii="Garamond" w:hAnsi="Garamond"/>
-          <w:sz w:val="28"/>
-        </w:rPr>
-      </w:pPr>
-      <w:r>
-        <w:rPr>
-          <w:rFonts w:ascii="Garamond" w:hAnsi="Garamond"/>
-          <w:sz w:val="28"/>
-        </w:rPr>
-        <w:tab/>
-      </w:r>
-      <w:r>
-        <w:rPr>
-          <w:rFonts w:ascii="Garamond" w:hAnsi="Garamond"/>
-          <w:b/>
-          <w:color w:val="002060"/>
-          <w:sz w:val="28"/>
-        </w:rPr>
-        <w:t>Classe</w:t>
-      </w:r>
-      <w:r>
-        <w:rPr>
-          <w:rFonts w:ascii="Garamond" w:hAnsi="Garamond"/>
-          <w:color w:val="002060"/>
-          <w:sz w:val="28"/>
-        </w:rPr>
-        <w:t xml:space="preserve"> </w:t>
-      </w:r>
-      <w:proofErr w:type="spellStart"/>
-      <w:r>
-        <w:rPr>
-          <w:rFonts w:ascii="Garamond" w:hAnsi="Garamond"/>
-          <w:sz w:val="28"/>
-        </w:rPr>
-        <w:t>ShortStringGenerator</w:t>
-      </w:r>
-      <w:proofErr w:type="spellEnd"/>
-    </w:p>
-    <w:p>
-      <w:pPr>
-        <w:ind w:left="1416"/>
-        <w:rPr>
-          <w:rFonts w:ascii="Garamond" w:hAnsi="Garamond"/>
-          <w:sz w:val="28"/>
-        </w:rPr>
-      </w:pPr>
-      <w:r>
-        <w:rPr>
-          <w:rFonts w:ascii="Garamond" w:hAnsi="Garamond"/>
-          <w:b/>
-          <w:color w:val="7030A0"/>
-          <w:sz w:val="28"/>
-        </w:rPr>
-        <w:t>Metodo</w:t>
-      </w:r>
-      <w:r>
-        <w:rPr>
-          <w:rFonts w:ascii="Garamond" w:hAnsi="Garamond"/>
-          <w:color w:val="7030A0"/>
-          <w:sz w:val="28"/>
-        </w:rPr>
-        <w:t xml:space="preserve"> </w:t>
-      </w:r>
-      <w:proofErr w:type="spellStart"/>
-      <w:r>
-        <w:rPr>
-          <w:rFonts w:ascii="Garamond" w:hAnsi="Garamond"/>
-          <w:sz w:val="28"/>
-        </w:rPr>
-        <w:t>nextString</w:t>
-      </w:r>
-      <w:proofErr w:type="spellEnd"/>
-      <w:r>
-        <w:rPr>
-          <w:rFonts w:ascii="Garamond" w:hAnsi="Garamond"/>
-          <w:sz w:val="28"/>
-        </w:rPr>
-        <w:t>()</w:t>
-      </w:r>
-      <w:r>
-        <w:rPr>
-          <w:rFonts w:ascii="Garamond" w:hAnsi="Garamond"/>
-          <w:sz w:val="28"/>
-        </w:rPr>
-        <w:t xml:space="preserve"> : </w:t>
-      </w:r>
-      <w:r>
-        <w:rPr>
-          <w:rFonts w:ascii="Garamond" w:hAnsi="Garamond"/>
-          <w:sz w:val="28"/>
-        </w:rPr>
-        <w:t>Restituisce una stringa generata automaticamente dal sistema</w:t>
-      </w:r>
-      <w:r>
-        <w:rPr>
-          <w:rFonts w:ascii="Garamond" w:hAnsi="Garamond"/>
-          <w:sz w:val="28"/>
-        </w:rPr>
-        <w:t>.</w:t>
-      </w:r>
-    </w:p>
-    <w:p>
-      <w:pPr>
-        <w:rPr>
-          <w:rFonts w:ascii="Garamond" w:hAnsi="Garamond"/>
-          <w:sz w:val="28"/>
-        </w:rPr>
-      </w:pPr>
-      <w:r>
-        <w:rPr>
-          <w:rFonts w:ascii="Garamond" w:hAnsi="Garamond"/>
-          <w:sz w:val="28"/>
-        </w:rPr>
-        <w:tab/>
-      </w:r>
-      <w:r>
-        <w:rPr>
-          <w:rFonts w:ascii="Garamond" w:hAnsi="Garamond"/>
-          <w:b/>
-          <w:color w:val="002060"/>
-          <w:sz w:val="28"/>
-        </w:rPr>
-        <w:t>Classe</w:t>
-      </w:r>
-      <w:r>
-        <w:rPr>
-          <w:rFonts w:ascii="Garamond" w:hAnsi="Garamond"/>
-          <w:color w:val="002060"/>
-          <w:sz w:val="28"/>
-        </w:rPr>
-        <w:t xml:space="preserve"> </w:t>
-      </w:r>
-      <w:proofErr w:type="spellStart"/>
-      <w:r>
-        <w:rPr>
-          <w:rFonts w:ascii="Garamond" w:hAnsi="Garamond"/>
-          <w:sz w:val="28"/>
-        </w:rPr>
-        <w:t>SpecialCharFinder</w:t>
-      </w:r>
-      <w:proofErr w:type="spellEnd"/>
-    </w:p>
-    <w:p>
-      <w:pPr>
-        <w:ind w:left="1416"/>
-        <w:rPr>
-          <w:rFonts w:ascii="Garamond" w:hAnsi="Garamond"/>
-          <w:sz w:val="28"/>
-        </w:rPr>
-      </w:pPr>
-      <w:r>
-        <w:rPr>
-          <w:rFonts w:ascii="Garamond" w:hAnsi="Garamond"/>
-          <w:b/>
-          <w:color w:val="7030A0"/>
-          <w:sz w:val="28"/>
-        </w:rPr>
-        <w:t>Metodo</w:t>
-      </w:r>
-      <w:r>
-        <w:rPr>
-          <w:rFonts w:ascii="Garamond" w:hAnsi="Garamond"/>
-          <w:color w:val="7030A0"/>
-          <w:sz w:val="28"/>
-        </w:rPr>
-        <w:t xml:space="preserve"> </w:t>
-      </w:r>
-      <w:proofErr w:type="spellStart"/>
-      <w:r>
-        <w:rPr>
-          <w:rFonts w:ascii="Garamond" w:hAnsi="Garamond"/>
-          <w:sz w:val="28"/>
-        </w:rPr>
-        <w:t>isFound</w:t>
-      </w:r>
-      <w:proofErr w:type="spellEnd"/>
-      <w:r>
-        <w:rPr>
-          <w:rFonts w:ascii="Garamond" w:hAnsi="Garamond"/>
-          <w:sz w:val="28"/>
-        </w:rPr>
-        <w:t>()</w:t>
-      </w:r>
-      <w:r>
-        <w:rPr>
-          <w:rFonts w:ascii="Garamond" w:hAnsi="Garamond"/>
-          <w:sz w:val="28"/>
-        </w:rPr>
-        <w:t xml:space="preserve"> : Se nella stringa in input è </w:t>
-      </w:r>
-      <w:r>
-        <w:rPr>
-          <w:rFonts w:ascii="Garamond" w:hAnsi="Garamond"/>
-          <w:sz w:val="28"/>
-        </w:rPr>
-        <w:t>incluso un carattere speciale</w:t>
-      </w:r>
-      <w:r>
-        <w:rPr>
-          <w:rFonts w:ascii="Garamond" w:hAnsi="Garamond"/>
-          <w:sz w:val="28"/>
-        </w:rPr>
-        <w:t xml:space="preserve"> restituisce </w:t>
-      </w:r>
-      <w:proofErr w:type="spellStart"/>
-      <w:r>
-        <w:rPr>
-          <w:rFonts w:ascii="Garamond" w:hAnsi="Garamond"/>
-          <w:b/>
-          <w:color w:val="C00000"/>
-          <w:sz w:val="28"/>
-        </w:rPr>
-        <w:t>true</w:t>
-      </w:r>
-      <w:proofErr w:type="spellEnd"/>
-      <w:r>
-        <w:rPr>
-          <w:rFonts w:ascii="Garamond" w:hAnsi="Garamond"/>
-          <w:sz w:val="28"/>
-        </w:rPr>
-        <w:t xml:space="preserve">, altrimenti </w:t>
-      </w:r>
-      <w:r>
-        <w:rPr>
-          <w:rFonts w:ascii="Garamond" w:hAnsi="Garamond"/>
-          <w:b/>
-          <w:color w:val="C00000"/>
-          <w:sz w:val="28"/>
-        </w:rPr>
-        <w:t>false</w:t>
-      </w:r>
-      <w:r>
-        <w:rPr>
-          <w:rFonts w:ascii="Garamond" w:hAnsi="Garamond"/>
-          <w:sz w:val="28"/>
-        </w:rPr>
-        <w:t>.</w:t>
-      </w:r>
-    </w:p>
-    <w:p>
-      <w:pPr>
-        <w:rPr>
-          <w:rFonts w:ascii="Garamond" w:hAnsi="Garamond"/>
-          <w:sz w:val="28"/>
-        </w:rPr>
-      </w:pPr>
     </w:p>
     <w:p>
       <w:pPr>
@@ -13272,7 +13362,7 @@
 </file>
 
 <file path=customXml/itemProps1.xml><?xml version="1.0" encoding="utf-8"?>
-<ds:datastoreItem xmlns:ds="http://schemas.openxmlformats.org/officeDocument/2006/customXml" ds:itemID="{8383FFFD-82D9-4385-96A1-45A303E25CDF}">
+<ds:datastoreItem xmlns:ds="http://schemas.openxmlformats.org/officeDocument/2006/customXml" ds:itemID="{1AD7DA3F-812E-45FB-B45B-09953D6F6FF4}">
   <ds:schemaRefs>
     <ds:schemaRef ds:uri="http://schemas.openxmlformats.org/officeDocument/2006/bibliography"/>
   </ds:schemaRefs>

</xml_diff>

<commit_message>
Test section methods name corrections
</commit_message>
<xml_diff>
--- a/Lilliurl - Documentazione.docx
+++ b/Lilliurl - Documentazione.docx
@@ -7964,7 +7964,7 @@
                     <a:blip r:embed="rId9" cstate="print">
                       <a:extLst>
                         <a:ext uri="{28A0092B-C50C-407E-A947-70E740481C1C}">
-                          <a14:useLocalDpi xmlns:a14="http://schemas.microsoft.com/office/drawing/2010/main" xmlns:wps="http://schemas.microsoft.com/office/word/2010/wordprocessingShape" xmlns:wpi="http://schemas.microsoft.com/office/word/2010/wordprocessingInk" xmlns:wpg="http://schemas.microsoft.com/office/word/2010/wordprocessingGroup" xmlns:w14="http://schemas.microsoft.com/office/word/2010/wordml" xmlns:w="http://schemas.openxmlformats.org/wordprocessingml/2006/main" xmlns:w10="urn:schemas-microsoft-com:office:word" xmlns:wp14="http://schemas.microsoft.com/office/word/2010/wordprocessingDrawing" xmlns:v="urn:schemas-microsoft-com:vml" xmlns:o="urn:schemas-microsoft-com:office:office" xmlns:mc="http://schemas.openxmlformats.org/markup-compatibility/2006" xmlns:wpc="http://schemas.microsoft.com/office/word/2010/wordprocessingCanvas" xmlns="" val="0"/>
+                          <a14:useLocalDpi xmlns="" xmlns:wpc="http://schemas.microsoft.com/office/word/2010/wordprocessingCanvas" xmlns:mc="http://schemas.openxmlformats.org/markup-compatibility/2006" xmlns:o="urn:schemas-microsoft-com:office:office" xmlns:v="urn:schemas-microsoft-com:vml" xmlns:wp14="http://schemas.microsoft.com/office/word/2010/wordprocessingDrawing" xmlns:w10="urn:schemas-microsoft-com:office:word" xmlns:w="http://schemas.openxmlformats.org/wordprocessingml/2006/main" xmlns:w14="http://schemas.microsoft.com/office/word/2010/wordml" xmlns:wpg="http://schemas.microsoft.com/office/word/2010/wordprocessingGroup" xmlns:wpi="http://schemas.microsoft.com/office/word/2010/wordprocessingInk" xmlns:wps="http://schemas.microsoft.com/office/word/2010/wordprocessingShape" xmlns:a14="http://schemas.microsoft.com/office/drawing/2010/main" val="0"/>
                         </a:ext>
                       </a:extLst>
                     </a:blip>
@@ -7985,7 +7985,7 @@
                     </a:ln>
                     <a:extLst>
                       <a:ext uri="{53640926-AAD7-44D8-BBD7-CCE9431645EC}">
-                        <a14:shadowObscured xmlns:a14="http://schemas.microsoft.com/office/drawing/2010/main" xmlns:wps="http://schemas.microsoft.com/office/word/2010/wordprocessingShape" xmlns:wpi="http://schemas.microsoft.com/office/word/2010/wordprocessingInk" xmlns:wpg="http://schemas.microsoft.com/office/word/2010/wordprocessingGroup" xmlns:w14="http://schemas.microsoft.com/office/word/2010/wordml" xmlns:w="http://schemas.openxmlformats.org/wordprocessingml/2006/main" xmlns:w10="urn:schemas-microsoft-com:office:word" xmlns:wp14="http://schemas.microsoft.com/office/word/2010/wordprocessingDrawing" xmlns:v="urn:schemas-microsoft-com:vml" xmlns:o="urn:schemas-microsoft-com:office:office" xmlns:mc="http://schemas.openxmlformats.org/markup-compatibility/2006" xmlns:wpc="http://schemas.microsoft.com/office/word/2010/wordprocessingCanvas" xmlns=""/>
+                        <a14:shadowObscured xmlns="" xmlns:wpc="http://schemas.microsoft.com/office/word/2010/wordprocessingCanvas" xmlns:mc="http://schemas.openxmlformats.org/markup-compatibility/2006" xmlns:o="urn:schemas-microsoft-com:office:office" xmlns:v="urn:schemas-microsoft-com:vml" xmlns:wp14="http://schemas.microsoft.com/office/word/2010/wordprocessingDrawing" xmlns:w10="urn:schemas-microsoft-com:office:word" xmlns:w="http://schemas.openxmlformats.org/wordprocessingml/2006/main" xmlns:w14="http://schemas.microsoft.com/office/word/2010/wordml" xmlns:wpg="http://schemas.microsoft.com/office/word/2010/wordprocessingGroup" xmlns:wpi="http://schemas.microsoft.com/office/word/2010/wordprocessingInk" xmlns:wps="http://schemas.microsoft.com/office/word/2010/wordprocessingShape" xmlns:a14="http://schemas.microsoft.com/office/drawing/2010/main"/>
                       </a:ext>
                     </a:extLst>
                   </pic:spPr>
@@ -8317,189 +8317,181 @@
           <w:color w:val="000000"/>
           <w:sz w:val="24"/>
           <w:szCs w:val="20"/>
-          <w:highlight w:val="lightGray"/>
+        </w:rPr>
+        <w:t>check</w:t>
+      </w:r>
+      <w:proofErr w:type="spellEnd"/>
+      <w:r>
+        <w:rPr>
+          <w:rFonts w:ascii="Garamond" w:hAnsi="Garamond"/>
+          <w:sz w:val="28"/>
+        </w:rPr>
+        <w:t>()</w:t>
+      </w:r>
+      <w:r>
+        <w:rPr>
+          <w:rFonts w:ascii="Garamond" w:hAnsi="Garamond"/>
+          <w:sz w:val="28"/>
+        </w:rPr>
+        <w:t xml:space="preserve"> : </w:t>
+      </w:r>
+      <w:r>
+        <w:rPr>
+          <w:rFonts w:ascii="Garamond" w:hAnsi="Garamond"/>
+          <w:sz w:val="28"/>
+        </w:rPr>
+        <w:t>S</w:t>
+      </w:r>
+      <w:r>
+        <w:rPr>
+          <w:rFonts w:ascii="Garamond" w:hAnsi="Garamond"/>
+          <w:sz w:val="28"/>
+        </w:rPr>
+        <w:t xml:space="preserve">e </w:t>
+      </w:r>
+      <w:r>
+        <w:rPr>
+          <w:rFonts w:ascii="Garamond" w:hAnsi="Garamond"/>
+          <w:sz w:val="28"/>
+        </w:rPr>
+        <w:t>nel</w:t>
+      </w:r>
+      <w:r>
+        <w:rPr>
+          <w:rFonts w:ascii="Garamond" w:hAnsi="Garamond"/>
+          <w:sz w:val="28"/>
+        </w:rPr>
+        <w:t>la stringa in input è inclusa una seque</w:t>
+      </w:r>
+      <w:r>
+        <w:rPr>
+          <w:rFonts w:ascii="Garamond" w:hAnsi="Garamond"/>
+          <w:sz w:val="28"/>
+        </w:rPr>
+        <w:t xml:space="preserve">nza </w:t>
+      </w:r>
+      <w:r>
+        <w:rPr>
+          <w:rFonts w:ascii="Garamond" w:hAnsi="Garamond"/>
+          <w:sz w:val="28"/>
+        </w:rPr>
+        <w:t>di caratteri proibita</w:t>
+      </w:r>
+      <w:r>
+        <w:rPr>
+          <w:rFonts w:ascii="Garamond" w:hAnsi="Garamond"/>
+          <w:sz w:val="28"/>
+        </w:rPr>
+        <w:t xml:space="preserve"> restituisce </w:t>
+      </w:r>
+      <w:proofErr w:type="spellStart"/>
+      <w:r>
+        <w:rPr>
+          <w:rFonts w:ascii="Garamond" w:hAnsi="Garamond"/>
+          <w:b/>
+          <w:color w:val="C00000"/>
+          <w:sz w:val="28"/>
+        </w:rPr>
+        <w:t>true</w:t>
+      </w:r>
+      <w:proofErr w:type="spellEnd"/>
+      <w:r>
+        <w:rPr>
+          <w:rFonts w:ascii="Garamond" w:hAnsi="Garamond"/>
+          <w:sz w:val="28"/>
+        </w:rPr>
+        <w:t xml:space="preserve">, altrimenti </w:t>
+      </w:r>
+      <w:r>
+        <w:rPr>
+          <w:rFonts w:ascii="Garamond" w:hAnsi="Garamond"/>
+          <w:b/>
+          <w:color w:val="C00000"/>
+          <w:sz w:val="28"/>
+        </w:rPr>
+        <w:t>false</w:t>
+      </w:r>
+      <w:r>
+        <w:rPr>
+          <w:rFonts w:ascii="Garamond" w:hAnsi="Garamond"/>
+          <w:sz w:val="28"/>
+        </w:rPr>
+        <w:t>.</w:t>
+      </w:r>
+    </w:p>
+    <w:p>
+      <w:pPr>
+        <w:rPr>
+          <w:rFonts w:ascii="Garamond" w:hAnsi="Garamond"/>
+          <w:sz w:val="28"/>
+        </w:rPr>
+      </w:pPr>
+      <w:r>
+        <w:rPr>
+          <w:rFonts w:ascii="Garamond" w:hAnsi="Garamond"/>
+          <w:sz w:val="28"/>
+        </w:rPr>
+        <w:tab/>
+      </w:r>
+      <w:r>
+        <w:rPr>
+          <w:rFonts w:ascii="Garamond" w:hAnsi="Garamond"/>
+          <w:b/>
+          <w:color w:val="002060"/>
+          <w:sz w:val="28"/>
+        </w:rPr>
+        <w:t>Classe</w:t>
+      </w:r>
+      <w:r>
+        <w:rPr>
+          <w:rFonts w:ascii="Garamond" w:hAnsi="Garamond"/>
+          <w:color w:val="002060"/>
+          <w:sz w:val="28"/>
+        </w:rPr>
+        <w:t xml:space="preserve"> </w:t>
+      </w:r>
+      <w:proofErr w:type="spellStart"/>
+      <w:r>
+        <w:rPr>
+          <w:rFonts w:ascii="Garamond" w:hAnsi="Garamond"/>
+          <w:sz w:val="28"/>
+        </w:rPr>
+        <w:t>EmptyStringChecker</w:t>
+      </w:r>
+      <w:proofErr w:type="spellEnd"/>
+    </w:p>
+    <w:p>
+      <w:pPr>
+        <w:ind w:left="1416"/>
+        <w:rPr>
+          <w:rFonts w:ascii="Garamond" w:hAnsi="Garamond"/>
+          <w:sz w:val="28"/>
+        </w:rPr>
+      </w:pPr>
+      <w:r>
+        <w:rPr>
+          <w:rFonts w:ascii="Garamond" w:hAnsi="Garamond"/>
+          <w:b/>
+          <w:color w:val="7030A0"/>
+          <w:sz w:val="28"/>
+        </w:rPr>
+        <w:t>Metodo</w:t>
+      </w:r>
+      <w:r>
+        <w:rPr>
+          <w:rFonts w:ascii="Garamond" w:hAnsi="Garamond"/>
+          <w:color w:val="7030A0"/>
+          <w:sz w:val="28"/>
+        </w:rPr>
+        <w:t xml:space="preserve"> </w:t>
+      </w:r>
+      <w:proofErr w:type="spellStart"/>
+      <w:r>
+        <w:rPr>
+          <w:rFonts w:ascii="Garamond" w:hAnsi="Garamond"/>
+          <w:sz w:val="28"/>
         </w:rPr>
         <w:t>isBlank</w:t>
-      </w:r>
-      <w:proofErr w:type="spellEnd"/>
-      <w:r>
-        <w:rPr>
-          <w:rFonts w:ascii="Garamond" w:hAnsi="Garamond"/>
-          <w:sz w:val="36"/>
-        </w:rPr>
-        <w:t xml:space="preserve"> </w:t>
-      </w:r>
-      <w:r>
-        <w:rPr>
-          <w:rFonts w:ascii="Garamond" w:hAnsi="Garamond"/>
-          <w:sz w:val="28"/>
-        </w:rPr>
-        <w:t>()</w:t>
-      </w:r>
-      <w:r>
-        <w:rPr>
-          <w:rFonts w:ascii="Garamond" w:hAnsi="Garamond"/>
-          <w:sz w:val="28"/>
-        </w:rPr>
-        <w:t xml:space="preserve"> : </w:t>
-      </w:r>
-      <w:r>
-        <w:rPr>
-          <w:rFonts w:ascii="Garamond" w:hAnsi="Garamond"/>
-          <w:sz w:val="28"/>
-        </w:rPr>
-        <w:t>S</w:t>
-      </w:r>
-      <w:r>
-        <w:rPr>
-          <w:rFonts w:ascii="Garamond" w:hAnsi="Garamond"/>
-          <w:sz w:val="28"/>
-        </w:rPr>
-        <w:t xml:space="preserve">e </w:t>
-      </w:r>
-      <w:r>
-        <w:rPr>
-          <w:rFonts w:ascii="Garamond" w:hAnsi="Garamond"/>
-          <w:sz w:val="28"/>
-        </w:rPr>
-        <w:t>nel</w:t>
-      </w:r>
-      <w:r>
-        <w:rPr>
-          <w:rFonts w:ascii="Garamond" w:hAnsi="Garamond"/>
-          <w:sz w:val="28"/>
-        </w:rPr>
-        <w:t>la stringa in input è inclusa una seque</w:t>
-      </w:r>
-      <w:r>
-        <w:rPr>
-          <w:rFonts w:ascii="Garamond" w:hAnsi="Garamond"/>
-          <w:sz w:val="28"/>
-        </w:rPr>
-        <w:t xml:space="preserve">nza </w:t>
-      </w:r>
-      <w:r>
-        <w:rPr>
-          <w:rFonts w:ascii="Garamond" w:hAnsi="Garamond"/>
-          <w:sz w:val="28"/>
-        </w:rPr>
-        <w:t>di caratteri proibita</w:t>
-      </w:r>
-      <w:r>
-        <w:rPr>
-          <w:rFonts w:ascii="Garamond" w:hAnsi="Garamond"/>
-          <w:sz w:val="28"/>
-        </w:rPr>
-        <w:t xml:space="preserve"> restituisce </w:t>
-      </w:r>
-      <w:proofErr w:type="spellStart"/>
-      <w:r>
-        <w:rPr>
-          <w:rFonts w:ascii="Garamond" w:hAnsi="Garamond"/>
-          <w:b/>
-          <w:color w:val="C00000"/>
-          <w:sz w:val="28"/>
-        </w:rPr>
-        <w:t>true</w:t>
-      </w:r>
-      <w:proofErr w:type="spellEnd"/>
-      <w:r>
-        <w:rPr>
-          <w:rFonts w:ascii="Garamond" w:hAnsi="Garamond"/>
-          <w:sz w:val="28"/>
-        </w:rPr>
-        <w:t xml:space="preserve">, altrimenti </w:t>
-      </w:r>
-      <w:r>
-        <w:rPr>
-          <w:rFonts w:ascii="Garamond" w:hAnsi="Garamond"/>
-          <w:b/>
-          <w:color w:val="C00000"/>
-          <w:sz w:val="28"/>
-        </w:rPr>
-        <w:t>false</w:t>
-      </w:r>
-      <w:r>
-        <w:rPr>
-          <w:rFonts w:ascii="Garamond" w:hAnsi="Garamond"/>
-          <w:sz w:val="28"/>
-        </w:rPr>
-        <w:t>.</w:t>
-      </w:r>
-    </w:p>
-    <w:p>
-      <w:pPr>
-        <w:rPr>
-          <w:rFonts w:ascii="Garamond" w:hAnsi="Garamond"/>
-          <w:sz w:val="28"/>
-        </w:rPr>
-      </w:pPr>
-      <w:r>
-        <w:rPr>
-          <w:rFonts w:ascii="Garamond" w:hAnsi="Garamond"/>
-          <w:sz w:val="28"/>
-        </w:rPr>
-        <w:tab/>
-      </w:r>
-      <w:r>
-        <w:rPr>
-          <w:rFonts w:ascii="Garamond" w:hAnsi="Garamond"/>
-          <w:b/>
-          <w:color w:val="002060"/>
-          <w:sz w:val="28"/>
-        </w:rPr>
-        <w:t>Classe</w:t>
-      </w:r>
-      <w:r>
-        <w:rPr>
-          <w:rFonts w:ascii="Garamond" w:hAnsi="Garamond"/>
-          <w:color w:val="002060"/>
-          <w:sz w:val="28"/>
-        </w:rPr>
-        <w:t xml:space="preserve"> </w:t>
-      </w:r>
-      <w:proofErr w:type="spellStart"/>
-      <w:r>
-        <w:rPr>
-          <w:rFonts w:ascii="Garamond" w:hAnsi="Garamond"/>
-          <w:sz w:val="28"/>
-        </w:rPr>
-        <w:t>EmptyStringChecker</w:t>
-      </w:r>
-      <w:proofErr w:type="spellEnd"/>
-    </w:p>
-    <w:p>
-      <w:pPr>
-        <w:ind w:left="1416"/>
-        <w:rPr>
-          <w:rFonts w:ascii="Garamond" w:hAnsi="Garamond"/>
-          <w:sz w:val="28"/>
-        </w:rPr>
-      </w:pPr>
-      <w:r>
-        <w:rPr>
-          <w:rFonts w:ascii="Garamond" w:hAnsi="Garamond"/>
-          <w:b/>
-          <w:color w:val="7030A0"/>
-          <w:sz w:val="28"/>
-        </w:rPr>
-        <w:t>Metodo</w:t>
-      </w:r>
-      <w:r>
-        <w:rPr>
-          <w:rFonts w:ascii="Garamond" w:hAnsi="Garamond"/>
-          <w:color w:val="7030A0"/>
-          <w:sz w:val="28"/>
-        </w:rPr>
-        <w:t xml:space="preserve"> </w:t>
-      </w:r>
-      <w:proofErr w:type="spellStart"/>
-      <w:r>
-        <w:rPr>
-          <w:rFonts w:ascii="Garamond" w:hAnsi="Garamond"/>
-          <w:sz w:val="28"/>
-        </w:rPr>
-        <w:t>check</w:t>
       </w:r>
       <w:proofErr w:type="spellEnd"/>
       <w:r>
@@ -13421,7 +13413,7 @@
 </file>
 
 <file path=customXml/itemProps1.xml><?xml version="1.0" encoding="utf-8"?>
-<ds:datastoreItem xmlns:ds="http://schemas.openxmlformats.org/officeDocument/2006/customXml" ds:itemID="{D7B2433D-71AE-4C6B-9E8E-426DEA09B4A8}">
+<ds:datastoreItem xmlns:ds="http://schemas.openxmlformats.org/officeDocument/2006/customXml" ds:itemID="{6D922724-6E69-4122-92A8-50D88155B721}">
   <ds:schemaRefs>
     <ds:schemaRef ds:uri="http://schemas.openxmlformats.org/officeDocument/2006/bibliography"/>
   </ds:schemaRefs>

</xml_diff>